<commit_message>
Moved folders for clarity.
</commit_message>
<xml_diff>
--- a/R&D/Methods Analysis and Metrics of Value.docx
+++ b/R&D/Methods Analysis and Metrics of Value.docx
@@ -1729,76 +1729,34 @@
           <w:sz w:val="24"/>
           <w:szCs w:val="24"/>
         </w:rPr>
-        <w:t xml:space="preserve"> the Aid of High-Frequency Component Parameters Derived </w:t>
-      </w:r>
-      <w:proofErr w:type="gramStart"/>
-      <w:r>
-        <w:rPr>
-          <w:rFonts w:ascii="Calisto MT" w:hAnsi="Calisto MT"/>
-          <w:b/>
-          <w:bCs/>
+        <w:t xml:space="preserve"> the Aid of High-Frequency Component Parameters Derived From Ensemble Empirical Mode Decomposition</w:t>
+      </w:r>
+    </w:p>
+    <w:p>
+      <w:pPr>
+        <w:pStyle w:val="NoSpacing"/>
+        <w:jc w:val="both"/>
+        <w:rPr>
+          <w:rFonts w:ascii="Calisto MT" w:hAnsi="Calisto MT"/>
           <w:i/>
           <w:iCs/>
-          <w:sz w:val="24"/>
-          <w:szCs w:val="24"/>
-        </w:rPr>
-        <w:t>From</w:t>
-      </w:r>
-      <w:proofErr w:type="gramEnd"/>
-      <w:r>
-        <w:rPr>
-          <w:rFonts w:ascii="Calisto MT" w:hAnsi="Calisto MT"/>
-          <w:b/>
-          <w:bCs/>
-          <w:i/>
-          <w:iCs/>
-          <w:sz w:val="24"/>
-          <w:szCs w:val="24"/>
-        </w:rPr>
-        <w:t xml:space="preserve"> Ensemble Empirical Mode Decomposition</w:t>
-      </w:r>
-    </w:p>
-    <w:p>
-      <w:pPr>
-        <w:pStyle w:val="NoSpacing"/>
-        <w:jc w:val="both"/>
-        <w:rPr>
-          <w:rFonts w:ascii="Calisto MT" w:hAnsi="Calisto MT"/>
-          <w:i/>
-          <w:iCs/>
-        </w:rPr>
-      </w:pPr>
-    </w:p>
-    <w:p>
-      <w:pPr>
-        <w:jc w:val="both"/>
-        <w:rPr>
-          <w:rFonts w:ascii="Calisto MT" w:hAnsi="Calisto MT" w:cs="Arial"/>
-          <w:color w:val="000000"/>
-        </w:rPr>
-      </w:pPr>
-      <w:r>
-        <w:rPr>
-          <w:rFonts w:ascii="Calisto MT" w:hAnsi="Calisto MT" w:cs="Arial"/>
-          <w:color w:val="000000"/>
-        </w:rPr>
-        <w:t xml:space="preserve">It is well known that the power spectrum of the </w:t>
-      </w:r>
-      <w:proofErr w:type="spellStart"/>
-      <w:r>
-        <w:rPr>
-          <w:rFonts w:ascii="Calisto MT" w:hAnsi="Calisto MT" w:cs="Arial"/>
-          <w:color w:val="000000"/>
-        </w:rPr>
-        <w:t>sEMG</w:t>
-      </w:r>
-      <w:proofErr w:type="spellEnd"/>
-      <w:r>
-        <w:rPr>
-          <w:rFonts w:ascii="Calisto MT" w:hAnsi="Calisto MT" w:cs="Arial"/>
-          <w:color w:val="000000"/>
-        </w:rPr>
-        <w:t xml:space="preserve"> shifts to a lower frequency during a sustained muscle contraction. The </w:t>
+        </w:rPr>
+      </w:pPr>
+    </w:p>
+    <w:p>
+      <w:pPr>
+        <w:jc w:val="both"/>
+        <w:rPr>
+          <w:rFonts w:ascii="Calisto MT" w:hAnsi="Calisto MT" w:cs="Arial"/>
+          <w:color w:val="000000"/>
+        </w:rPr>
+      </w:pPr>
+      <w:r>
+        <w:rPr>
+          <w:rFonts w:ascii="Calisto MT" w:hAnsi="Calisto MT" w:cs="Arial"/>
+          <w:color w:val="000000"/>
+        </w:rPr>
+        <w:t xml:space="preserve">It is well known that the power spectrum of the sEMG shifts to a lower frequency during a sustained muscle contraction. The </w:t>
       </w:r>
       <w:r>
         <w:rPr>
@@ -2249,17 +2207,20 @@
         </w:numPr>
         <w:rPr>
           <w:rFonts w:ascii="Calisto MT" w:hAnsi="Calisto MT"/>
-        </w:rPr>
-      </w:pPr>
-      <w:r>
-        <w:rPr>
-          <w:rFonts w:ascii="Calisto MT" w:hAnsi="Calisto MT"/>
+          <w:highlight w:val="red"/>
+        </w:rPr>
+      </w:pPr>
+      <w:r>
+        <w:rPr>
+          <w:rFonts w:ascii="Calisto MT" w:hAnsi="Calisto MT"/>
+          <w:highlight w:val="red"/>
         </w:rPr>
         <w:t>M</w:t>
       </w:r>
       <w:r>
         <w:rPr>
           <w:rFonts w:ascii="Calisto MT" w:hAnsi="Calisto MT"/>
+          <w:highlight w:val="red"/>
         </w:rPr>
         <w:t>ean frequency (MNF) and the median frequency (MF)</w:t>
       </w:r>
@@ -2273,11 +2234,13 @@
         </w:numPr>
         <w:rPr>
           <w:rFonts w:ascii="Calisto MT" w:hAnsi="Calisto MT"/>
-        </w:rPr>
-      </w:pPr>
-      <w:r>
-        <w:rPr>
-          <w:rFonts w:ascii="Calisto MT" w:hAnsi="Calisto MT"/>
+          <w:highlight w:val="red"/>
+        </w:rPr>
+      </w:pPr>
+      <w:r>
+        <w:rPr>
+          <w:rFonts w:ascii="Calisto MT" w:hAnsi="Calisto MT"/>
+          <w:highlight w:val="red"/>
         </w:rPr>
         <w:t>IMF</w:t>
       </w:r>
@@ -2291,11 +2254,13 @@
         </w:numPr>
         <w:rPr>
           <w:rFonts w:ascii="Calisto MT" w:hAnsi="Calisto MT"/>
-        </w:rPr>
-      </w:pPr>
-      <w:r>
-        <w:rPr>
-          <w:rFonts w:ascii="Calisto MT" w:hAnsi="Calisto MT"/>
+          <w:highlight w:val="red"/>
+        </w:rPr>
+      </w:pPr>
+      <w:r>
+        <w:rPr>
+          <w:rFonts w:ascii="Calisto MT" w:hAnsi="Calisto MT"/>
+          <w:highlight w:val="red"/>
         </w:rPr>
         <w:t>EEMD</w:t>
       </w:r>
@@ -2346,43 +2311,7 @@
           <w:sz w:val="32"/>
           <w:szCs w:val="32"/>
         </w:rPr>
-        <w:t xml:space="preserve"> (</w:t>
-      </w:r>
-      <w:proofErr w:type="spellStart"/>
-      <w:r>
-        <w:rPr>
-          <w:rFonts w:ascii="Calisto MT" w:hAnsi="Calisto MT"/>
-          <w:sz w:val="32"/>
-          <w:szCs w:val="32"/>
-        </w:rPr>
-        <w:t>IMA_lo</w:t>
-      </w:r>
-      <w:proofErr w:type="spellEnd"/>
-      <w:r>
-        <w:rPr>
-          <w:rFonts w:ascii="Calisto MT" w:hAnsi="Calisto MT"/>
-          <w:sz w:val="32"/>
-          <w:szCs w:val="32"/>
-        </w:rPr>
-        <w:t xml:space="preserve"> – </w:t>
-      </w:r>
-      <w:proofErr w:type="spellStart"/>
-      <w:r>
-        <w:rPr>
-          <w:rFonts w:ascii="Calisto MT" w:hAnsi="Calisto MT"/>
-          <w:sz w:val="32"/>
-          <w:szCs w:val="32"/>
-        </w:rPr>
-        <w:t>IMA_hi</w:t>
-      </w:r>
-      <w:proofErr w:type="spellEnd"/>
-      <w:r>
-        <w:rPr>
-          <w:rFonts w:ascii="Calisto MT" w:hAnsi="Calisto MT"/>
-          <w:sz w:val="32"/>
-          <w:szCs w:val="32"/>
-        </w:rPr>
-        <w:t>)</w:t>
+        <w:t xml:space="preserve"> (IMA_lo – IMA_hi)</w:t>
       </w:r>
       <w:bookmarkEnd w:id="5"/>
     </w:p>
@@ -2759,95 +2688,29 @@
         </w:rPr>
         <w:t xml:space="preserve">An kai erxetai se antithesi me theoria einai afto pou ulopoieitai sto paper. </w:t>
       </w:r>
-      <w:proofErr w:type="spellStart"/>
-      <w:r>
-        <w:rPr>
-          <w:rFonts w:ascii="Calisto MT" w:hAnsi="Calisto MT" w:cs="Arial"/>
-          <w:color w:val="000000"/>
-        </w:rPr>
-        <w:t>Apofevgetai</w:t>
-      </w:r>
-      <w:proofErr w:type="spellEnd"/>
-      <w:r>
-        <w:rPr>
-          <w:rFonts w:ascii="Calisto MT" w:hAnsi="Calisto MT" w:cs="Arial"/>
-          <w:color w:val="000000"/>
-        </w:rPr>
-        <w:t xml:space="preserve"> h </w:t>
-      </w:r>
-      <w:proofErr w:type="spellStart"/>
-      <w:r>
-        <w:rPr>
-          <w:rFonts w:ascii="Calisto MT" w:hAnsi="Calisto MT" w:cs="Arial"/>
-          <w:color w:val="000000"/>
-        </w:rPr>
-        <w:t>xrhsh</w:t>
-      </w:r>
-      <w:proofErr w:type="spellEnd"/>
-      <w:r>
-        <w:rPr>
-          <w:rFonts w:ascii="Calisto MT" w:hAnsi="Calisto MT" w:cs="Arial"/>
-          <w:color w:val="000000"/>
-        </w:rPr>
-        <w:t xml:space="preserve"> </w:t>
-      </w:r>
-      <w:proofErr w:type="spellStart"/>
-      <w:r>
-        <w:rPr>
-          <w:rFonts w:ascii="Calisto MT" w:hAnsi="Calisto MT" w:cs="Arial"/>
-          <w:color w:val="000000"/>
-        </w:rPr>
-        <w:t>tou</w:t>
-      </w:r>
-      <w:proofErr w:type="spellEnd"/>
-      <w:r>
-        <w:rPr>
-          <w:rFonts w:ascii="Calisto MT" w:hAnsi="Calisto MT" w:cs="Arial"/>
-          <w:color w:val="000000"/>
-        </w:rPr>
-        <w:t xml:space="preserve"> intermediate component.</w:t>
-      </w:r>
-    </w:p>
-    <w:p>
-      <w:pPr>
-        <w:jc w:val="both"/>
-        <w:rPr>
-          <w:rFonts w:ascii="Calisto MT" w:hAnsi="Calisto MT" w:cs="Arial"/>
-          <w:color w:val="000000"/>
-        </w:rPr>
-      </w:pPr>
-      <w:r>
-        <w:rPr>
-          <w:rFonts w:ascii="Calisto MT" w:hAnsi="Calisto MT" w:cs="Arial"/>
-          <w:color w:val="000000"/>
-        </w:rPr>
-        <w:t xml:space="preserve">Then, the fast Fourier transform (FFT) was applied to these sub-signals to produce the </w:t>
-      </w:r>
-      <w:proofErr w:type="spellStart"/>
-      <w:r>
-        <w:rPr>
-          <w:rFonts w:ascii="Calisto MT" w:hAnsi="Calisto MT" w:cs="Arial"/>
-          <w:color w:val="000000"/>
-        </w:rPr>
-        <w:t>LFSSf</w:t>
-      </w:r>
-      <w:proofErr w:type="spellEnd"/>
-      <w:r>
-        <w:rPr>
-          <w:rFonts w:ascii="Calisto MT" w:hAnsi="Calisto MT" w:cs="Arial"/>
-          <w:color w:val="000000"/>
-        </w:rPr>
-        <w:t xml:space="preserve"> and </w:t>
-      </w:r>
-      <w:proofErr w:type="spellStart"/>
-      <w:r>
-        <w:rPr>
-          <w:rFonts w:ascii="Calisto MT" w:hAnsi="Calisto MT" w:cs="Arial"/>
-          <w:color w:val="000000"/>
-        </w:rPr>
-        <w:t>HFSSf</w:t>
-      </w:r>
-      <w:proofErr w:type="spellEnd"/>
+      <w:r>
+        <w:rPr>
+          <w:rFonts w:ascii="Calisto MT" w:hAnsi="Calisto MT" w:cs="Arial"/>
+          <w:color w:val="000000"/>
+        </w:rPr>
+        <w:t>Apofevgetai h xrhsh tou intermediate component.</w:t>
+      </w:r>
+    </w:p>
+    <w:p>
+      <w:pPr>
+        <w:jc w:val="both"/>
+        <w:rPr>
+          <w:rFonts w:ascii="Calisto MT" w:hAnsi="Calisto MT" w:cs="Arial"/>
+          <w:color w:val="000000"/>
+        </w:rPr>
+      </w:pPr>
+      <w:r>
+        <w:rPr>
+          <w:rFonts w:ascii="Calisto MT" w:hAnsi="Calisto MT" w:cs="Arial"/>
+          <w:color w:val="000000"/>
+        </w:rPr>
+        <w:t>Then, the fast Fourier transform (FFT) was applied to these sub-signals to produce the LFSSf and HFSSf</w:t>
+      </w:r>
       <w:r>
         <w:rPr>
           <w:rFonts w:ascii="Calisto MT" w:hAnsi="Calisto MT" w:cs="Arial"/>
@@ -3074,23 +2937,7 @@
           <w:rFonts w:ascii="Calisto MT" w:hAnsi="Calisto MT" w:cs="Arial"/>
           <w:color w:val="000000"/>
         </w:rPr>
-        <w:t xml:space="preserve">For an accurate evaluation and in considering each </w:t>
-      </w:r>
-      <w:proofErr w:type="spellStart"/>
-      <w:r>
-        <w:rPr>
-          <w:rFonts w:ascii="Calisto MT" w:hAnsi="Calisto MT" w:cs="Arial"/>
-          <w:color w:val="000000"/>
-        </w:rPr>
-        <w:t>sEMG</w:t>
-      </w:r>
-      <w:proofErr w:type="spellEnd"/>
-      <w:r>
-        <w:rPr>
-          <w:rFonts w:ascii="Calisto MT" w:hAnsi="Calisto MT" w:cs="Arial"/>
-          <w:color w:val="000000"/>
-        </w:rPr>
-        <w:t xml:space="preserve"> signal as having segments of length N, the </w:t>
+        <w:t xml:space="preserve">For an accurate evaluation and in considering each sEMG signal as having segments of length N, the </w:t>
       </w:r>
       <w:r>
         <w:rPr>
@@ -3105,23 +2952,7 @@
           <w:rFonts w:ascii="Calisto MT" w:hAnsi="Calisto MT" w:cs="Arial"/>
           <w:color w:val="000000"/>
         </w:rPr>
-        <w:t xml:space="preserve"> </w:t>
-      </w:r>
-      <w:proofErr w:type="spellStart"/>
-      <w:r>
-        <w:rPr>
-          <w:rFonts w:ascii="Calisto MT" w:hAnsi="Calisto MT" w:cs="Arial"/>
-          <w:color w:val="000000"/>
-        </w:rPr>
-        <w:t>sEMG</w:t>
-      </w:r>
-      <w:proofErr w:type="spellEnd"/>
-      <w:r>
-        <w:rPr>
-          <w:rFonts w:ascii="Calisto MT" w:hAnsi="Calisto MT" w:cs="Arial"/>
-          <w:color w:val="000000"/>
-        </w:rPr>
-        <w:t xml:space="preserve"> </w:t>
+        <w:t xml:space="preserve"> sEMG </w:t>
       </w:r>
       <w:r>
         <w:rPr>
@@ -3271,23 +3102,7 @@
           <w:rFonts w:ascii="Calisto MT" w:hAnsi="Calisto MT"/>
           <w:highlight w:val="green"/>
         </w:rPr>
-        <w:t xml:space="preserve">Fatigue Index = </w:t>
-      </w:r>
-      <w:proofErr w:type="spellStart"/>
-      <w:r>
-        <w:rPr>
-          <w:rFonts w:ascii="Calisto MT" w:hAnsi="Calisto MT"/>
-          <w:highlight w:val="green"/>
-        </w:rPr>
-        <w:t>IMA_lowComp</w:t>
-      </w:r>
-      <w:proofErr w:type="spellEnd"/>
-      <w:r>
-        <w:rPr>
-          <w:rFonts w:ascii="Calisto MT" w:hAnsi="Calisto MT"/>
-          <w:highlight w:val="green"/>
-        </w:rPr>
-        <w:t xml:space="preserve"> – IMA_highComp</w:t>
+        <w:t>Fatigue Index = IMA_lowComp – IMA_highComp</w:t>
       </w:r>
     </w:p>
     <w:p>
@@ -3425,23 +3240,7 @@
           <w:rFonts w:ascii="Calisto MT" w:hAnsi="Calisto MT" w:cs="Arial"/>
           <w:color w:val="000000"/>
         </w:rPr>
-        <w:t xml:space="preserve">ore research into changes in the local features of various levels of </w:t>
-      </w:r>
-      <w:proofErr w:type="spellStart"/>
-      <w:r>
-        <w:rPr>
-          <w:rFonts w:ascii="Calisto MT" w:hAnsi="Calisto MT" w:cs="Arial"/>
-          <w:color w:val="000000"/>
-        </w:rPr>
-        <w:t>sEMG</w:t>
-      </w:r>
-      <w:proofErr w:type="spellEnd"/>
-      <w:r>
-        <w:rPr>
-          <w:rFonts w:ascii="Calisto MT" w:hAnsi="Calisto MT" w:cs="Arial"/>
-          <w:color w:val="000000"/>
-        </w:rPr>
-        <w:t xml:space="preserve"> signals is necessary using the multifractal technology. A spectrum that depicts a subset and the appropriate fractal dimension is typically used to define multifractals. The major algorithms are:</w:t>
+        <w:t>ore research into changes in the local features of various levels of sEMG signals is necessary using the multifractal technology. A spectrum that depicts a subset and the appropriate fractal dimension is typically used to define multifractals. The major algorithms are:</w:t>
       </w:r>
     </w:p>
     <w:p>
@@ -3870,32 +3669,60 @@
           <w:color w:val="000000"/>
           <w:highlight w:val="yellow"/>
         </w:rPr>
-        <w:t xml:space="preserve">difference between the </w:t>
-      </w:r>
-      <w:proofErr w:type="gramStart"/>
+        <w:t>difference between the aforementioned mean values</w:t>
+      </w:r>
+      <w:r>
+        <w:rPr>
+          <w:rFonts w:ascii="Calisto MT" w:hAnsi="Calisto MT" w:cs="Arial"/>
+          <w:color w:val="000000"/>
+        </w:rPr>
+        <w:t xml:space="preserve"> of the properties of the myoelectric signals of 10 subjects under the fatigue and non-fatigue scenarios </w:t>
+      </w:r>
       <w:r>
         <w:rPr>
           <w:rFonts w:ascii="Calisto MT" w:hAnsi="Calisto MT" w:cs="Arial"/>
           <w:color w:val="000000"/>
           <w:highlight w:val="yellow"/>
         </w:rPr>
-        <w:t>aforementioned mean</w:t>
-      </w:r>
-      <w:proofErr w:type="gramEnd"/>
+        <w:t>was observed using the t-test method</w:t>
+      </w:r>
+      <w:r>
+        <w:rPr>
+          <w:rFonts w:ascii="Calisto MT" w:hAnsi="Calisto MT" w:cs="Arial"/>
+          <w:color w:val="000000"/>
+        </w:rPr>
+        <w:t xml:space="preserve"> in order to further determine whether the SOM, DOM, DFS and PSE extracted by the MFDMA algorithm have statistically significant differences under such scenarios. </w:t>
+      </w:r>
+    </w:p>
+    <w:p>
+      <w:pPr>
+        <w:jc w:val="both"/>
+        <w:rPr>
+          <w:rFonts w:ascii="Calisto MT" w:hAnsi="Calisto MT" w:cs="Arial"/>
+          <w:color w:val="000000"/>
+        </w:rPr>
+      </w:pPr>
+      <w:r>
+        <w:rPr>
+          <w:rFonts w:ascii="Calisto MT" w:hAnsi="Calisto MT" w:cs="Arial"/>
+          <w:color w:val="000000"/>
+        </w:rPr>
+        <w:t>According to the findings, the three characteristics (</w:t>
+      </w:r>
       <w:r>
         <w:rPr>
           <w:rFonts w:ascii="Calisto MT" w:hAnsi="Calisto MT" w:cs="Arial"/>
           <w:color w:val="000000"/>
           <w:highlight w:val="yellow"/>
         </w:rPr>
-        <w:t xml:space="preserve"> values</w:t>
-      </w:r>
-      <w:r>
-        <w:rPr>
-          <w:rFonts w:ascii="Calisto MT" w:hAnsi="Calisto MT" w:cs="Arial"/>
-          <w:color w:val="000000"/>
-        </w:rPr>
-        <w:t xml:space="preserve"> of the properties of the myoelectric signals of 10 subjects under the fatigue and non-fatigue scenarios </w:t>
+        <w:t>SOM, DOM and PSE</w:t>
+      </w:r>
+      <w:r>
+        <w:rPr>
+          <w:rFonts w:ascii="Calisto MT" w:hAnsi="Calisto MT" w:cs="Arial"/>
+          <w:color w:val="000000"/>
+        </w:rPr>
+        <w:t xml:space="preserve">) that were derived from the multiple fractal spectrum using the MFDMA method </w:t>
       </w:r>
       <w:r>
         <w:rPr>
@@ -3903,52 +3730,6 @@
           <w:color w:val="000000"/>
           <w:highlight w:val="yellow"/>
         </w:rPr>
-        <w:t>was observed using the t-test method</w:t>
-      </w:r>
-      <w:r>
-        <w:rPr>
-          <w:rFonts w:ascii="Calisto MT" w:hAnsi="Calisto MT" w:cs="Arial"/>
-          <w:color w:val="000000"/>
-        </w:rPr>
-        <w:t xml:space="preserve"> in order to further determine whether the SOM, DOM, DFS and PSE extracted by the MFDMA algorithm have statistically significant differences under such scenarios. </w:t>
-      </w:r>
-    </w:p>
-    <w:p>
-      <w:pPr>
-        <w:jc w:val="both"/>
-        <w:rPr>
-          <w:rFonts w:ascii="Calisto MT" w:hAnsi="Calisto MT" w:cs="Arial"/>
-          <w:color w:val="000000"/>
-        </w:rPr>
-      </w:pPr>
-      <w:r>
-        <w:rPr>
-          <w:rFonts w:ascii="Calisto MT" w:hAnsi="Calisto MT" w:cs="Arial"/>
-          <w:color w:val="000000"/>
-        </w:rPr>
-        <w:t>According to the findings, the three characteristics (</w:t>
-      </w:r>
-      <w:r>
-        <w:rPr>
-          <w:rFonts w:ascii="Calisto MT" w:hAnsi="Calisto MT" w:cs="Arial"/>
-          <w:color w:val="000000"/>
-          <w:highlight w:val="yellow"/>
-        </w:rPr>
-        <w:t>SOM, DOM and PSE</w:t>
-      </w:r>
-      <w:r>
-        <w:rPr>
-          <w:rFonts w:ascii="Calisto MT" w:hAnsi="Calisto MT" w:cs="Arial"/>
-          <w:color w:val="000000"/>
-        </w:rPr>
-        <w:t xml:space="preserve">) that were derived from the multiple fractal spectrum using the MFDMA method </w:t>
-      </w:r>
-      <w:r>
-        <w:rPr>
-          <w:rFonts w:ascii="Calisto MT" w:hAnsi="Calisto MT" w:cs="Arial"/>
-          <w:color w:val="000000"/>
-          <w:highlight w:val="yellow"/>
-        </w:rPr>
         <w:t>were statistically significant</w:t>
       </w:r>
       <w:r>
@@ -3956,23 +3737,7 @@
           <w:rFonts w:ascii="Calisto MT" w:hAnsi="Calisto MT" w:cs="Arial"/>
           <w:color w:val="000000"/>
         </w:rPr>
-        <w:t xml:space="preserve"> (P-value 0.01) in determining </w:t>
-      </w:r>
-      <w:proofErr w:type="gramStart"/>
-      <w:r>
-        <w:rPr>
-          <w:rFonts w:ascii="Calisto MT" w:hAnsi="Calisto MT" w:cs="Arial"/>
-          <w:color w:val="000000"/>
-        </w:rPr>
-        <w:t>whether or not</w:t>
-      </w:r>
-      <w:proofErr w:type="gramEnd"/>
-      <w:r>
-        <w:rPr>
-          <w:rFonts w:ascii="Calisto MT" w:hAnsi="Calisto MT" w:cs="Arial"/>
-          <w:color w:val="000000"/>
-        </w:rPr>
-        <w:t xml:space="preserve"> the muscles were exhausted. </w:t>
+        <w:t xml:space="preserve"> (P-value 0.01) in determining whether or not the muscles were exhausted. </w:t>
       </w:r>
     </w:p>
     <w:p>
@@ -4295,37 +4060,12 @@
           <w:color w:val="000000"/>
         </w:rPr>
       </w:pPr>
-      <w:proofErr w:type="spellStart"/>
-      <w:r>
-        <w:rPr>
-          <w:rFonts w:ascii="Calisto MT" w:hAnsi="Calisto MT" w:cs="Arial"/>
-          <w:color w:val="000000"/>
-        </w:rPr>
-        <w:t>dn</w:t>
-      </w:r>
-      <w:proofErr w:type="spellEnd"/>
-      <w:r>
-        <w:rPr>
-          <w:rFonts w:ascii="Calisto MT" w:hAnsi="Calisto MT" w:cs="Arial"/>
-          <w:color w:val="000000"/>
-        </w:rPr>
-        <w:t xml:space="preserve"> </w:t>
-      </w:r>
-      <w:proofErr w:type="spellStart"/>
-      <w:r>
-        <w:rPr>
-          <w:rFonts w:ascii="Calisto MT" w:hAnsi="Calisto MT" w:cs="Arial"/>
-          <w:color w:val="000000"/>
-        </w:rPr>
-        <w:t>exw</w:t>
-      </w:r>
-      <w:proofErr w:type="spellEnd"/>
-      <w:r>
-        <w:rPr>
-          <w:rFonts w:ascii="Calisto MT" w:hAnsi="Calisto MT" w:cs="Arial"/>
-          <w:color w:val="000000"/>
-        </w:rPr>
-        <w:t xml:space="preserve"> idea</w:t>
+      <w:r>
+        <w:rPr>
+          <w:rFonts w:ascii="Calisto MT" w:hAnsi="Calisto MT" w:cs="Arial"/>
+          <w:color w:val="000000"/>
+        </w:rPr>
+        <w:t>dn exw idea</w:t>
       </w:r>
     </w:p>
     <w:p>
@@ -4587,23 +4327,7 @@
           <w:rFonts w:ascii="Calisto MT" w:hAnsi="Calisto MT" w:cs="Arial"/>
           <w:color w:val="000000"/>
         </w:rPr>
-        <w:t xml:space="preserve">In </w:t>
-      </w:r>
-      <w:proofErr w:type="spellStart"/>
-      <w:r>
-        <w:rPr>
-          <w:rFonts w:ascii="Calisto MT" w:hAnsi="Calisto MT" w:cs="Arial"/>
-          <w:color w:val="000000"/>
-        </w:rPr>
-        <w:t>sEMG</w:t>
-      </w:r>
-      <w:proofErr w:type="spellEnd"/>
-      <w:r>
-        <w:rPr>
-          <w:rFonts w:ascii="Calisto MT" w:hAnsi="Calisto MT" w:cs="Arial"/>
-          <w:color w:val="000000"/>
-        </w:rPr>
-        <w:t>, as fatigue progresses, motor units fire irregularly, leading to more significant amplitude changes and a higher SOM value.</w:t>
+        <w:t>In sEMG, as fatigue progresses, motor units fire irregularly, leading to more significant amplitude changes and a higher SOM value.</w:t>
       </w:r>
     </w:p>
     <w:p>
@@ -4640,15 +4364,7 @@
           <w:rFonts w:ascii="Calisto MT" w:hAnsi="Calisto MT" w:cs="Arial"/>
           <w:color w:val="000000"/>
         </w:rPr>
-        <w:t>DOM measures the range of Hurst exponents (</w:t>
-      </w:r>
-      <w:proofErr w:type="spellStart"/>
-      <w:r>
-        <w:rPr>
-          <w:rFonts w:ascii="Calisto MT" w:hAnsi="Calisto MT" w:cs="Arial"/>
-          <w:color w:val="000000"/>
-        </w:rPr>
-        <w:t>Hmax</w:t>
+        <w:t>DOM measures the range of Hurst exponents (Hmax</w:t>
       </w:r>
       <w:r>
         <w:rPr>
@@ -4664,7 +4380,6 @@
         </w:rPr>
         <w:t>Hmin</w:t>
       </w:r>
-      <w:proofErr w:type="spellEnd"/>
       <w:r>
         <w:rPr>
           <w:rFonts w:ascii="Times New Roman" w:hAnsi="Times New Roman" w:cs="Times New Roman"/>
@@ -4765,7 +4480,6 @@
         </w:rPr>
         <w:t>α</w:t>
       </w:r>
-      <w:proofErr w:type="gramStart"/>
       <w:r>
         <w:rPr>
           <w:rFonts w:ascii="Calisto MT" w:hAnsi="Calisto MT" w:cs="Arial"/>
@@ -4780,7 +4494,6 @@
         </w:rPr>
         <w:t>−</w:t>
       </w:r>
-      <w:proofErr w:type="gramEnd"/>
       <w:r>
         <w:rPr>
           <w:rFonts w:ascii="Calisto MT" w:hAnsi="Calisto MT" w:cs="Arial"/>
@@ -4856,23 +4569,7 @@
           <w:rFonts w:ascii="Calisto MT" w:hAnsi="Calisto MT" w:cs="Arial"/>
           <w:color w:val="000000"/>
         </w:rPr>
-        <w:t xml:space="preserve">Fatigue often introduces these asymmetries due to chaotic motor unit </w:t>
-      </w:r>
-      <w:proofErr w:type="spellStart"/>
-      <w:r>
-        <w:rPr>
-          <w:rFonts w:ascii="Calisto MT" w:hAnsi="Calisto MT" w:cs="Arial"/>
-          <w:color w:val="000000"/>
-        </w:rPr>
-        <w:t>behavior</w:t>
-      </w:r>
-      <w:proofErr w:type="spellEnd"/>
-      <w:r>
-        <w:rPr>
-          <w:rFonts w:ascii="Calisto MT" w:hAnsi="Calisto MT" w:cs="Arial"/>
-          <w:color w:val="000000"/>
-        </w:rPr>
-        <w:t>.</w:t>
+        <w:t>Fatigue often introduces these asymmetries due to chaotic motor unit behavior.</w:t>
       </w:r>
     </w:p>
     <w:p>
@@ -4937,23 +4634,7 @@
           <w:rFonts w:ascii="Calisto MT" w:hAnsi="Calisto MT" w:cs="Arial"/>
           <w:color w:val="000000"/>
         </w:rPr>
-        <w:t xml:space="preserve">5)), representing the dominant local scaling </w:t>
-      </w:r>
-      <w:proofErr w:type="spellStart"/>
-      <w:r>
-        <w:rPr>
-          <w:rFonts w:ascii="Calisto MT" w:hAnsi="Calisto MT" w:cs="Arial"/>
-          <w:color w:val="000000"/>
-        </w:rPr>
-        <w:t>behavior</w:t>
-      </w:r>
-      <w:proofErr w:type="spellEnd"/>
-      <w:r>
-        <w:rPr>
-          <w:rFonts w:ascii="Calisto MT" w:hAnsi="Calisto MT" w:cs="Arial"/>
-          <w:color w:val="000000"/>
-        </w:rPr>
-        <w:t>.</w:t>
+        <w:t>5)), representing the dominant local scaling behavior.</w:t>
       </w:r>
     </w:p>
     <w:p>
@@ -5155,23 +4836,7 @@
           <w:rFonts w:ascii="Calisto MT" w:hAnsi="Calisto MT" w:cs="Arial"/>
           <w:color w:val="000000"/>
         </w:rPr>
-        <w:t xml:space="preserve">(uncorrelated </w:t>
-      </w:r>
-      <w:proofErr w:type="spellStart"/>
-      <w:r>
-        <w:rPr>
-          <w:rFonts w:ascii="Calisto MT" w:hAnsi="Calisto MT" w:cs="Arial"/>
-          <w:color w:val="000000"/>
-        </w:rPr>
-        <w:t>behavior</w:t>
-      </w:r>
-      <w:proofErr w:type="spellEnd"/>
-      <w:r>
-        <w:rPr>
-          <w:rFonts w:ascii="Calisto MT" w:hAnsi="Calisto MT" w:cs="Arial"/>
-          <w:color w:val="000000"/>
-        </w:rPr>
-        <w:t>).</w:t>
+        <w:t>(uncorrelated behavior).</w:t>
       </w:r>
     </w:p>
     <w:p>
@@ -5192,23 +4857,7 @@
           <w:rFonts w:ascii="Calisto MT" w:hAnsi="Calisto MT" w:cs="Arial"/>
           <w:color w:val="000000"/>
         </w:rPr>
-        <w:t xml:space="preserve">H&gt;0.5: The signal shows persistent </w:t>
-      </w:r>
-      <w:proofErr w:type="spellStart"/>
-      <w:r>
-        <w:rPr>
-          <w:rFonts w:ascii="Calisto MT" w:hAnsi="Calisto MT" w:cs="Arial"/>
-          <w:color w:val="000000"/>
-        </w:rPr>
-        <w:t>behavior</w:t>
-      </w:r>
-      <w:proofErr w:type="spellEnd"/>
-      <w:r>
-        <w:rPr>
-          <w:rFonts w:ascii="Calisto MT" w:hAnsi="Calisto MT" w:cs="Arial"/>
-          <w:color w:val="000000"/>
-        </w:rPr>
-        <w:t>, meaning high values are likely to be followed by high values, and low values by low values</w:t>
+        <w:t>H&gt;0.5: The signal shows persistent behavior, meaning high values are likely to be followed by high values, and low values by low values</w:t>
       </w:r>
       <w:r>
         <w:rPr>
@@ -5249,23 +4898,7 @@
           <w:rFonts w:ascii="Calisto MT" w:hAnsi="Calisto MT" w:cs="Arial"/>
           <w:color w:val="000000"/>
         </w:rPr>
-        <w:t xml:space="preserve">H&lt;0.5: The signal exhibits anti-persistent </w:t>
-      </w:r>
-      <w:proofErr w:type="spellStart"/>
-      <w:r>
-        <w:rPr>
-          <w:rFonts w:ascii="Calisto MT" w:hAnsi="Calisto MT" w:cs="Arial"/>
-          <w:color w:val="000000"/>
-        </w:rPr>
-        <w:t>behavior</w:t>
-      </w:r>
-      <w:proofErr w:type="spellEnd"/>
-      <w:r>
-        <w:rPr>
-          <w:rFonts w:ascii="Calisto MT" w:hAnsi="Calisto MT" w:cs="Arial"/>
-          <w:color w:val="000000"/>
-        </w:rPr>
-        <w:t>, where high values are likely to be followed by low values, and vice versa</w:t>
+        <w:t>H&lt;0.5: The signal exhibits anti-persistent behavior, where high values are likely to be followed by low values, and vice versa</w:t>
       </w:r>
       <w:r>
         <w:rPr>
@@ -5318,65 +4951,8 @@
           <w:rFonts w:ascii="Calisto MT" w:hAnsi="Calisto MT" w:cs="Arial"/>
           <w:color w:val="000000"/>
         </w:rPr>
-        <w:t xml:space="preserve">To moving average </w:t>
-      </w:r>
-      <w:proofErr w:type="spellStart"/>
-      <w:r>
-        <w:rPr>
-          <w:rFonts w:ascii="Calisto MT" w:hAnsi="Calisto MT" w:cs="Arial"/>
-          <w:color w:val="000000"/>
-        </w:rPr>
-        <w:t>mikrainei</w:t>
-      </w:r>
-      <w:proofErr w:type="spellEnd"/>
-      <w:r>
-        <w:rPr>
-          <w:rFonts w:ascii="Calisto MT" w:hAnsi="Calisto MT" w:cs="Arial"/>
-          <w:color w:val="000000"/>
-        </w:rPr>
-        <w:t xml:space="preserve"> to </w:t>
-      </w:r>
-      <w:proofErr w:type="spellStart"/>
-      <w:r>
-        <w:rPr>
-          <w:rFonts w:ascii="Calisto MT" w:hAnsi="Calisto MT" w:cs="Arial"/>
-          <w:color w:val="000000"/>
-        </w:rPr>
-        <w:t>len</w:t>
-      </w:r>
-      <w:proofErr w:type="spellEnd"/>
-      <w:r>
-        <w:rPr>
-          <w:rFonts w:ascii="Calisto MT" w:hAnsi="Calisto MT" w:cs="Arial"/>
-          <w:color w:val="000000"/>
-        </w:rPr>
-        <w:t xml:space="preserve"> </w:t>
-      </w:r>
-      <w:proofErr w:type="spellStart"/>
-      <w:r>
-        <w:rPr>
-          <w:rFonts w:ascii="Calisto MT" w:hAnsi="Calisto MT" w:cs="Arial"/>
-          <w:color w:val="000000"/>
-        </w:rPr>
-        <w:t>tou</w:t>
-      </w:r>
-      <w:proofErr w:type="spellEnd"/>
-      <w:r>
-        <w:rPr>
-          <w:rFonts w:ascii="Calisto MT" w:hAnsi="Calisto MT" w:cs="Arial"/>
-          <w:color w:val="000000"/>
-        </w:rPr>
-        <w:t xml:space="preserve"> </w:t>
-      </w:r>
-      <w:proofErr w:type="spellStart"/>
-      <w:r>
-        <w:rPr>
-          <w:rFonts w:ascii="Calisto MT" w:hAnsi="Calisto MT" w:cs="Arial"/>
-          <w:color w:val="000000"/>
-        </w:rPr>
-        <w:t>simatos</w:t>
-      </w:r>
-      <w:proofErr w:type="spellEnd"/>
+        <w:t>To moving average mikrainei to len tou simatos</w:t>
+      </w:r>
       <w:r>
         <w:rPr>
           <w:rFonts w:ascii="Calisto MT" w:hAnsi="Calisto MT" w:cs="Arial"/>
@@ -5589,39 +5165,7 @@
           <w:rFonts w:ascii="Calisto MT" w:hAnsi="Calisto MT" w:cs="Arial"/>
           <w:color w:val="000000"/>
         </w:rPr>
-        <w:t xml:space="preserve">=1 would </w:t>
-      </w:r>
-      <w:proofErr w:type="spellStart"/>
-      <w:r>
-        <w:rPr>
-          <w:rFonts w:ascii="Calisto MT" w:hAnsi="Calisto MT" w:cs="Arial"/>
-          <w:color w:val="000000"/>
-        </w:rPr>
-        <w:t>center</w:t>
-      </w:r>
-      <w:proofErr w:type="spellEnd"/>
-      <w:r>
-        <w:rPr>
-          <w:rFonts w:ascii="Calisto MT" w:hAnsi="Calisto MT" w:cs="Arial"/>
-          <w:color w:val="000000"/>
-        </w:rPr>
-        <w:t xml:space="preserve"> the window, making it a symmetric (</w:t>
-      </w:r>
-      <w:proofErr w:type="spellStart"/>
-      <w:r>
-        <w:rPr>
-          <w:rFonts w:ascii="Calisto MT" w:hAnsi="Calisto MT" w:cs="Arial"/>
-          <w:color w:val="000000"/>
-        </w:rPr>
-        <w:t>centered</w:t>
-      </w:r>
-      <w:proofErr w:type="spellEnd"/>
-      <w:r>
-        <w:rPr>
-          <w:rFonts w:ascii="Calisto MT" w:hAnsi="Calisto MT" w:cs="Arial"/>
-          <w:color w:val="000000"/>
-        </w:rPr>
-        <w:t>) moving average.</w:t>
+        <w:t>=1 would center the window, making it a symmetric (centered) moving average.</w:t>
       </w:r>
     </w:p>
     <w:p>
@@ -5836,23 +5380,7 @@
           <w:rFonts w:ascii="Calisto MT" w:hAnsi="Calisto MT" w:cs="Arial"/>
           <w:color w:val="000000"/>
         </w:rPr>
-        <w:t xml:space="preserve">The formula </w:t>
-      </w:r>
-      <w:proofErr w:type="spellStart"/>
-      <w:r>
-        <w:rPr>
-          <w:rFonts w:ascii="Calisto MT" w:hAnsi="Calisto MT" w:cs="Arial"/>
-          <w:color w:val="000000"/>
-        </w:rPr>
-        <w:t>Nn</w:t>
-      </w:r>
-      <w:proofErr w:type="spellEnd"/>
-      <w:r>
-        <w:rPr>
-          <w:rFonts w:ascii="Calisto MT" w:hAnsi="Calisto MT" w:cs="Arial"/>
-          <w:color w:val="000000"/>
-        </w:rPr>
-        <w:t>=</w:t>
+        <w:t>The formula Nn=</w:t>
       </w:r>
       <w:r>
         <w:rPr>
@@ -5911,39 +5439,7 @@
           <w:rFonts w:ascii="Calisto MT" w:hAnsi="Calisto MT" w:cs="Arial"/>
           <w:color w:val="000000"/>
         </w:rPr>
-        <w:t xml:space="preserve"> </w:t>
-      </w:r>
-      <w:proofErr w:type="gramStart"/>
-      <w:r>
-        <w:rPr>
-          <w:rFonts w:ascii="Calisto MT" w:hAnsi="Calisto MT" w:cs="Arial"/>
-          <w:color w:val="000000"/>
-        </w:rPr>
-        <w:t>MFDMA !!!</w:t>
-      </w:r>
-      <w:proofErr w:type="gramEnd"/>
-      <w:r>
-        <w:rPr>
-          <w:rFonts w:ascii="Calisto MT" w:hAnsi="Calisto MT" w:cs="Arial"/>
-          <w:color w:val="000000"/>
-        </w:rPr>
-        <w:t xml:space="preserve"> (</w:t>
-      </w:r>
-      <w:proofErr w:type="gramStart"/>
-      <w:r>
-        <w:rPr>
-          <w:rFonts w:ascii="Calisto MT" w:hAnsi="Calisto MT" w:cs="Arial"/>
-          <w:color w:val="000000"/>
-        </w:rPr>
-        <w:t>Still</w:t>
-      </w:r>
-      <w:proofErr w:type="gramEnd"/>
-      <w:r>
-        <w:rPr>
-          <w:rFonts w:ascii="Calisto MT" w:hAnsi="Calisto MT" w:cs="Arial"/>
-          <w:color w:val="000000"/>
-        </w:rPr>
-        <w:t xml:space="preserve"> you can have insights on the way this analysis works)</w:t>
+        <w:t xml:space="preserve"> MFDMA !!! (Still you can have insights on the way this analysis works)</w:t>
       </w:r>
     </w:p>
     <w:p>
@@ -6137,17 +5633,8 @@
           <w:rFonts w:ascii="Calisto MT" w:hAnsi="Calisto MT" w:cs="Arial"/>
           <w:color w:val="000000"/>
         </w:rPr>
-        <w:t xml:space="preserve">overlap automatically at 50% of the </w:t>
-      </w:r>
-      <w:proofErr w:type="spellStart"/>
-      <w:r>
-        <w:rPr>
-          <w:rFonts w:ascii="Calisto MT" w:hAnsi="Calisto MT" w:cs="Arial"/>
-          <w:color w:val="000000"/>
-        </w:rPr>
-        <w:t>ws</w:t>
-      </w:r>
-      <w:proofErr w:type="spellEnd"/>
+        <w:t>overlap automatically at 50% of the ws</w:t>
+      </w:r>
     </w:p>
     <w:p>
       <w:pPr>
@@ -6162,21 +5649,12 @@
           <w:color w:val="000000"/>
         </w:rPr>
       </w:pPr>
-      <w:proofErr w:type="spellStart"/>
-      <w:r>
-        <w:rPr>
-          <w:rFonts w:ascii="Calisto MT" w:hAnsi="Calisto MT" w:cs="Arial"/>
-          <w:color w:val="000000"/>
-        </w:rPr>
-        <w:t>q_values</w:t>
-      </w:r>
-      <w:proofErr w:type="spellEnd"/>
-      <w:r>
-        <w:rPr>
-          <w:rFonts w:ascii="Calisto MT" w:hAnsi="Calisto MT" w:cs="Arial"/>
-          <w:color w:val="000000"/>
-        </w:rPr>
-        <w:t xml:space="preserve"> from -3 to 3 with a step of 1 (-3, -2, -1, 0, 1, 2, 3)</w:t>
+      <w:r>
+        <w:rPr>
+          <w:rFonts w:ascii="Calisto MT" w:hAnsi="Calisto MT" w:cs="Arial"/>
+          <w:color w:val="000000"/>
+        </w:rPr>
+        <w:t>q_values from -3 to 3 with a step of 1 (-3, -2, -1, 0, 1, 2, 3)</w:t>
       </w:r>
     </w:p>
     <w:p>
@@ -6223,9 +5701,8 @@
           <w:sz w:val="18"/>
           <w:szCs w:val="18"/>
         </w:rPr>
-        <w:t xml:space="preserve"> (</w:t>
-      </w:r>
-      <w:proofErr w:type="spellStart"/>
+        <w:t xml:space="preserve"> (Fq_values)</w:t>
+      </w:r>
       <w:r>
         <w:rPr>
           <w:rFonts w:ascii="Calisto MT" w:hAnsi="Calisto MT" w:cs="Arial"/>
@@ -6233,18 +5710,19 @@
           <w:sz w:val="18"/>
           <w:szCs w:val="18"/>
         </w:rPr>
-        <w:t>Fq_values</w:t>
-      </w:r>
-      <w:proofErr w:type="spellEnd"/>
-      <w:r>
+        <w:t xml:space="preserve"> for the corresponding q-values:</w:t>
+      </w:r>
+    </w:p>
+    <w:p>
+      <w:pPr>
+        <w:jc w:val="both"/>
         <w:rPr>
           <w:rFonts w:ascii="Calisto MT" w:hAnsi="Calisto MT" w:cs="Arial"/>
           <w:color w:val="000000"/>
           <w:sz w:val="18"/>
           <w:szCs w:val="18"/>
         </w:rPr>
-        <w:t>)</w:t>
-      </w:r>
+      </w:pPr>
       <w:r>
         <w:rPr>
           <w:rFonts w:ascii="Calisto MT" w:hAnsi="Calisto MT" w:cs="Arial"/>
@@ -6252,7 +5730,7 @@
           <w:sz w:val="18"/>
           <w:szCs w:val="18"/>
         </w:rPr>
-        <w:t xml:space="preserve"> for the corresponding q-values:</w:t>
+        <w:t>{</w:t>
       </w:r>
     </w:p>
     <w:p>
@@ -6272,7 +5750,7 @@
           <w:sz w:val="18"/>
           <w:szCs w:val="18"/>
         </w:rPr>
-        <w:t>{</w:t>
+        <w:t xml:space="preserve">    600: [172.15, 176.27, 180.46, 184.68, 188.88, 193.04, 197.15],</w:t>
       </w:r>
     </w:p>
     <w:p>
@@ -6292,7 +5770,7 @@
           <w:sz w:val="18"/>
           <w:szCs w:val="18"/>
         </w:rPr>
-        <w:t xml:space="preserve">    600: [172.15, 176.27, 180.46, 184.68, 188.88, 193.04, 197.15],</w:t>
+        <w:t xml:space="preserve">    700: [173.79, 177.60, 181.49, 185.38, 189.25, 193.05, 196.76],</w:t>
       </w:r>
     </w:p>
     <w:p>
@@ -6312,7 +5790,7 @@
           <w:sz w:val="18"/>
           <w:szCs w:val="18"/>
         </w:rPr>
-        <w:t xml:space="preserve">    700: [173.79, 177.60, 181.49, 185.38, 189.25, 193.05, 196.76],</w:t>
+        <w:t xml:space="preserve">    800: [176.09, 179.64, 183.21, 186.77, 190.27, 193.69, 196.99]</w:t>
       </w:r>
     </w:p>
     <w:p>
@@ -6332,7 +5810,7 @@
           <w:sz w:val="18"/>
           <w:szCs w:val="18"/>
         </w:rPr>
-        <w:t xml:space="preserve">    800: [176.09, 179.64, 183.21, 186.77, 190.27, 193.69, 196.99]</w:t>
+        <w:t>}</w:t>
       </w:r>
     </w:p>
     <w:p>
@@ -6352,7 +5830,25 @@
           <w:sz w:val="18"/>
           <w:szCs w:val="18"/>
         </w:rPr>
-        <w:t>}</w:t>
+        <w:t>Comment: The RMS fluctuations grow consistently with increasing q-values, indicating stronger variability as q becomes more positive. This behavior aligns with the theoretical multifractal scaling properties.</w:t>
+      </w:r>
+    </w:p>
+    <w:p>
+      <w:pPr>
+        <w:jc w:val="both"/>
+        <w:rPr>
+          <w:rFonts w:ascii="Calisto MT" w:hAnsi="Calisto MT" w:cs="Arial"/>
+          <w:color w:val="000000"/>
+          <w:u w:val="single"/>
+        </w:rPr>
+      </w:pPr>
+      <w:r>
+        <w:rPr>
+          <w:rFonts w:ascii="Calisto MT" w:hAnsi="Calisto MT" w:cs="Arial"/>
+          <w:color w:val="000000"/>
+          <w:u w:val="single"/>
+        </w:rPr>
+        <w:t>Generalized Hurst Exponents h(q):</w:t>
       </w:r>
     </w:p>
     <w:p>
@@ -6372,19 +5868,19 @@
           <w:sz w:val="18"/>
           <w:szCs w:val="18"/>
         </w:rPr>
-        <w:t xml:space="preserve">Comment: The RMS fluctuations grow consistently with increasing q-values, indicating stronger variability as q becomes more positive. This </w:t>
-      </w:r>
-      <w:proofErr w:type="spellStart"/>
-      <w:r>
+        <w:t>Each key represents a q-value, and the values are the calculated Hurst exponents:</w:t>
+      </w:r>
+    </w:p>
+    <w:p>
+      <w:pPr>
+        <w:jc w:val="both"/>
         <w:rPr>
           <w:rFonts w:ascii="Calisto MT" w:hAnsi="Calisto MT" w:cs="Arial"/>
           <w:color w:val="000000"/>
           <w:sz w:val="18"/>
           <w:szCs w:val="18"/>
         </w:rPr>
-        <w:t>behavior</w:t>
-      </w:r>
-      <w:proofErr w:type="spellEnd"/>
+      </w:pPr>
       <w:r>
         <w:rPr>
           <w:rFonts w:ascii="Calisto MT" w:hAnsi="Calisto MT" w:cs="Arial"/>
@@ -6392,25 +5888,7 @@
           <w:sz w:val="18"/>
           <w:szCs w:val="18"/>
         </w:rPr>
-        <w:t xml:space="preserve"> aligns with the theoretical multifractal scaling properties.</w:t>
-      </w:r>
-    </w:p>
-    <w:p>
-      <w:pPr>
-        <w:jc w:val="both"/>
-        <w:rPr>
-          <w:rFonts w:ascii="Calisto MT" w:hAnsi="Calisto MT" w:cs="Arial"/>
-          <w:color w:val="000000"/>
-          <w:u w:val="single"/>
-        </w:rPr>
-      </w:pPr>
-      <w:r>
-        <w:rPr>
-          <w:rFonts w:ascii="Calisto MT" w:hAnsi="Calisto MT" w:cs="Arial"/>
-          <w:color w:val="000000"/>
-          <w:u w:val="single"/>
-        </w:rPr>
-        <w:t>Generalized Hurst Exponents h(q):</w:t>
+        <w:t>{</w:t>
       </w:r>
     </w:p>
     <w:p>
@@ -6430,7 +5908,7 @@
           <w:sz w:val="18"/>
           <w:szCs w:val="18"/>
         </w:rPr>
-        <w:t>Each key represents a q-value, and the values are the calculated Hurst exponents:</w:t>
+        <w:t xml:space="preserve">    -3: 0.0783,</w:t>
       </w:r>
     </w:p>
     <w:p>
@@ -6450,7 +5928,7 @@
           <w:sz w:val="18"/>
           <w:szCs w:val="18"/>
         </w:rPr>
-        <w:t>{</w:t>
+        <w:t xml:space="preserve">    -2: 0.0655,</w:t>
       </w:r>
     </w:p>
     <w:p>
@@ -6470,7 +5948,7 @@
           <w:sz w:val="18"/>
           <w:szCs w:val="18"/>
         </w:rPr>
-        <w:t xml:space="preserve">    -3: 0.0783,</w:t>
+        <w:t xml:space="preserve">    -1: 0.0523,</w:t>
       </w:r>
     </w:p>
     <w:p>
@@ -6490,7 +5968,7 @@
           <w:sz w:val="18"/>
           <w:szCs w:val="18"/>
         </w:rPr>
-        <w:t xml:space="preserve">    -2: 0.0655,</w:t>
+        <w:t xml:space="preserve">     0: 0.0388,</w:t>
       </w:r>
     </w:p>
     <w:p>
@@ -6510,7 +5988,7 @@
           <w:sz w:val="18"/>
           <w:szCs w:val="18"/>
         </w:rPr>
-        <w:t xml:space="preserve">    -1: 0.0523,</w:t>
+        <w:t xml:space="preserve">     1: 0.0252,</w:t>
       </w:r>
     </w:p>
     <w:p>
@@ -6530,7 +6008,7 @@
           <w:sz w:val="18"/>
           <w:szCs w:val="18"/>
         </w:rPr>
-        <w:t xml:space="preserve">     0: 0.0388,</w:t>
+        <w:t xml:space="preserve">     2: 0.0113,</w:t>
       </w:r>
     </w:p>
     <w:p>
@@ -6550,7 +6028,7 @@
           <w:sz w:val="18"/>
           <w:szCs w:val="18"/>
         </w:rPr>
-        <w:t xml:space="preserve">     1: 0.0252,</w:t>
+        <w:t xml:space="preserve">     3: -0.0031</w:t>
       </w:r>
     </w:p>
     <w:p>
@@ -6570,7 +6048,7 @@
           <w:sz w:val="18"/>
           <w:szCs w:val="18"/>
         </w:rPr>
-        <w:t xml:space="preserve">     2: 0.0113,</w:t>
+        <w:t>}</w:t>
       </w:r>
     </w:p>
     <w:p>
@@ -6590,7 +6068,7 @@
           <w:sz w:val="18"/>
           <w:szCs w:val="18"/>
         </w:rPr>
-        <w:t xml:space="preserve">     3: -0.0031</w:t>
+        <w:t>h(q) decreases as q increases, a typical feature in multifractal time series.</w:t>
       </w:r>
     </w:p>
     <w:p>
@@ -6610,7 +6088,7 @@
           <w:sz w:val="18"/>
           <w:szCs w:val="18"/>
         </w:rPr>
-        <w:t>}</w:t>
+        <w:t>For q&gt;0, smaller h(q) values indicate the series is less persistent in larger fluctuations.</w:t>
       </w:r>
     </w:p>
     <w:p>
@@ -6630,7 +6108,7 @@
           <w:sz w:val="18"/>
           <w:szCs w:val="18"/>
         </w:rPr>
-        <w:t>h(q) decreases as q increases, a typical feature in multifractal time series.</w:t>
+        <w:t>For q&lt;0, higher h(q) suggests stronger contributions from smaller fluctuations (anti-persistent behavior).</w:t>
       </w:r>
     </w:p>
     <w:p>
@@ -6643,15 +6121,17 @@
           <w:szCs w:val="18"/>
         </w:rPr>
       </w:pPr>
-      <w:r>
+    </w:p>
+    <w:p>
+      <w:pPr>
+        <w:jc w:val="both"/>
         <w:rPr>
           <w:rFonts w:ascii="Calisto MT" w:hAnsi="Calisto MT" w:cs="Arial"/>
           <w:color w:val="000000"/>
           <w:sz w:val="18"/>
           <w:szCs w:val="18"/>
         </w:rPr>
-        <w:t>For q&gt;0, smaller h(q) values indicate the series is less persistent in larger fluctuations.</w:t>
-      </w:r>
+      </w:pPr>
     </w:p>
     <w:p>
       <w:pPr>
@@ -6663,68 +6143,6 @@
           <w:szCs w:val="18"/>
         </w:rPr>
       </w:pPr>
-      <w:r>
-        <w:rPr>
-          <w:rFonts w:ascii="Calisto MT" w:hAnsi="Calisto MT" w:cs="Arial"/>
-          <w:color w:val="000000"/>
-          <w:sz w:val="18"/>
-          <w:szCs w:val="18"/>
-        </w:rPr>
-        <w:t xml:space="preserve">For q&lt;0, higher h(q) suggests stronger contributions from smaller fluctuations (anti-persistent </w:t>
-      </w:r>
-      <w:proofErr w:type="spellStart"/>
-      <w:r>
-        <w:rPr>
-          <w:rFonts w:ascii="Calisto MT" w:hAnsi="Calisto MT" w:cs="Arial"/>
-          <w:color w:val="000000"/>
-          <w:sz w:val="18"/>
-          <w:szCs w:val="18"/>
-        </w:rPr>
-        <w:t>behavior</w:t>
-      </w:r>
-      <w:proofErr w:type="spellEnd"/>
-      <w:r>
-        <w:rPr>
-          <w:rFonts w:ascii="Calisto MT" w:hAnsi="Calisto MT" w:cs="Arial"/>
-          <w:color w:val="000000"/>
-          <w:sz w:val="18"/>
-          <w:szCs w:val="18"/>
-        </w:rPr>
-        <w:t>).</w:t>
-      </w:r>
-    </w:p>
-    <w:p>
-      <w:pPr>
-        <w:jc w:val="both"/>
-        <w:rPr>
-          <w:rFonts w:ascii="Calisto MT" w:hAnsi="Calisto MT" w:cs="Arial"/>
-          <w:color w:val="000000"/>
-          <w:sz w:val="18"/>
-          <w:szCs w:val="18"/>
-        </w:rPr>
-      </w:pPr>
-    </w:p>
-    <w:p>
-      <w:pPr>
-        <w:jc w:val="both"/>
-        <w:rPr>
-          <w:rFonts w:ascii="Calisto MT" w:hAnsi="Calisto MT" w:cs="Arial"/>
-          <w:color w:val="000000"/>
-          <w:sz w:val="18"/>
-          <w:szCs w:val="18"/>
-        </w:rPr>
-      </w:pPr>
-    </w:p>
-    <w:p>
-      <w:pPr>
-        <w:jc w:val="both"/>
-        <w:rPr>
-          <w:rFonts w:ascii="Calisto MT" w:hAnsi="Calisto MT" w:cs="Arial"/>
-          <w:color w:val="000000"/>
-          <w:sz w:val="18"/>
-          <w:szCs w:val="18"/>
-        </w:rPr>
-      </w:pPr>
     </w:p>
     <w:p>
       <w:pPr>
@@ -6742,23 +6160,13 @@
         <w:lastRenderedPageBreak/>
         <w:t xml:space="preserve">Being able to calculate the </w:t>
       </w:r>
-      <w:proofErr w:type="spellStart"/>
       <w:r>
         <w:rPr>
           <w:rFonts w:ascii="Calisto MT" w:hAnsi="Calisto MT" w:cs="Arial"/>
           <w:color w:val="000000"/>
           <w:highlight w:val="yellow"/>
         </w:rPr>
-        <w:t>Fq</w:t>
-      </w:r>
-      <w:proofErr w:type="spellEnd"/>
-      <w:r>
-        <w:rPr>
-          <w:rFonts w:ascii="Calisto MT" w:hAnsi="Calisto MT" w:cs="Arial"/>
-          <w:color w:val="000000"/>
-          <w:highlight w:val="yellow"/>
-        </w:rPr>
-        <w:t xml:space="preserve"> values</w:t>
+        <w:t>Fq values</w:t>
       </w:r>
       <w:r>
         <w:rPr>
@@ -7055,17 +6463,8 @@
           <w:rFonts w:ascii="Calisto MT" w:hAnsi="Calisto MT" w:cs="Arial"/>
           <w:color w:val="000000"/>
         </w:rPr>
-        <w:t xml:space="preserve">    For each window size (600, 700, and 800), the following </w:t>
-      </w:r>
-      <w:proofErr w:type="spellStart"/>
-      <w:r>
-        <w:rPr>
-          <w:rFonts w:ascii="Calisto MT" w:hAnsi="Calisto MT" w:cs="Arial"/>
-          <w:color w:val="000000"/>
-        </w:rPr>
-        <w:t>Fq</w:t>
-      </w:r>
-      <w:proofErr w:type="spellEnd"/>
+        <w:t xml:space="preserve">    For each window size (600, 700, and 800), the following Fq</w:t>
+      </w:r>
       <w:r>
         <w:rPr>
           <w:rFonts w:ascii="Times New Roman" w:hAnsi="Times New Roman" w:cs="Times New Roman"/>
@@ -7115,7 +6514,6 @@
           <w:color w:val="000000"/>
         </w:rPr>
       </w:pPr>
-      <w:proofErr w:type="spellStart"/>
       <w:r>
         <w:rPr>
           <w:rFonts w:ascii="Calisto MT" w:hAnsi="Calisto MT" w:cs="Arial"/>
@@ -7123,7 +6521,6 @@
         </w:rPr>
         <w:t>Fq</w:t>
       </w:r>
-      <w:proofErr w:type="spellEnd"/>
       <w:r>
         <w:rPr>
           <w:rFonts w:ascii="Calisto MT" w:hAnsi="Calisto MT" w:cs="Arial"/>
@@ -7173,7 +6570,6 @@
           <w:color w:val="000000"/>
         </w:rPr>
       </w:pPr>
-      <w:proofErr w:type="spellStart"/>
       <w:r>
         <w:rPr>
           <w:rFonts w:ascii="Calisto MT" w:hAnsi="Calisto MT" w:cs="Arial"/>
@@ -7181,7 +6577,6 @@
         </w:rPr>
         <w:t>Fq</w:t>
       </w:r>
-      <w:proofErr w:type="spellEnd"/>
       <w:r>
         <w:rPr>
           <w:rFonts w:ascii="Calisto MT" w:hAnsi="Calisto MT" w:cs="Arial"/>
@@ -7231,7 +6626,6 @@
           <w:color w:val="000000"/>
         </w:rPr>
       </w:pPr>
-      <w:proofErr w:type="spellStart"/>
       <w:r>
         <w:rPr>
           <w:rFonts w:ascii="Calisto MT" w:hAnsi="Calisto MT" w:cs="Arial"/>
@@ -7239,7 +6633,6 @@
         </w:rPr>
         <w:t>Fq</w:t>
       </w:r>
-      <w:proofErr w:type="spellEnd"/>
       <w:r>
         <w:rPr>
           <w:rFonts w:ascii="Calisto MT" w:hAnsi="Calisto MT" w:cs="Arial"/>
@@ -7268,23 +6661,7 @@
           <w:rFonts w:ascii="Calisto MT" w:hAnsi="Calisto MT" w:cs="Arial"/>
           <w:color w:val="000000"/>
         </w:rPr>
-        <w:t xml:space="preserve">These values represent the scaling </w:t>
-      </w:r>
-      <w:proofErr w:type="spellStart"/>
-      <w:r>
-        <w:rPr>
-          <w:rFonts w:ascii="Calisto MT" w:hAnsi="Calisto MT" w:cs="Arial"/>
-          <w:color w:val="000000"/>
-        </w:rPr>
-        <w:t>behavior</w:t>
-      </w:r>
-      <w:proofErr w:type="spellEnd"/>
-      <w:r>
-        <w:rPr>
-          <w:rFonts w:ascii="Calisto MT" w:hAnsi="Calisto MT" w:cs="Arial"/>
-          <w:color w:val="000000"/>
-        </w:rPr>
-        <w:t xml:space="preserve"> of the signal with respect to different scales of the window size. Higher window sizes generally lead to larger fluctuation values as expected.</w:t>
+        <w:t>These values represent the scaling behavior of the signal with respect to different scales of the window size. Higher window sizes generally lead to larger fluctuation values as expected.</w:t>
       </w:r>
     </w:p>
     <w:p>
@@ -7349,7 +6726,6 @@
           <w:color w:val="000000"/>
         </w:rPr>
       </w:pPr>
-      <w:proofErr w:type="gramStart"/>
       <w:r>
         <w:rPr>
           <w:rFonts w:ascii="Calisto MT" w:hAnsi="Calisto MT" w:cs="Arial"/>
@@ -7357,7 +6733,6 @@
         </w:rPr>
         <w:t>h(</w:t>
       </w:r>
-      <w:proofErr w:type="gramEnd"/>
       <w:r>
         <w:rPr>
           <w:rFonts w:ascii="Cambria Math" w:hAnsi="Cambria Math" w:cs="Cambria Math"/>
@@ -7393,7 +6768,6 @@
           <w:color w:val="000000"/>
         </w:rPr>
       </w:pPr>
-      <w:proofErr w:type="gramStart"/>
       <w:r>
         <w:rPr>
           <w:rFonts w:ascii="Calisto MT" w:hAnsi="Calisto MT" w:cs="Arial"/>
@@ -7401,7 +6775,6 @@
         </w:rPr>
         <w:t>h(</w:t>
       </w:r>
-      <w:proofErr w:type="gramEnd"/>
       <w:r>
         <w:rPr>
           <w:rFonts w:ascii="Cambria Math" w:hAnsi="Cambria Math" w:cs="Cambria Math"/>
@@ -7437,7 +6810,6 @@
           <w:color w:val="000000"/>
         </w:rPr>
       </w:pPr>
-      <w:proofErr w:type="gramStart"/>
       <w:r>
         <w:rPr>
           <w:rFonts w:ascii="Calisto MT" w:hAnsi="Calisto MT" w:cs="Arial"/>
@@ -7445,7 +6817,6 @@
         </w:rPr>
         <w:t>h(</w:t>
       </w:r>
-      <w:proofErr w:type="gramEnd"/>
       <w:r>
         <w:rPr>
           <w:rFonts w:ascii="Cambria Math" w:hAnsi="Cambria Math" w:cs="Cambria Math"/>
@@ -7481,21 +6852,12 @@
           <w:color w:val="000000"/>
         </w:rPr>
       </w:pPr>
-      <w:proofErr w:type="gramStart"/>
-      <w:r>
-        <w:rPr>
-          <w:rFonts w:ascii="Calisto MT" w:hAnsi="Calisto MT" w:cs="Arial"/>
-          <w:color w:val="000000"/>
-        </w:rPr>
-        <w:t>h(</w:t>
-      </w:r>
-      <w:proofErr w:type="gramEnd"/>
-      <w:r>
-        <w:rPr>
-          <w:rFonts w:ascii="Calisto MT" w:hAnsi="Calisto MT" w:cs="Arial"/>
-          <w:color w:val="000000"/>
-        </w:rPr>
-        <w:t>0)=0.03</w:t>
+      <w:r>
+        <w:rPr>
+          <w:rFonts w:ascii="Calisto MT" w:hAnsi="Calisto MT" w:cs="Arial"/>
+          <w:color w:val="000000"/>
+        </w:rPr>
+        <w:t>h(0)=0.03</w:t>
       </w:r>
       <w:r>
         <w:rPr>
@@ -7518,21 +6880,12 @@
           <w:color w:val="000000"/>
         </w:rPr>
       </w:pPr>
-      <w:proofErr w:type="gramStart"/>
-      <w:r>
-        <w:rPr>
-          <w:rFonts w:ascii="Calisto MT" w:hAnsi="Calisto MT" w:cs="Arial"/>
-          <w:color w:val="000000"/>
-        </w:rPr>
-        <w:t>h(</w:t>
-      </w:r>
-      <w:proofErr w:type="gramEnd"/>
-      <w:r>
-        <w:rPr>
-          <w:rFonts w:ascii="Calisto MT" w:hAnsi="Calisto MT" w:cs="Arial"/>
-          <w:color w:val="000000"/>
-        </w:rPr>
-        <w:t>1)=0.025</w:t>
+      <w:r>
+        <w:rPr>
+          <w:rFonts w:ascii="Calisto MT" w:hAnsi="Calisto MT" w:cs="Arial"/>
+          <w:color w:val="000000"/>
+        </w:rPr>
+        <w:t>h(1)=0.025</w:t>
       </w:r>
       <w:r>
         <w:rPr>
@@ -7555,21 +6908,12 @@
           <w:color w:val="000000"/>
         </w:rPr>
       </w:pPr>
-      <w:proofErr w:type="gramStart"/>
-      <w:r>
-        <w:rPr>
-          <w:rFonts w:ascii="Calisto MT" w:hAnsi="Calisto MT" w:cs="Arial"/>
-          <w:color w:val="000000"/>
-        </w:rPr>
-        <w:t>h(</w:t>
-      </w:r>
-      <w:proofErr w:type="gramEnd"/>
-      <w:r>
-        <w:rPr>
-          <w:rFonts w:ascii="Calisto MT" w:hAnsi="Calisto MT" w:cs="Arial"/>
-          <w:color w:val="000000"/>
-        </w:rPr>
-        <w:t>2)=0.011</w:t>
+      <w:r>
+        <w:rPr>
+          <w:rFonts w:ascii="Calisto MT" w:hAnsi="Calisto MT" w:cs="Arial"/>
+          <w:color w:val="000000"/>
+        </w:rPr>
+        <w:t>h(2)=0.011</w:t>
       </w:r>
       <w:r>
         <w:rPr>
@@ -7592,21 +6936,12 @@
           <w:color w:val="000000"/>
         </w:rPr>
       </w:pPr>
-      <w:proofErr w:type="gramStart"/>
-      <w:r>
-        <w:rPr>
-          <w:rFonts w:ascii="Calisto MT" w:hAnsi="Calisto MT" w:cs="Arial"/>
-          <w:color w:val="000000"/>
-        </w:rPr>
-        <w:t>h(</w:t>
-      </w:r>
-      <w:proofErr w:type="gramEnd"/>
-      <w:r>
-        <w:rPr>
-          <w:rFonts w:ascii="Calisto MT" w:hAnsi="Calisto MT" w:cs="Arial"/>
-          <w:color w:val="000000"/>
-        </w:rPr>
-        <w:t>3)=</w:t>
+      <w:r>
+        <w:rPr>
+          <w:rFonts w:ascii="Calisto MT" w:hAnsi="Calisto MT" w:cs="Arial"/>
+          <w:color w:val="000000"/>
+        </w:rPr>
+        <w:t>h(3)=</w:t>
       </w:r>
       <w:r>
         <w:rPr>
@@ -7760,7 +7095,6 @@
           <w:color w:val="000000"/>
         </w:rPr>
       </w:pPr>
-      <w:proofErr w:type="gramStart"/>
       <w:r>
         <w:rPr>
           <w:rFonts w:ascii="Cambria" w:hAnsi="Cambria" w:cs="Cambria"/>
@@ -7775,7 +7109,6 @@
         </w:rPr>
         <w:t>(</w:t>
       </w:r>
-      <w:proofErr w:type="gramEnd"/>
       <w:r>
         <w:rPr>
           <w:rFonts w:ascii="Cambria Math" w:hAnsi="Cambria Math" w:cs="Cambria Math"/>
@@ -7818,7 +7151,6 @@
           <w:color w:val="000000"/>
         </w:rPr>
       </w:pPr>
-      <w:proofErr w:type="gramStart"/>
       <w:r>
         <w:rPr>
           <w:rFonts w:ascii="Cambria" w:hAnsi="Cambria" w:cs="Cambria"/>
@@ -7833,7 +7165,6 @@
         </w:rPr>
         <w:t>(</w:t>
       </w:r>
-      <w:proofErr w:type="gramEnd"/>
       <w:r>
         <w:rPr>
           <w:rFonts w:ascii="Cambria Math" w:hAnsi="Cambria Math" w:cs="Cambria Math"/>
@@ -7883,7 +7214,6 @@
           <w:color w:val="000000"/>
         </w:rPr>
       </w:pPr>
-      <w:proofErr w:type="gramStart"/>
       <w:r>
         <w:rPr>
           <w:rFonts w:ascii="Cambria" w:hAnsi="Cambria" w:cs="Cambria"/>
@@ -7898,7 +7228,6 @@
         </w:rPr>
         <w:t>(</w:t>
       </w:r>
-      <w:proofErr w:type="gramEnd"/>
       <w:r>
         <w:rPr>
           <w:rFonts w:ascii="Cambria Math" w:hAnsi="Cambria Math" w:cs="Cambria Math"/>
@@ -7941,7 +7270,6 @@
           <w:color w:val="000000"/>
         </w:rPr>
       </w:pPr>
-      <w:proofErr w:type="gramStart"/>
       <w:r>
         <w:rPr>
           <w:rFonts w:ascii="Cambria" w:hAnsi="Cambria" w:cs="Cambria"/>
@@ -7954,15 +7282,7 @@
           <w:rFonts w:ascii="Calisto MT" w:hAnsi="Calisto MT" w:cs="Arial"/>
           <w:color w:val="000000"/>
         </w:rPr>
-        <w:t>(</w:t>
-      </w:r>
-      <w:proofErr w:type="gramEnd"/>
-      <w:r>
-        <w:rPr>
-          <w:rFonts w:ascii="Calisto MT" w:hAnsi="Calisto MT" w:cs="Arial"/>
-          <w:color w:val="000000"/>
-        </w:rPr>
-        <w:t>0)=</w:t>
+        <w:t>(0)=</w:t>
       </w:r>
       <w:r>
         <w:rPr>
@@ -7992,7 +7312,6 @@
           <w:color w:val="000000"/>
         </w:rPr>
       </w:pPr>
-      <w:proofErr w:type="gramStart"/>
       <w:r>
         <w:rPr>
           <w:rFonts w:ascii="Cambria" w:hAnsi="Cambria" w:cs="Cambria"/>
@@ -8005,15 +7324,7 @@
           <w:rFonts w:ascii="Calisto MT" w:hAnsi="Calisto MT" w:cs="Arial"/>
           <w:color w:val="000000"/>
         </w:rPr>
-        <w:t>(</w:t>
-      </w:r>
-      <w:proofErr w:type="gramEnd"/>
-      <w:r>
-        <w:rPr>
-          <w:rFonts w:ascii="Calisto MT" w:hAnsi="Calisto MT" w:cs="Arial"/>
-          <w:color w:val="000000"/>
-        </w:rPr>
-        <w:t>1)=</w:t>
+        <w:t>(1)=</w:t>
       </w:r>
       <w:r>
         <w:rPr>
@@ -8043,7 +7354,6 @@
           <w:color w:val="000000"/>
         </w:rPr>
       </w:pPr>
-      <w:proofErr w:type="gramStart"/>
       <w:r>
         <w:rPr>
           <w:rFonts w:ascii="Cambria" w:hAnsi="Cambria" w:cs="Cambria"/>
@@ -8056,15 +7366,7 @@
           <w:rFonts w:ascii="Calisto MT" w:hAnsi="Calisto MT" w:cs="Arial"/>
           <w:color w:val="000000"/>
         </w:rPr>
-        <w:t>(</w:t>
-      </w:r>
-      <w:proofErr w:type="gramEnd"/>
-      <w:r>
-        <w:rPr>
-          <w:rFonts w:ascii="Calisto MT" w:hAnsi="Calisto MT" w:cs="Arial"/>
-          <w:color w:val="000000"/>
-        </w:rPr>
-        <w:t>2)=</w:t>
+        <w:t>(2)=</w:t>
       </w:r>
       <w:r>
         <w:rPr>
@@ -8094,7 +7396,6 @@
           <w:color w:val="000000"/>
         </w:rPr>
       </w:pPr>
-      <w:proofErr w:type="gramStart"/>
       <w:r>
         <w:rPr>
           <w:rFonts w:ascii="Cambria" w:hAnsi="Cambria" w:cs="Cambria"/>
@@ -8107,15 +7408,7 @@
           <w:rFonts w:ascii="Calisto MT" w:hAnsi="Calisto MT" w:cs="Arial"/>
           <w:color w:val="000000"/>
         </w:rPr>
-        <w:t>(</w:t>
-      </w:r>
-      <w:proofErr w:type="gramEnd"/>
-      <w:r>
-        <w:rPr>
-          <w:rFonts w:ascii="Calisto MT" w:hAnsi="Calisto MT" w:cs="Arial"/>
-          <w:color w:val="000000"/>
-        </w:rPr>
-        <w:t>3)=</w:t>
+        <w:t>(3)=</w:t>
       </w:r>
       <w:r>
         <w:rPr>
@@ -8173,39 +7466,7 @@
           <w:rFonts w:ascii="Calisto MT" w:hAnsi="Calisto MT" w:cs="Arial"/>
           <w:color w:val="000000"/>
         </w:rPr>
-        <w:t xml:space="preserve">values decrease as q increases, which is consistent with the typical </w:t>
-      </w:r>
-      <w:proofErr w:type="spellStart"/>
-      <w:r>
-        <w:rPr>
-          <w:rFonts w:ascii="Calisto MT" w:hAnsi="Calisto MT" w:cs="Arial"/>
-          <w:color w:val="000000"/>
-        </w:rPr>
-        <w:t>behavior</w:t>
-      </w:r>
-      <w:proofErr w:type="spellEnd"/>
-      <w:r>
-        <w:rPr>
-          <w:rFonts w:ascii="Calisto MT" w:hAnsi="Calisto MT" w:cs="Arial"/>
-          <w:color w:val="000000"/>
-        </w:rPr>
-        <w:t xml:space="preserve"> of multifractal time series, indicating a weaker scaling </w:t>
-      </w:r>
-      <w:proofErr w:type="spellStart"/>
-      <w:r>
-        <w:rPr>
-          <w:rFonts w:ascii="Calisto MT" w:hAnsi="Calisto MT" w:cs="Arial"/>
-          <w:color w:val="000000"/>
-        </w:rPr>
-        <w:t>behavior</w:t>
-      </w:r>
-      <w:proofErr w:type="spellEnd"/>
-      <w:r>
-        <w:rPr>
-          <w:rFonts w:ascii="Calisto MT" w:hAnsi="Calisto MT" w:cs="Arial"/>
-          <w:color w:val="000000"/>
-        </w:rPr>
-        <w:t xml:space="preserve"> with larger q-values.</w:t>
+        <w:t>values decrease as q increases, which is consistent with the typical behavior of multifractal time series, indicating a weaker scaling behavior with larger q-values.</w:t>
       </w:r>
     </w:p>
     <w:p>
@@ -8286,7 +7547,6 @@
           <w:color w:val="000000"/>
         </w:rPr>
       </w:pPr>
-      <w:proofErr w:type="gramStart"/>
       <w:r>
         <w:rPr>
           <w:rFonts w:ascii="Calisto MT" w:hAnsi="Calisto MT" w:cs="Arial"/>
@@ -8294,7 +7554,6 @@
         </w:rPr>
         <w:t>a(</w:t>
       </w:r>
-      <w:proofErr w:type="gramEnd"/>
       <w:r>
         <w:rPr>
           <w:rFonts w:ascii="Cambria Math" w:hAnsi="Cambria Math" w:cs="Cambria Math"/>
@@ -8323,7 +7582,6 @@
           <w:color w:val="000000"/>
         </w:rPr>
       </w:pPr>
-      <w:proofErr w:type="gramStart"/>
       <w:r>
         <w:rPr>
           <w:rFonts w:ascii="Calisto MT" w:hAnsi="Calisto MT" w:cs="Arial"/>
@@ -8331,7 +7589,6 @@
         </w:rPr>
         <w:t>a(</w:t>
       </w:r>
-      <w:proofErr w:type="gramEnd"/>
       <w:r>
         <w:rPr>
           <w:rFonts w:ascii="Cambria Math" w:hAnsi="Cambria Math" w:cs="Cambria Math"/>
@@ -8360,7 +7617,6 @@
           <w:color w:val="000000"/>
         </w:rPr>
       </w:pPr>
-      <w:proofErr w:type="gramStart"/>
       <w:r>
         <w:rPr>
           <w:rFonts w:ascii="Calisto MT" w:hAnsi="Calisto MT" w:cs="Arial"/>
@@ -8368,7 +7624,6 @@
         </w:rPr>
         <w:t>a(</w:t>
       </w:r>
-      <w:proofErr w:type="gramEnd"/>
       <w:r>
         <w:rPr>
           <w:rFonts w:ascii="Cambria Math" w:hAnsi="Cambria Math" w:cs="Cambria Math"/>
@@ -8397,21 +7652,12 @@
           <w:color w:val="000000"/>
         </w:rPr>
       </w:pPr>
-      <w:proofErr w:type="gramStart"/>
-      <w:r>
-        <w:rPr>
-          <w:rFonts w:ascii="Calisto MT" w:hAnsi="Calisto MT" w:cs="Arial"/>
-          <w:color w:val="000000"/>
-        </w:rPr>
-        <w:t>a(</w:t>
-      </w:r>
-      <w:proofErr w:type="gramEnd"/>
-      <w:r>
-        <w:rPr>
-          <w:rFonts w:ascii="Calisto MT" w:hAnsi="Calisto MT" w:cs="Arial"/>
-          <w:color w:val="000000"/>
-        </w:rPr>
-        <w:t>0)=0.039</w:t>
+      <w:r>
+        <w:rPr>
+          <w:rFonts w:ascii="Calisto MT" w:hAnsi="Calisto MT" w:cs="Arial"/>
+          <w:color w:val="000000"/>
+        </w:rPr>
+        <w:t>a(0)=0.039</w:t>
       </w:r>
     </w:p>
     <w:p>
@@ -8427,21 +7673,12 @@
           <w:color w:val="000000"/>
         </w:rPr>
       </w:pPr>
-      <w:proofErr w:type="gramStart"/>
-      <w:r>
-        <w:rPr>
-          <w:rFonts w:ascii="Calisto MT" w:hAnsi="Calisto MT" w:cs="Arial"/>
-          <w:color w:val="000000"/>
-        </w:rPr>
-        <w:t>a(</w:t>
-      </w:r>
-      <w:proofErr w:type="gramEnd"/>
-      <w:r>
-        <w:rPr>
-          <w:rFonts w:ascii="Calisto MT" w:hAnsi="Calisto MT" w:cs="Arial"/>
-          <w:color w:val="000000"/>
-        </w:rPr>
-        <w:t>1)=0.011</w:t>
+      <w:r>
+        <w:rPr>
+          <w:rFonts w:ascii="Calisto MT" w:hAnsi="Calisto MT" w:cs="Arial"/>
+          <w:color w:val="000000"/>
+        </w:rPr>
+        <w:t>a(1)=0.011</w:t>
       </w:r>
     </w:p>
     <w:p>
@@ -8457,21 +7694,12 @@
           <w:color w:val="000000"/>
         </w:rPr>
       </w:pPr>
-      <w:proofErr w:type="gramStart"/>
-      <w:r>
-        <w:rPr>
-          <w:rFonts w:ascii="Calisto MT" w:hAnsi="Calisto MT" w:cs="Arial"/>
-          <w:color w:val="000000"/>
-        </w:rPr>
-        <w:t>a(</w:t>
-      </w:r>
-      <w:proofErr w:type="gramEnd"/>
-      <w:r>
-        <w:rPr>
-          <w:rFonts w:ascii="Calisto MT" w:hAnsi="Calisto MT" w:cs="Arial"/>
-          <w:color w:val="000000"/>
-        </w:rPr>
-        <w:t>2)=</w:t>
+      <w:r>
+        <w:rPr>
+          <w:rFonts w:ascii="Calisto MT" w:hAnsi="Calisto MT" w:cs="Arial"/>
+          <w:color w:val="000000"/>
+        </w:rPr>
+        <w:t>a(2)=</w:t>
       </w:r>
       <w:r>
         <w:rPr>
@@ -8501,21 +7729,12 @@
           <w:color w:val="000000"/>
         </w:rPr>
       </w:pPr>
-      <w:proofErr w:type="gramStart"/>
-      <w:r>
-        <w:rPr>
-          <w:rFonts w:ascii="Calisto MT" w:hAnsi="Calisto MT" w:cs="Arial"/>
-          <w:color w:val="000000"/>
-        </w:rPr>
-        <w:t>a(</w:t>
-      </w:r>
-      <w:proofErr w:type="gramEnd"/>
-      <w:r>
-        <w:rPr>
-          <w:rFonts w:ascii="Calisto MT" w:hAnsi="Calisto MT" w:cs="Arial"/>
-          <w:color w:val="000000"/>
-        </w:rPr>
-        <w:t>3)=</w:t>
+      <w:r>
+        <w:rPr>
+          <w:rFonts w:ascii="Calisto MT" w:hAnsi="Calisto MT" w:cs="Arial"/>
+          <w:color w:val="000000"/>
+        </w:rPr>
+        <w:t>a(3)=</w:t>
       </w:r>
       <w:r>
         <w:rPr>
@@ -8623,17 +7842,8 @@
           <w:rFonts w:ascii="Calisto MT" w:hAnsi="Calisto MT" w:cs="Arial"/>
           <w:color w:val="000000"/>
         </w:rPr>
-        <w:t>f(</w:t>
-      </w:r>
-      <w:proofErr w:type="gramStart"/>
-      <w:r>
-        <w:rPr>
-          <w:rFonts w:ascii="Calisto MT" w:hAnsi="Calisto MT" w:cs="Arial"/>
-          <w:color w:val="000000"/>
-        </w:rPr>
-        <w:t>a(</w:t>
-      </w:r>
-      <w:proofErr w:type="gramEnd"/>
+        <w:t>f(a(</w:t>
+      </w:r>
       <w:r>
         <w:rPr>
           <w:rFonts w:ascii="Cambria Math" w:hAnsi="Cambria Math" w:cs="Cambria Math"/>
@@ -8667,17 +7877,8 @@
           <w:rFonts w:ascii="Calisto MT" w:hAnsi="Calisto MT" w:cs="Arial"/>
           <w:color w:val="000000"/>
         </w:rPr>
-        <w:t>f(</w:t>
-      </w:r>
-      <w:proofErr w:type="gramStart"/>
-      <w:r>
-        <w:rPr>
-          <w:rFonts w:ascii="Calisto MT" w:hAnsi="Calisto MT" w:cs="Arial"/>
-          <w:color w:val="000000"/>
-        </w:rPr>
-        <w:t>a(</w:t>
-      </w:r>
-      <w:proofErr w:type="gramEnd"/>
+        <w:t>f(a(</w:t>
+      </w:r>
       <w:r>
         <w:rPr>
           <w:rFonts w:ascii="Cambria Math" w:hAnsi="Cambria Math" w:cs="Cambria Math"/>
@@ -8711,17 +7912,8 @@
           <w:rFonts w:ascii="Calisto MT" w:hAnsi="Calisto MT" w:cs="Arial"/>
           <w:color w:val="000000"/>
         </w:rPr>
-        <w:t>f(</w:t>
-      </w:r>
-      <w:proofErr w:type="gramStart"/>
-      <w:r>
-        <w:rPr>
-          <w:rFonts w:ascii="Calisto MT" w:hAnsi="Calisto MT" w:cs="Arial"/>
-          <w:color w:val="000000"/>
-        </w:rPr>
-        <w:t>a(</w:t>
-      </w:r>
-      <w:proofErr w:type="gramEnd"/>
+        <w:t>f(a(</w:t>
+      </w:r>
       <w:r>
         <w:rPr>
           <w:rFonts w:ascii="Cambria Math" w:hAnsi="Cambria Math" w:cs="Cambria Math"/>
@@ -8755,23 +7947,7 @@
           <w:rFonts w:ascii="Calisto MT" w:hAnsi="Calisto MT" w:cs="Arial"/>
           <w:color w:val="000000"/>
         </w:rPr>
-        <w:t>f(</w:t>
-      </w:r>
-      <w:proofErr w:type="gramStart"/>
-      <w:r>
-        <w:rPr>
-          <w:rFonts w:ascii="Calisto MT" w:hAnsi="Calisto MT" w:cs="Arial"/>
-          <w:color w:val="000000"/>
-        </w:rPr>
-        <w:t>a(</w:t>
-      </w:r>
-      <w:proofErr w:type="gramEnd"/>
-      <w:r>
-        <w:rPr>
-          <w:rFonts w:ascii="Calisto MT" w:hAnsi="Calisto MT" w:cs="Arial"/>
-          <w:color w:val="000000"/>
-        </w:rPr>
-        <w:t>0))=1.000</w:t>
+        <w:t>f(a(0))=1.000</w:t>
       </w:r>
     </w:p>
     <w:p>
@@ -8792,23 +7968,7 @@
           <w:rFonts w:ascii="Calisto MT" w:hAnsi="Calisto MT" w:cs="Arial"/>
           <w:color w:val="000000"/>
         </w:rPr>
-        <w:t>f(</w:t>
-      </w:r>
-      <w:proofErr w:type="gramStart"/>
-      <w:r>
-        <w:rPr>
-          <w:rFonts w:ascii="Calisto MT" w:hAnsi="Calisto MT" w:cs="Arial"/>
-          <w:color w:val="000000"/>
-        </w:rPr>
-        <w:t>a(</w:t>
-      </w:r>
-      <w:proofErr w:type="gramEnd"/>
-      <w:r>
-        <w:rPr>
-          <w:rFonts w:ascii="Calisto MT" w:hAnsi="Calisto MT" w:cs="Arial"/>
-          <w:color w:val="000000"/>
-        </w:rPr>
-        <w:t>1))=0.986</w:t>
+        <w:t>f(a(1))=0.986</w:t>
       </w:r>
     </w:p>
     <w:p>
@@ -8829,23 +7989,7 @@
           <w:rFonts w:ascii="Calisto MT" w:hAnsi="Calisto MT" w:cs="Arial"/>
           <w:color w:val="000000"/>
         </w:rPr>
-        <w:t>f(</w:t>
-      </w:r>
-      <w:proofErr w:type="gramStart"/>
-      <w:r>
-        <w:rPr>
-          <w:rFonts w:ascii="Calisto MT" w:hAnsi="Calisto MT" w:cs="Arial"/>
-          <w:color w:val="000000"/>
-        </w:rPr>
-        <w:t>a(</w:t>
-      </w:r>
-      <w:proofErr w:type="gramEnd"/>
-      <w:r>
-        <w:rPr>
-          <w:rFonts w:ascii="Calisto MT" w:hAnsi="Calisto MT" w:cs="Arial"/>
-          <w:color w:val="000000"/>
-        </w:rPr>
-        <w:t>2))=0.943</w:t>
+        <w:t>f(a(2))=0.943</w:t>
       </w:r>
     </w:p>
     <w:p>
@@ -8866,71 +8010,23 @@
           <w:rFonts w:ascii="Calisto MT" w:hAnsi="Calisto MT" w:cs="Arial"/>
           <w:color w:val="000000"/>
         </w:rPr>
-        <w:t>f(</w:t>
-      </w:r>
-      <w:proofErr w:type="gramStart"/>
-      <w:r>
-        <w:rPr>
-          <w:rFonts w:ascii="Calisto MT" w:hAnsi="Calisto MT" w:cs="Arial"/>
-          <w:color w:val="000000"/>
-        </w:rPr>
-        <w:t>a(</w:t>
-      </w:r>
-      <w:proofErr w:type="gramEnd"/>
-      <w:r>
-        <w:rPr>
-          <w:rFonts w:ascii="Calisto MT" w:hAnsi="Calisto MT" w:cs="Arial"/>
-          <w:color w:val="000000"/>
-        </w:rPr>
-        <w:t>3))=0.914</w:t>
-      </w:r>
-    </w:p>
-    <w:p>
-      <w:pPr>
-        <w:jc w:val="both"/>
-        <w:rPr>
-          <w:rFonts w:ascii="Calisto MT" w:hAnsi="Calisto MT" w:cs="Arial"/>
-          <w:color w:val="000000"/>
-        </w:rPr>
-      </w:pPr>
-      <w:r>
-        <w:rPr>
-          <w:rFonts w:ascii="Calisto MT" w:hAnsi="Calisto MT" w:cs="Arial"/>
-          <w:color w:val="000000"/>
-        </w:rPr>
-        <w:t xml:space="preserve">The spectrum is </w:t>
-      </w:r>
-      <w:proofErr w:type="spellStart"/>
-      <w:r>
-        <w:rPr>
-          <w:rFonts w:ascii="Calisto MT" w:hAnsi="Calisto MT" w:cs="Arial"/>
-          <w:color w:val="000000"/>
-        </w:rPr>
-        <w:t>centered</w:t>
-      </w:r>
-      <w:proofErr w:type="spellEnd"/>
-      <w:r>
-        <w:rPr>
-          <w:rFonts w:ascii="Calisto MT" w:hAnsi="Calisto MT" w:cs="Arial"/>
-          <w:color w:val="000000"/>
-        </w:rPr>
-        <w:t xml:space="preserve"> around 1.0 for </w:t>
-      </w:r>
-      <w:proofErr w:type="gramStart"/>
-      <w:r>
-        <w:rPr>
-          <w:rFonts w:ascii="Calisto MT" w:hAnsi="Calisto MT" w:cs="Arial"/>
-          <w:color w:val="000000"/>
-        </w:rPr>
-        <w:t>a(</w:t>
-      </w:r>
-      <w:proofErr w:type="gramEnd"/>
-      <w:r>
-        <w:rPr>
-          <w:rFonts w:ascii="Calisto MT" w:hAnsi="Calisto MT" w:cs="Arial"/>
-          <w:color w:val="000000"/>
-        </w:rPr>
-        <w:t>0), with values slightly decreasing as the singularity strength moves away from the origin.</w:t>
+        <w:t>f(a(3))=0.914</w:t>
+      </w:r>
+    </w:p>
+    <w:p>
+      <w:pPr>
+        <w:jc w:val="both"/>
+        <w:rPr>
+          <w:rFonts w:ascii="Calisto MT" w:hAnsi="Calisto MT" w:cs="Arial"/>
+          <w:color w:val="000000"/>
+        </w:rPr>
+      </w:pPr>
+      <w:r>
+        <w:rPr>
+          <w:rFonts w:ascii="Calisto MT" w:hAnsi="Calisto MT" w:cs="Arial"/>
+          <w:color w:val="000000"/>
+        </w:rPr>
+        <w:t>The spectrum is centered around 1.0 for a(0), with values slightly decreasing as the singularity strength moves away from the origin.</w:t>
       </w:r>
     </w:p>
     <w:p>
@@ -8992,17 +8088,8 @@
           <w:rFonts w:ascii="Calisto MT" w:hAnsi="Calisto MT" w:cs="Arial"/>
           <w:color w:val="000000"/>
         </w:rPr>
-        <w:t xml:space="preserve">SOM = </w:t>
-      </w:r>
-      <w:proofErr w:type="spellStart"/>
-      <w:r>
-        <w:rPr>
-          <w:rFonts w:ascii="Calisto MT" w:hAnsi="Calisto MT" w:cs="Arial"/>
-          <w:color w:val="000000"/>
-        </w:rPr>
-        <w:t>amax</w:t>
-      </w:r>
-      <w:proofErr w:type="spellEnd"/>
+        <w:t>SOM = amax</w:t>
+      </w:r>
       <w:r>
         <w:rPr>
           <w:rFonts w:ascii="Cambria Math" w:hAnsi="Cambria Math" w:cs="Cambria Math"/>
@@ -9100,15 +8187,7 @@
           <w:rFonts w:ascii="Calisto MT" w:hAnsi="Calisto MT" w:cs="Arial"/>
           <w:color w:val="000000"/>
         </w:rPr>
-        <w:t xml:space="preserve">DOM = </w:t>
-      </w:r>
-      <w:proofErr w:type="spellStart"/>
-      <w:r>
-        <w:rPr>
-          <w:rFonts w:ascii="Calisto MT" w:hAnsi="Calisto MT" w:cs="Arial"/>
-          <w:color w:val="000000"/>
-        </w:rPr>
-        <w:t>hmax</w:t>
+        <w:t>DOM = hmax</w:t>
       </w:r>
       <w:r>
         <w:rPr>
@@ -9122,15 +8201,7 @@
           <w:rFonts w:ascii="Calisto MT" w:hAnsi="Calisto MT" w:cs="Arial"/>
           <w:color w:val="000000"/>
         </w:rPr>
-        <w:t>hmin</w:t>
-      </w:r>
-      <w:proofErr w:type="spellEnd"/>
-      <w:r>
-        <w:rPr>
-          <w:rFonts w:ascii="Calisto MT" w:hAnsi="Calisto MT" w:cs="Arial"/>
-          <w:color w:val="000000"/>
-        </w:rPr>
-        <w:t>=0.081</w:t>
+        <w:t>hmin=0.081</w:t>
       </w:r>
       <w:r>
         <w:rPr>
@@ -9222,23 +8293,7 @@
           <w:rFonts w:ascii="Calisto MT" w:hAnsi="Calisto MT" w:cs="Arial"/>
           <w:color w:val="000000"/>
         </w:rPr>
-        <w:t>f(</w:t>
-      </w:r>
-      <w:proofErr w:type="spellStart"/>
-      <w:r>
-        <w:rPr>
-          <w:rFonts w:ascii="Calisto MT" w:hAnsi="Calisto MT" w:cs="Arial"/>
-          <w:color w:val="000000"/>
-        </w:rPr>
-        <w:t>amax</w:t>
-      </w:r>
-      <w:proofErr w:type="spellEnd"/>
-      <w:r>
-        <w:rPr>
-          <w:rFonts w:ascii="Calisto MT" w:hAnsi="Calisto MT" w:cs="Arial"/>
-          <w:color w:val="000000"/>
-        </w:rPr>
-        <w:t>)</w:t>
+        <w:t>f(amax)</w:t>
       </w:r>
       <w:r>
         <w:rPr>
@@ -9623,39 +8678,7 @@
           <w:rFonts w:ascii="Calisto MT" w:hAnsi="Calisto MT" w:cs="Arial"/>
           <w:color w:val="000000"/>
         </w:rPr>
-        <w:t xml:space="preserve"> (i.e., it exhibits less variation or "spike-like" </w:t>
-      </w:r>
-      <w:proofErr w:type="spellStart"/>
-      <w:r>
-        <w:rPr>
-          <w:rFonts w:ascii="Calisto MT" w:hAnsi="Calisto MT" w:cs="Arial"/>
-          <w:color w:val="000000"/>
-        </w:rPr>
-        <w:t>behavior</w:t>
-      </w:r>
-      <w:proofErr w:type="spellEnd"/>
-      <w:r>
-        <w:rPr>
-          <w:rFonts w:ascii="Calisto MT" w:hAnsi="Calisto MT" w:cs="Arial"/>
-          <w:color w:val="000000"/>
-        </w:rPr>
-        <w:t xml:space="preserve">) as the muscle approaches fatigue. This </w:t>
-      </w:r>
-      <w:proofErr w:type="spellStart"/>
-      <w:r>
-        <w:rPr>
-          <w:rFonts w:ascii="Calisto MT" w:hAnsi="Calisto MT" w:cs="Arial"/>
-          <w:color w:val="000000"/>
-        </w:rPr>
-        <w:t>behavior</w:t>
-      </w:r>
-      <w:proofErr w:type="spellEnd"/>
-      <w:r>
-        <w:rPr>
-          <w:rFonts w:ascii="Calisto MT" w:hAnsi="Calisto MT" w:cs="Arial"/>
-          <w:color w:val="000000"/>
-        </w:rPr>
-        <w:t xml:space="preserve"> is also consistent with muscle fatigue, where the signal smooths out as muscle activity becomes more synchronized.</w:t>
+        <w:t xml:space="preserve"> (i.e., it exhibits less variation or "spike-like" behavior) as the muscle approaches fatigue. This behavior is also consistent with muscle fatigue, where the signal smooths out as muscle activity becomes more synchronized.</w:t>
       </w:r>
     </w:p>
     <w:p>
@@ -9725,19 +8748,8 @@
           <w:bCs/>
           <w:color w:val="000000"/>
         </w:rPr>
-        <w:t xml:space="preserve">shift toward more uniform </w:t>
-      </w:r>
-      <w:proofErr w:type="spellStart"/>
-      <w:r>
-        <w:rPr>
-          <w:rFonts w:ascii="Calisto MT" w:hAnsi="Calisto MT" w:cs="Arial"/>
-          <w:b/>
-          <w:bCs/>
-          <w:color w:val="000000"/>
-        </w:rPr>
-        <w:t>behavior</w:t>
-      </w:r>
-      <w:proofErr w:type="spellEnd"/>
+        <w:t>shift toward more uniform behavior</w:t>
+      </w:r>
       <w:r>
         <w:rPr>
           <w:rFonts w:ascii="Calisto MT" w:hAnsi="Calisto MT" w:cs="Arial"/>
@@ -9857,39 +8869,7 @@
           <w:rFonts w:ascii="Calisto MT" w:hAnsi="Calisto MT" w:cs="Arial"/>
           <w:color w:val="000000"/>
         </w:rPr>
-        <w:t xml:space="preserve"> value of 0.086 is indicative of some variability in the multifractal spectrum, reflecting changes in the signal as fatigue sets in. This difference suggests that there is noticeable change in the multifractal </w:t>
-      </w:r>
-      <w:proofErr w:type="spellStart"/>
-      <w:r>
-        <w:rPr>
-          <w:rFonts w:ascii="Calisto MT" w:hAnsi="Calisto MT" w:cs="Arial"/>
-          <w:color w:val="000000"/>
-        </w:rPr>
-        <w:t>behavior</w:t>
-      </w:r>
-      <w:proofErr w:type="spellEnd"/>
-      <w:r>
-        <w:rPr>
-          <w:rFonts w:ascii="Calisto MT" w:hAnsi="Calisto MT" w:cs="Arial"/>
-          <w:color w:val="000000"/>
-        </w:rPr>
-        <w:t xml:space="preserve"> of the signal </w:t>
-      </w:r>
-      <w:proofErr w:type="gramStart"/>
-      <w:r>
-        <w:rPr>
-          <w:rFonts w:ascii="Calisto MT" w:hAnsi="Calisto MT" w:cs="Arial"/>
-          <w:color w:val="000000"/>
-        </w:rPr>
-        <w:t>during the course of</w:t>
-      </w:r>
-      <w:proofErr w:type="gramEnd"/>
-      <w:r>
-        <w:rPr>
-          <w:rFonts w:ascii="Calisto MT" w:hAnsi="Calisto MT" w:cs="Arial"/>
-          <w:color w:val="000000"/>
-        </w:rPr>
-        <w:t xml:space="preserve"> muscle fatigue, which </w:t>
+        <w:t xml:space="preserve"> value of 0.086 is indicative of some variability in the multifractal spectrum, reflecting changes in the signal as fatigue sets in. This difference suggests that there is noticeable change in the multifractal behavior of the signal during the course of muscle fatigue, which </w:t>
       </w:r>
       <w:r>
         <w:rPr>
@@ -9994,25 +8974,7 @@
           <w:sz w:val="32"/>
           <w:szCs w:val="32"/>
         </w:rPr>
-        <w:t xml:space="preserve"> (Time, Freq, </w:t>
-      </w:r>
-      <w:proofErr w:type="gramStart"/>
-      <w:r>
-        <w:rPr>
-          <w:rFonts w:ascii="Calisto MT" w:hAnsi="Calisto MT"/>
-          <w:sz w:val="32"/>
-          <w:szCs w:val="32"/>
-        </w:rPr>
-        <w:t>Non Linear</w:t>
-      </w:r>
-      <w:proofErr w:type="gramEnd"/>
-      <w:r>
-        <w:rPr>
-          <w:rFonts w:ascii="Calisto MT" w:hAnsi="Calisto MT"/>
-          <w:sz w:val="32"/>
-          <w:szCs w:val="32"/>
-        </w:rPr>
-        <w:t>, MNF/ARV)</w:t>
+        <w:t xml:space="preserve"> (Time, Freq, Non Linear, MNF/ARV)</w:t>
       </w:r>
       <w:bookmarkEnd w:id="12"/>
     </w:p>
@@ -10450,21 +9412,7 @@
         <w:rPr>
           <w:rFonts w:ascii="Calisto MT" w:hAnsi="Calisto MT"/>
         </w:rPr>
-        <w:t xml:space="preserve">RMS, IEMG, ARV, </w:t>
-      </w:r>
-      <w:proofErr w:type="spellStart"/>
-      <w:r>
-        <w:rPr>
-          <w:rFonts w:ascii="Calisto MT" w:hAnsi="Calisto MT"/>
-        </w:rPr>
-        <w:t>ZeroCrossing</w:t>
-      </w:r>
-      <w:proofErr w:type="spellEnd"/>
-      <w:r>
-        <w:rPr>
-          <w:rFonts w:ascii="Calisto MT" w:hAnsi="Calisto MT"/>
-        </w:rPr>
-        <w:t xml:space="preserve"> </w:t>
+        <w:t xml:space="preserve">RMS, IEMG, ARV, ZeroCrossing </w:t>
       </w:r>
     </w:p>
     <w:p>
@@ -10500,30 +9448,8 @@
         <w:rPr>
           <w:rFonts w:ascii="Calisto MT" w:hAnsi="Calisto MT"/>
         </w:rPr>
-        <w:t xml:space="preserve">LZC, </w:t>
-      </w:r>
-      <w:proofErr w:type="spellStart"/>
-      <w:r>
-        <w:rPr>
-          <w:rFonts w:ascii="Calisto MT" w:hAnsi="Calisto MT"/>
-        </w:rPr>
-        <w:t>BandSpectralEntropy</w:t>
-      </w:r>
-      <w:proofErr w:type="spellEnd"/>
-      <w:r>
-        <w:rPr>
-          <w:rFonts w:ascii="Calisto MT" w:hAnsi="Calisto MT"/>
-        </w:rPr>
-        <w:t xml:space="preserve">, </w:t>
-      </w:r>
-      <w:proofErr w:type="spellStart"/>
-      <w:r>
-        <w:rPr>
-          <w:rFonts w:ascii="Calisto MT" w:hAnsi="Calisto MT"/>
-        </w:rPr>
-        <w:t>WaveletEntropy</w:t>
-      </w:r>
-      <w:proofErr w:type="spellEnd"/>
+        <w:t>LZC, BandSpectralEntropy, WaveletEntropy</w:t>
+      </w:r>
     </w:p>
     <w:p>
       <w:pPr>
@@ -10646,21 +9572,7 @@
         <w:rPr>
           <w:rFonts w:ascii="Calisto MT" w:hAnsi="Calisto MT"/>
         </w:rPr>
-        <w:t xml:space="preserve">Fatigue Index = </w:t>
-      </w:r>
-      <w:proofErr w:type="spellStart"/>
-      <w:r>
-        <w:rPr>
-          <w:rFonts w:ascii="Calisto MT" w:hAnsi="Calisto MT"/>
-        </w:rPr>
-        <w:t>IMA_lowComp</w:t>
-      </w:r>
-      <w:proofErr w:type="spellEnd"/>
-      <w:r>
-        <w:rPr>
-          <w:rFonts w:ascii="Calisto MT" w:hAnsi="Calisto MT"/>
-        </w:rPr>
-        <w:t xml:space="preserve"> – IMA_highComp</w:t>
+        <w:t>Fatigue Index = IMA_lowComp – IMA_highComp</w:t>
       </w:r>
     </w:p>
     <w:p>
@@ -10706,6 +9618,12 @@
           <w:rFonts w:ascii="Calisto MT" w:hAnsi="Calisto MT"/>
         </w:rPr>
       </w:pPr>
+      <w:r>
+        <w:rPr>
+          <w:rFonts w:ascii="Calisto MT" w:hAnsi="Calisto MT"/>
+        </w:rPr>
+        <w:t>q</w:t>
+      </w:r>
     </w:p>
     <w:p>
       <w:pPr>
@@ -10718,6 +9636,37 @@
           <w:rFonts w:ascii="Calisto MT" w:hAnsi="Calisto MT"/>
         </w:rPr>
         <w:t>Have yet to see:</w:t>
+      </w:r>
+    </w:p>
+    <w:p>
+      <w:pPr>
+        <w:pStyle w:val="ListParagraph"/>
+        <w:numPr>
+          <w:ilvl w:val="0"/>
+          <w:numId w:val="34"/>
+        </w:numPr>
+        <w:rPr>
+          <w:rFonts w:ascii="Calisto MT" w:hAnsi="Calisto MT"/>
+        </w:rPr>
+      </w:pPr>
+      <w:r>
+        <w:rPr>
+          <w:rFonts w:ascii="Calisto MT" w:hAnsi="Calisto MT"/>
+        </w:rPr>
+        <w:t>q</w:t>
+      </w:r>
+    </w:p>
+    <w:p>
+      <w:pPr>
+        <w:rPr>
+          <w:rFonts w:ascii="Calisto MT" w:hAnsi="Calisto MT"/>
+        </w:rPr>
+      </w:pPr>
+      <w:r>
+        <w:rPr>
+          <w:rFonts w:ascii="Calisto MT" w:hAnsi="Calisto MT"/>
+        </w:rPr>
+        <w:t>Didn’t work:</w:t>
       </w:r>
     </w:p>
     <w:p>
@@ -10735,7 +9684,7 @@
         <w:rPr>
           <w:rFonts w:ascii="Calisto MT" w:hAnsi="Calisto MT"/>
         </w:rPr>
-        <w:t>IMF</w:t>
+        <w:t>EMD</w:t>
       </w:r>
     </w:p>
     <w:p>
@@ -10758,11 +9707,6 @@
     </w:p>
     <w:p>
       <w:pPr>
-        <w:pStyle w:val="ListParagraph"/>
-        <w:numPr>
-          <w:ilvl w:val="0"/>
-          <w:numId w:val="33"/>
-        </w:numPr>
         <w:rPr>
           <w:rFonts w:ascii="Calisto MT" w:hAnsi="Calisto MT"/>
         </w:rPr>
@@ -10851,7 +9795,7 @@
         <v:path o:extrusionok="f" gradientshapeok="t" o:connecttype="rect"/>
         <o:lock v:ext="edit" aspectratio="t"/>
       </v:shapetype>
-      <v:shape id="_x0000_i1030" type="#_x0000_t75" style="width:11.25pt;height:11.25pt" o:bullet="t">
+      <v:shape id="_x0000_i1035" type="#_x0000_t75" style="width:11.25pt;height:11.25pt" o:bullet="t">
         <v:imagedata r:id="rId1" o:title="msoC02B"/>
       </v:shape>
     </w:pict>
@@ -10970,6 +9914,95 @@
     </w:lvl>
   </w:abstractNum>
   <w:abstractNum w:abstractNumId="1" w15:restartNumberingAfterBreak="0">
+    <w:nsid w:val="052D366E"/>
+    <w:multiLevelType w:val="hybridMultilevel"/>
+    <w:tmpl w:val="55226F8C"/>
+    <w:lvl w:ilvl="0" w:tplc="0409000F">
+      <w:start w:val="1"/>
+      <w:numFmt w:val="decimal"/>
+      <w:lvlText w:val="%1."/>
+      <w:lvlJc w:val="left"/>
+      <w:pPr>
+        <w:ind w:left="720" w:hanging="360"/>
+      </w:pPr>
+      <w:rPr>
+        <w:rFonts w:hint="default"/>
+      </w:rPr>
+    </w:lvl>
+    <w:lvl w:ilvl="1" w:tplc="04090019" w:tentative="1">
+      <w:start w:val="1"/>
+      <w:numFmt w:val="lowerLetter"/>
+      <w:lvlText w:val="%2."/>
+      <w:lvlJc w:val="left"/>
+      <w:pPr>
+        <w:ind w:left="1440" w:hanging="360"/>
+      </w:pPr>
+    </w:lvl>
+    <w:lvl w:ilvl="2" w:tplc="0409001B" w:tentative="1">
+      <w:start w:val="1"/>
+      <w:numFmt w:val="lowerRoman"/>
+      <w:lvlText w:val="%3."/>
+      <w:lvlJc w:val="right"/>
+      <w:pPr>
+        <w:ind w:left="2160" w:hanging="180"/>
+      </w:pPr>
+    </w:lvl>
+    <w:lvl w:ilvl="3" w:tplc="0409000F" w:tentative="1">
+      <w:start w:val="1"/>
+      <w:numFmt w:val="decimal"/>
+      <w:lvlText w:val="%4."/>
+      <w:lvlJc w:val="left"/>
+      <w:pPr>
+        <w:ind w:left="2880" w:hanging="360"/>
+      </w:pPr>
+    </w:lvl>
+    <w:lvl w:ilvl="4" w:tplc="04090019" w:tentative="1">
+      <w:start w:val="1"/>
+      <w:numFmt w:val="lowerLetter"/>
+      <w:lvlText w:val="%5."/>
+      <w:lvlJc w:val="left"/>
+      <w:pPr>
+        <w:ind w:left="3600" w:hanging="360"/>
+      </w:pPr>
+    </w:lvl>
+    <w:lvl w:ilvl="5" w:tplc="0409001B" w:tentative="1">
+      <w:start w:val="1"/>
+      <w:numFmt w:val="lowerRoman"/>
+      <w:lvlText w:val="%6."/>
+      <w:lvlJc w:val="right"/>
+      <w:pPr>
+        <w:ind w:left="4320" w:hanging="180"/>
+      </w:pPr>
+    </w:lvl>
+    <w:lvl w:ilvl="6" w:tplc="0409000F" w:tentative="1">
+      <w:start w:val="1"/>
+      <w:numFmt w:val="decimal"/>
+      <w:lvlText w:val="%7."/>
+      <w:lvlJc w:val="left"/>
+      <w:pPr>
+        <w:ind w:left="5040" w:hanging="360"/>
+      </w:pPr>
+    </w:lvl>
+    <w:lvl w:ilvl="7" w:tplc="04090019" w:tentative="1">
+      <w:start w:val="1"/>
+      <w:numFmt w:val="lowerLetter"/>
+      <w:lvlText w:val="%8."/>
+      <w:lvlJc w:val="left"/>
+      <w:pPr>
+        <w:ind w:left="5760" w:hanging="360"/>
+      </w:pPr>
+    </w:lvl>
+    <w:lvl w:ilvl="8" w:tplc="0409001B" w:tentative="1">
+      <w:start w:val="1"/>
+      <w:numFmt w:val="lowerRoman"/>
+      <w:lvlText w:val="%9."/>
+      <w:lvlJc w:val="right"/>
+      <w:pPr>
+        <w:ind w:left="6480" w:hanging="180"/>
+      </w:pPr>
+    </w:lvl>
+  </w:abstractNum>
+  <w:abstractNum w:abstractNumId="2" w15:restartNumberingAfterBreak="0">
     <w:nsid w:val="06EA6389"/>
     <w:multiLevelType w:val="hybridMultilevel"/>
     <w:tmpl w:val="8DCE833E"/>
@@ -11082,7 +10115,7 @@
       </w:rPr>
     </w:lvl>
   </w:abstractNum>
-  <w:abstractNum w:abstractNumId="2" w15:restartNumberingAfterBreak="0">
+  <w:abstractNum w:abstractNumId="3" w15:restartNumberingAfterBreak="0">
     <w:nsid w:val="09180779"/>
     <w:multiLevelType w:val="hybridMultilevel"/>
     <w:tmpl w:val="DAEC1E8C"/>
@@ -11195,7 +10228,7 @@
       </w:rPr>
     </w:lvl>
   </w:abstractNum>
-  <w:abstractNum w:abstractNumId="3" w15:restartNumberingAfterBreak="0">
+  <w:abstractNum w:abstractNumId="4" w15:restartNumberingAfterBreak="0">
     <w:nsid w:val="0E7E21D9"/>
     <w:multiLevelType w:val="hybridMultilevel"/>
     <w:tmpl w:val="738E82D6"/>
@@ -11308,7 +10341,7 @@
       </w:rPr>
     </w:lvl>
   </w:abstractNum>
-  <w:abstractNum w:abstractNumId="4" w15:restartNumberingAfterBreak="0">
+  <w:abstractNum w:abstractNumId="5" w15:restartNumberingAfterBreak="0">
     <w:nsid w:val="0F5738A0"/>
     <w:multiLevelType w:val="hybridMultilevel"/>
     <w:tmpl w:val="E2D0E5B6"/>
@@ -11397,7 +10430,7 @@
       </w:pPr>
     </w:lvl>
   </w:abstractNum>
-  <w:abstractNum w:abstractNumId="5" w15:restartNumberingAfterBreak="0">
+  <w:abstractNum w:abstractNumId="6" w15:restartNumberingAfterBreak="0">
     <w:nsid w:val="118838D1"/>
     <w:multiLevelType w:val="hybridMultilevel"/>
     <w:tmpl w:val="AEAEE88A"/>
@@ -11486,7 +10519,7 @@
       </w:pPr>
     </w:lvl>
   </w:abstractNum>
-  <w:abstractNum w:abstractNumId="6" w15:restartNumberingAfterBreak="0">
+  <w:abstractNum w:abstractNumId="7" w15:restartNumberingAfterBreak="0">
     <w:nsid w:val="12E2162C"/>
     <w:multiLevelType w:val="hybridMultilevel"/>
     <w:tmpl w:val="A7167522"/>
@@ -11599,7 +10632,7 @@
       </w:rPr>
     </w:lvl>
   </w:abstractNum>
-  <w:abstractNum w:abstractNumId="7" w15:restartNumberingAfterBreak="0">
+  <w:abstractNum w:abstractNumId="8" w15:restartNumberingAfterBreak="0">
     <w:nsid w:val="13F6799A"/>
     <w:multiLevelType w:val="hybridMultilevel"/>
     <w:tmpl w:val="C4EC2DEE"/>
@@ -11712,7 +10745,7 @@
       </w:rPr>
     </w:lvl>
   </w:abstractNum>
-  <w:abstractNum w:abstractNumId="8" w15:restartNumberingAfterBreak="0">
+  <w:abstractNum w:abstractNumId="9" w15:restartNumberingAfterBreak="0">
     <w:nsid w:val="16305407"/>
     <w:multiLevelType w:val="hybridMultilevel"/>
     <w:tmpl w:val="E2D0E5B6"/>
@@ -11801,7 +10834,7 @@
       </w:pPr>
     </w:lvl>
   </w:abstractNum>
-  <w:abstractNum w:abstractNumId="9" w15:restartNumberingAfterBreak="0">
+  <w:abstractNum w:abstractNumId="10" w15:restartNumberingAfterBreak="0">
     <w:nsid w:val="190F00E4"/>
     <w:multiLevelType w:val="hybridMultilevel"/>
     <w:tmpl w:val="A786677A"/>
@@ -11914,7 +10947,7 @@
       </w:rPr>
     </w:lvl>
   </w:abstractNum>
-  <w:abstractNum w:abstractNumId="10" w15:restartNumberingAfterBreak="0">
+  <w:abstractNum w:abstractNumId="11" w15:restartNumberingAfterBreak="0">
     <w:nsid w:val="1B5B2DA5"/>
     <w:multiLevelType w:val="hybridMultilevel"/>
     <w:tmpl w:val="BFB6600E"/>
@@ -12027,7 +11060,7 @@
       </w:rPr>
     </w:lvl>
   </w:abstractNum>
-  <w:abstractNum w:abstractNumId="11" w15:restartNumberingAfterBreak="0">
+  <w:abstractNum w:abstractNumId="12" w15:restartNumberingAfterBreak="0">
     <w:nsid w:val="1F694002"/>
     <w:multiLevelType w:val="hybridMultilevel"/>
     <w:tmpl w:val="DF22B62C"/>
@@ -12116,7 +11149,7 @@
       </w:pPr>
     </w:lvl>
   </w:abstractNum>
-  <w:abstractNum w:abstractNumId="12" w15:restartNumberingAfterBreak="0">
+  <w:abstractNum w:abstractNumId="13" w15:restartNumberingAfterBreak="0">
     <w:nsid w:val="292E1342"/>
     <w:multiLevelType w:val="hybridMultilevel"/>
     <w:tmpl w:val="DFF65AF4"/>
@@ -12230,7 +11263,7 @@
       </w:rPr>
     </w:lvl>
   </w:abstractNum>
-  <w:abstractNum w:abstractNumId="13" w15:restartNumberingAfterBreak="0">
+  <w:abstractNum w:abstractNumId="14" w15:restartNumberingAfterBreak="0">
     <w:nsid w:val="2D263DB2"/>
     <w:multiLevelType w:val="hybridMultilevel"/>
     <w:tmpl w:val="0C8A5928"/>
@@ -12343,7 +11376,7 @@
       </w:rPr>
     </w:lvl>
   </w:abstractNum>
-  <w:abstractNum w:abstractNumId="14" w15:restartNumberingAfterBreak="0">
+  <w:abstractNum w:abstractNumId="15" w15:restartNumberingAfterBreak="0">
     <w:nsid w:val="30E3379E"/>
     <w:multiLevelType w:val="hybridMultilevel"/>
     <w:tmpl w:val="AC908F1C"/>
@@ -12456,7 +11489,7 @@
       </w:rPr>
     </w:lvl>
   </w:abstractNum>
-  <w:abstractNum w:abstractNumId="15" w15:restartNumberingAfterBreak="0">
+  <w:abstractNum w:abstractNumId="16" w15:restartNumberingAfterBreak="0">
     <w:nsid w:val="30F56857"/>
     <w:multiLevelType w:val="hybridMultilevel"/>
     <w:tmpl w:val="C256111A"/>
@@ -12545,7 +11578,7 @@
       </w:pPr>
     </w:lvl>
   </w:abstractNum>
-  <w:abstractNum w:abstractNumId="16" w15:restartNumberingAfterBreak="0">
+  <w:abstractNum w:abstractNumId="17" w15:restartNumberingAfterBreak="0">
     <w:nsid w:val="37987BE1"/>
     <w:multiLevelType w:val="hybridMultilevel"/>
     <w:tmpl w:val="76C862D4"/>
@@ -12658,7 +11691,7 @@
       </w:rPr>
     </w:lvl>
   </w:abstractNum>
-  <w:abstractNum w:abstractNumId="17" w15:restartNumberingAfterBreak="0">
+  <w:abstractNum w:abstractNumId="18" w15:restartNumberingAfterBreak="0">
     <w:nsid w:val="3B724019"/>
     <w:multiLevelType w:val="hybridMultilevel"/>
     <w:tmpl w:val="F2FC5EE8"/>
@@ -12747,7 +11780,7 @@
       </w:pPr>
     </w:lvl>
   </w:abstractNum>
-  <w:abstractNum w:abstractNumId="18" w15:restartNumberingAfterBreak="0">
+  <w:abstractNum w:abstractNumId="19" w15:restartNumberingAfterBreak="0">
     <w:nsid w:val="3C9D1DCB"/>
     <w:multiLevelType w:val="hybridMultilevel"/>
     <w:tmpl w:val="4B0ED57A"/>
@@ -12860,7 +11893,7 @@
       </w:rPr>
     </w:lvl>
   </w:abstractNum>
-  <w:abstractNum w:abstractNumId="19" w15:restartNumberingAfterBreak="0">
+  <w:abstractNum w:abstractNumId="20" w15:restartNumberingAfterBreak="0">
     <w:nsid w:val="3E212F98"/>
     <w:multiLevelType w:val="hybridMultilevel"/>
     <w:tmpl w:val="1A70A178"/>
@@ -12973,7 +12006,7 @@
       </w:rPr>
     </w:lvl>
   </w:abstractNum>
-  <w:abstractNum w:abstractNumId="20" w15:restartNumberingAfterBreak="0">
+  <w:abstractNum w:abstractNumId="21" w15:restartNumberingAfterBreak="0">
     <w:nsid w:val="410B168E"/>
     <w:multiLevelType w:val="hybridMultilevel"/>
     <w:tmpl w:val="0E867DB0"/>
@@ -13086,7 +12119,7 @@
       </w:rPr>
     </w:lvl>
   </w:abstractNum>
-  <w:abstractNum w:abstractNumId="21" w15:restartNumberingAfterBreak="0">
+  <w:abstractNum w:abstractNumId="22" w15:restartNumberingAfterBreak="0">
     <w:nsid w:val="4144161D"/>
     <w:multiLevelType w:val="hybridMultilevel"/>
     <w:tmpl w:val="AEAEE88A"/>
@@ -13175,7 +12208,7 @@
       </w:pPr>
     </w:lvl>
   </w:abstractNum>
-  <w:abstractNum w:abstractNumId="22" w15:restartNumberingAfterBreak="0">
+  <w:abstractNum w:abstractNumId="23" w15:restartNumberingAfterBreak="0">
     <w:nsid w:val="4EAB3D7D"/>
     <w:multiLevelType w:val="hybridMultilevel"/>
     <w:tmpl w:val="2E5625FC"/>
@@ -13288,7 +12321,7 @@
       </w:rPr>
     </w:lvl>
   </w:abstractNum>
-  <w:abstractNum w:abstractNumId="23" w15:restartNumberingAfterBreak="0">
+  <w:abstractNum w:abstractNumId="24" w15:restartNumberingAfterBreak="0">
     <w:nsid w:val="4ECB7C30"/>
     <w:multiLevelType w:val="hybridMultilevel"/>
     <w:tmpl w:val="37006A9A"/>
@@ -13401,7 +12434,7 @@
       </w:rPr>
     </w:lvl>
   </w:abstractNum>
-  <w:abstractNum w:abstractNumId="24" w15:restartNumberingAfterBreak="0">
+  <w:abstractNum w:abstractNumId="25" w15:restartNumberingAfterBreak="0">
     <w:nsid w:val="513B1A6D"/>
     <w:multiLevelType w:val="hybridMultilevel"/>
     <w:tmpl w:val="DDCA1C36"/>
@@ -13514,7 +12547,7 @@
       </w:rPr>
     </w:lvl>
   </w:abstractNum>
-  <w:abstractNum w:abstractNumId="25" w15:restartNumberingAfterBreak="0">
+  <w:abstractNum w:abstractNumId="26" w15:restartNumberingAfterBreak="0">
     <w:nsid w:val="52F970C5"/>
     <w:multiLevelType w:val="hybridMultilevel"/>
     <w:tmpl w:val="089EF88C"/>
@@ -13627,7 +12660,7 @@
       </w:rPr>
     </w:lvl>
   </w:abstractNum>
-  <w:abstractNum w:abstractNumId="26" w15:restartNumberingAfterBreak="0">
+  <w:abstractNum w:abstractNumId="27" w15:restartNumberingAfterBreak="0">
     <w:nsid w:val="561A621C"/>
     <w:multiLevelType w:val="hybridMultilevel"/>
     <w:tmpl w:val="59125E74"/>
@@ -13716,7 +12749,7 @@
       </w:pPr>
     </w:lvl>
   </w:abstractNum>
-  <w:abstractNum w:abstractNumId="27" w15:restartNumberingAfterBreak="0">
+  <w:abstractNum w:abstractNumId="28" w15:restartNumberingAfterBreak="0">
     <w:nsid w:val="57E774C7"/>
     <w:multiLevelType w:val="hybridMultilevel"/>
     <w:tmpl w:val="59440710"/>
@@ -13805,7 +12838,7 @@
       </w:pPr>
     </w:lvl>
   </w:abstractNum>
-  <w:abstractNum w:abstractNumId="28" w15:restartNumberingAfterBreak="0">
+  <w:abstractNum w:abstractNumId="29" w15:restartNumberingAfterBreak="0">
     <w:nsid w:val="60B66DAE"/>
     <w:multiLevelType w:val="hybridMultilevel"/>
     <w:tmpl w:val="E1946620"/>
@@ -13918,7 +12951,7 @@
       </w:rPr>
     </w:lvl>
   </w:abstractNum>
-  <w:abstractNum w:abstractNumId="29" w15:restartNumberingAfterBreak="0">
+  <w:abstractNum w:abstractNumId="30" w15:restartNumberingAfterBreak="0">
     <w:nsid w:val="6DB8704C"/>
     <w:multiLevelType w:val="hybridMultilevel"/>
     <w:tmpl w:val="E21CF94C"/>
@@ -14031,7 +13064,7 @@
       </w:rPr>
     </w:lvl>
   </w:abstractNum>
-  <w:abstractNum w:abstractNumId="30" w15:restartNumberingAfterBreak="0">
+  <w:abstractNum w:abstractNumId="31" w15:restartNumberingAfterBreak="0">
     <w:nsid w:val="72863DC9"/>
     <w:multiLevelType w:val="hybridMultilevel"/>
     <w:tmpl w:val="5ED45E58"/>
@@ -14120,7 +13153,7 @@
       </w:pPr>
     </w:lvl>
   </w:abstractNum>
-  <w:abstractNum w:abstractNumId="31" w15:restartNumberingAfterBreak="0">
+  <w:abstractNum w:abstractNumId="32" w15:restartNumberingAfterBreak="0">
     <w:nsid w:val="73124929"/>
     <w:multiLevelType w:val="hybridMultilevel"/>
     <w:tmpl w:val="BEC63318"/>
@@ -14233,7 +13266,7 @@
       </w:rPr>
     </w:lvl>
   </w:abstractNum>
-  <w:abstractNum w:abstractNumId="32" w15:restartNumberingAfterBreak="0">
+  <w:abstractNum w:abstractNumId="33" w15:restartNumberingAfterBreak="0">
     <w:nsid w:val="7BD6236F"/>
     <w:multiLevelType w:val="hybridMultilevel"/>
     <w:tmpl w:val="27460140"/>
@@ -14347,103 +13380,106 @@
     </w:lvl>
   </w:abstractNum>
   <w:num w:numId="1" w16cid:durableId="613248670">
-    <w:abstractNumId w:val="29"/>
+    <w:abstractNumId w:val="30"/>
   </w:num>
   <w:num w:numId="2" w16cid:durableId="487870635">
-    <w:abstractNumId w:val="32"/>
+    <w:abstractNumId w:val="33"/>
   </w:num>
   <w:num w:numId="3" w16cid:durableId="556280682">
+    <w:abstractNumId w:val="20"/>
+  </w:num>
+  <w:num w:numId="4" w16cid:durableId="1387682897">
+    <w:abstractNumId w:val="24"/>
+  </w:num>
+  <w:num w:numId="5" w16cid:durableId="1615942129">
+    <w:abstractNumId w:val="25"/>
+  </w:num>
+  <w:num w:numId="6" w16cid:durableId="1281835520">
+    <w:abstractNumId w:val="15"/>
+  </w:num>
+  <w:num w:numId="7" w16cid:durableId="2065519252">
     <w:abstractNumId w:val="19"/>
   </w:num>
-  <w:num w:numId="4" w16cid:durableId="1387682897">
-    <w:abstractNumId w:val="23"/>
-  </w:num>
-  <w:num w:numId="5" w16cid:durableId="1615942129">
-    <w:abstractNumId w:val="24"/>
-  </w:num>
-  <w:num w:numId="6" w16cid:durableId="1281835520">
-    <w:abstractNumId w:val="14"/>
-  </w:num>
-  <w:num w:numId="7" w16cid:durableId="2065519252">
-    <w:abstractNumId w:val="18"/>
-  </w:num>
   <w:num w:numId="8" w16cid:durableId="2135101921">
-    <w:abstractNumId w:val="10"/>
+    <w:abstractNumId w:val="11"/>
   </w:num>
   <w:num w:numId="9" w16cid:durableId="645210096">
     <w:abstractNumId w:val="0"/>
   </w:num>
   <w:num w:numId="10" w16cid:durableId="2118017204">
+    <w:abstractNumId w:val="8"/>
+  </w:num>
+  <w:num w:numId="11" w16cid:durableId="1170102380">
+    <w:abstractNumId w:val="29"/>
+  </w:num>
+  <w:num w:numId="12" w16cid:durableId="1388142985">
+    <w:abstractNumId w:val="2"/>
+  </w:num>
+  <w:num w:numId="13" w16cid:durableId="1962372341">
+    <w:abstractNumId w:val="17"/>
+  </w:num>
+  <w:num w:numId="14" w16cid:durableId="274142332">
+    <w:abstractNumId w:val="3"/>
+  </w:num>
+  <w:num w:numId="15" w16cid:durableId="1629749338">
+    <w:abstractNumId w:val="14"/>
+  </w:num>
+  <w:num w:numId="16" w16cid:durableId="427694686">
+    <w:abstractNumId w:val="23"/>
+  </w:num>
+  <w:num w:numId="17" w16cid:durableId="897588180">
+    <w:abstractNumId w:val="26"/>
+  </w:num>
+  <w:num w:numId="18" w16cid:durableId="1190334808">
+    <w:abstractNumId w:val="10"/>
+  </w:num>
+  <w:num w:numId="19" w16cid:durableId="650059924">
+    <w:abstractNumId w:val="4"/>
+  </w:num>
+  <w:num w:numId="20" w16cid:durableId="867139068">
     <w:abstractNumId w:val="7"/>
   </w:num>
-  <w:num w:numId="11" w16cid:durableId="1170102380">
+  <w:num w:numId="21" w16cid:durableId="360136005">
+    <w:abstractNumId w:val="21"/>
+  </w:num>
+  <w:num w:numId="22" w16cid:durableId="1563516631">
+    <w:abstractNumId w:val="13"/>
+  </w:num>
+  <w:num w:numId="23" w16cid:durableId="361129139">
+    <w:abstractNumId w:val="32"/>
+  </w:num>
+  <w:num w:numId="24" w16cid:durableId="1867021201">
+    <w:abstractNumId w:val="27"/>
+  </w:num>
+  <w:num w:numId="25" w16cid:durableId="1041436854">
+    <w:abstractNumId w:val="6"/>
+  </w:num>
+  <w:num w:numId="26" w16cid:durableId="61561797">
+    <w:abstractNumId w:val="9"/>
+  </w:num>
+  <w:num w:numId="27" w16cid:durableId="715010350">
+    <w:abstractNumId w:val="18"/>
+  </w:num>
+  <w:num w:numId="28" w16cid:durableId="1839923644">
     <w:abstractNumId w:val="28"/>
   </w:num>
-  <w:num w:numId="12" w16cid:durableId="1388142985">
-    <w:abstractNumId w:val="1"/>
+  <w:num w:numId="29" w16cid:durableId="49770512">
+    <w:abstractNumId w:val="5"/>
   </w:num>
-  <w:num w:numId="13" w16cid:durableId="1962372341">
+  <w:num w:numId="30" w16cid:durableId="1197235078">
     <w:abstractNumId w:val="16"/>
   </w:num>
-  <w:num w:numId="14" w16cid:durableId="274142332">
-    <w:abstractNumId w:val="2"/>
+  <w:num w:numId="31" w16cid:durableId="1244030418">
+    <w:abstractNumId w:val="12"/>
   </w:num>
-  <w:num w:numId="15" w16cid:durableId="1629749338">
-    <w:abstractNumId w:val="13"/>
+  <w:num w:numId="32" w16cid:durableId="124584036">
+    <w:abstractNumId w:val="31"/>
   </w:num>
-  <w:num w:numId="16" w16cid:durableId="427694686">
+  <w:num w:numId="33" w16cid:durableId="467093185">
     <w:abstractNumId w:val="22"/>
   </w:num>
-  <w:num w:numId="17" w16cid:durableId="897588180">
-    <w:abstractNumId w:val="25"/>
-  </w:num>
-  <w:num w:numId="18" w16cid:durableId="1190334808">
-    <w:abstractNumId w:val="9"/>
-  </w:num>
-  <w:num w:numId="19" w16cid:durableId="650059924">
-    <w:abstractNumId w:val="3"/>
-  </w:num>
-  <w:num w:numId="20" w16cid:durableId="867139068">
-    <w:abstractNumId w:val="6"/>
-  </w:num>
-  <w:num w:numId="21" w16cid:durableId="360136005">
-    <w:abstractNumId w:val="20"/>
-  </w:num>
-  <w:num w:numId="22" w16cid:durableId="1563516631">
-    <w:abstractNumId w:val="12"/>
-  </w:num>
-  <w:num w:numId="23" w16cid:durableId="361129139">
-    <w:abstractNumId w:val="31"/>
-  </w:num>
-  <w:num w:numId="24" w16cid:durableId="1867021201">
-    <w:abstractNumId w:val="26"/>
-  </w:num>
-  <w:num w:numId="25" w16cid:durableId="1041436854">
-    <w:abstractNumId w:val="5"/>
-  </w:num>
-  <w:num w:numId="26" w16cid:durableId="61561797">
-    <w:abstractNumId w:val="8"/>
-  </w:num>
-  <w:num w:numId="27" w16cid:durableId="715010350">
-    <w:abstractNumId w:val="17"/>
-  </w:num>
-  <w:num w:numId="28" w16cid:durableId="1839923644">
-    <w:abstractNumId w:val="27"/>
-  </w:num>
-  <w:num w:numId="29" w16cid:durableId="49770512">
-    <w:abstractNumId w:val="4"/>
-  </w:num>
-  <w:num w:numId="30" w16cid:durableId="1197235078">
-    <w:abstractNumId w:val="15"/>
-  </w:num>
-  <w:num w:numId="31" w16cid:durableId="1244030418">
-    <w:abstractNumId w:val="11"/>
-  </w:num>
-  <w:num w:numId="32" w16cid:durableId="124584036">
-    <w:abstractNumId w:val="30"/>
-  </w:num>
-  <w:num w:numId="33" w16cid:durableId="467093185">
-    <w:abstractNumId w:val="21"/>
+  <w:num w:numId="34" w16cid:durableId="1404141397">
+    <w:abstractNumId w:val="1"/>
   </w:num>
 </w:numbering>
 </file>

</xml_diff>

<commit_message>
added another approach to a metric calculation.
</commit_message>
<xml_diff>
--- a/R&D/Methods Analysis and Metrics of Value.docx
+++ b/R&D/Methods Analysis and Metrics of Value.docx
@@ -62,7 +62,7 @@
           <w:rFonts w:ascii="Calisto MT" w:hAnsi="Calisto MT"/>
         </w:rPr>
       </w:pPr>
-      <w:bookmarkStart w:id="0" w:name="_Toc185269924"/>
+      <w:bookmarkStart w:id="0" w:name="_Toc185499448"/>
       <w:r>
         <w:rPr>
           <w:rFonts w:ascii="Calisto MT" w:hAnsi="Calisto MT"/>
@@ -171,11 +171,9 @@
               <w:tab w:val="right" w:leader="dot" w:pos="9016"/>
             </w:tabs>
             <w:rPr>
-              <w:rFonts w:ascii="Calisto MT" w:eastAsiaTheme="minorEastAsia" w:hAnsi="Calisto MT"/>
+              <w:rFonts w:eastAsiaTheme="minorEastAsia"/>
               <w:noProof/>
-              <w:sz w:val="24"/>
-              <w:szCs w:val="24"/>
-              <w:lang w:val="en-US"/>
+              <w:lang w:eastAsia="en-IE"/>
             </w:rPr>
           </w:pPr>
           <w:r>
@@ -196,7 +194,7 @@
             </w:rPr>
             <w:fldChar w:fldCharType="separate"/>
           </w:r>
-          <w:hyperlink w:anchor="_Toc185269924" w:history="1">
+          <w:hyperlink w:anchor="_Toc185499448" w:history="1">
             <w:r>
               <w:rPr>
                 <w:rStyle w:val="Hyperlink"/>
@@ -207,7 +205,6 @@
             </w:r>
             <w:r>
               <w:rPr>
-                <w:rFonts w:ascii="Calisto MT" w:hAnsi="Calisto MT"/>
                 <w:noProof/>
                 <w:webHidden/>
               </w:rPr>
@@ -215,7 +212,6 @@
             </w:r>
             <w:r>
               <w:rPr>
-                <w:rFonts w:ascii="Calisto MT" w:hAnsi="Calisto MT"/>
                 <w:noProof/>
                 <w:webHidden/>
               </w:rPr>
@@ -223,22 +219,19 @@
             </w:r>
             <w:r>
               <w:rPr>
-                <w:rFonts w:ascii="Calisto MT" w:hAnsi="Calisto MT"/>
                 <w:noProof/>
                 <w:webHidden/>
               </w:rPr>
-              <w:instrText xml:space="preserve"> PAGEREF _Toc185269924 \h </w:instrText>
+              <w:instrText xml:space="preserve"> PAGEREF _Toc185499448 \h </w:instrText>
             </w:r>
             <w:r>
               <w:rPr>
-                <w:rFonts w:ascii="Calisto MT" w:hAnsi="Calisto MT"/>
                 <w:noProof/>
                 <w:webHidden/>
               </w:rPr>
             </w:r>
             <w:r>
               <w:rPr>
-                <w:rFonts w:ascii="Calisto MT" w:hAnsi="Calisto MT"/>
                 <w:noProof/>
                 <w:webHidden/>
               </w:rPr>
@@ -246,7 +239,6 @@
             </w:r>
             <w:r>
               <w:rPr>
-                <w:rFonts w:ascii="Calisto MT" w:hAnsi="Calisto MT"/>
                 <w:noProof/>
                 <w:webHidden/>
               </w:rPr>
@@ -254,7 +246,6 @@
             </w:r>
             <w:r>
               <w:rPr>
-                <w:rFonts w:ascii="Calisto MT" w:hAnsi="Calisto MT"/>
                 <w:noProof/>
                 <w:webHidden/>
               </w:rPr>
@@ -269,14 +260,12 @@
               <w:tab w:val="right" w:leader="dot" w:pos="9016"/>
             </w:tabs>
             <w:rPr>
-              <w:rFonts w:ascii="Calisto MT" w:eastAsiaTheme="minorEastAsia" w:hAnsi="Calisto MT"/>
+              <w:rFonts w:eastAsiaTheme="minorEastAsia"/>
               <w:noProof/>
-              <w:sz w:val="24"/>
-              <w:szCs w:val="24"/>
-              <w:lang w:val="en-US"/>
+              <w:lang w:eastAsia="en-IE"/>
             </w:rPr>
           </w:pPr>
-          <w:hyperlink w:anchor="_Toc185269925" w:history="1">
+          <w:hyperlink w:anchor="_Toc185499449" w:history="1">
             <w:r>
               <w:rPr>
                 <w:rStyle w:val="Hyperlink"/>
@@ -287,7 +276,6 @@
             </w:r>
             <w:r>
               <w:rPr>
-                <w:rFonts w:ascii="Calisto MT" w:hAnsi="Calisto MT"/>
                 <w:noProof/>
                 <w:webHidden/>
               </w:rPr>
@@ -295,7 +283,6 @@
             </w:r>
             <w:r>
               <w:rPr>
-                <w:rFonts w:ascii="Calisto MT" w:hAnsi="Calisto MT"/>
                 <w:noProof/>
                 <w:webHidden/>
               </w:rPr>
@@ -303,22 +290,19 @@
             </w:r>
             <w:r>
               <w:rPr>
-                <w:rFonts w:ascii="Calisto MT" w:hAnsi="Calisto MT"/>
                 <w:noProof/>
                 <w:webHidden/>
               </w:rPr>
-              <w:instrText xml:space="preserve"> PAGEREF _Toc185269925 \h </w:instrText>
+              <w:instrText xml:space="preserve"> PAGEREF _Toc185499449 \h </w:instrText>
             </w:r>
             <w:r>
               <w:rPr>
-                <w:rFonts w:ascii="Calisto MT" w:hAnsi="Calisto MT"/>
                 <w:noProof/>
                 <w:webHidden/>
               </w:rPr>
             </w:r>
             <w:r>
               <w:rPr>
-                <w:rFonts w:ascii="Calisto MT" w:hAnsi="Calisto MT"/>
                 <w:noProof/>
                 <w:webHidden/>
               </w:rPr>
@@ -326,15 +310,13 @@
             </w:r>
             <w:r>
               <w:rPr>
-                <w:rFonts w:ascii="Calisto MT" w:hAnsi="Calisto MT"/>
                 <w:noProof/>
                 <w:webHidden/>
               </w:rPr>
-              <w:t>2</w:t>
+              <w:t>3</w:t>
             </w:r>
             <w:r>
               <w:rPr>
-                <w:rFonts w:ascii="Calisto MT" w:hAnsi="Calisto MT"/>
                 <w:noProof/>
                 <w:webHidden/>
               </w:rPr>
@@ -346,18 +328,16 @@
           <w:pPr>
             <w:pStyle w:val="TOC2"/>
             <w:tabs>
-              <w:tab w:val="left" w:pos="720"/>
+              <w:tab w:val="left" w:pos="660"/>
               <w:tab w:val="right" w:leader="dot" w:pos="9016"/>
             </w:tabs>
             <w:rPr>
-              <w:rFonts w:ascii="Calisto MT" w:eastAsiaTheme="minorEastAsia" w:hAnsi="Calisto MT"/>
+              <w:rFonts w:eastAsiaTheme="minorEastAsia"/>
               <w:noProof/>
-              <w:sz w:val="24"/>
-              <w:szCs w:val="24"/>
-              <w:lang w:val="en-US"/>
+              <w:lang w:eastAsia="en-IE"/>
             </w:rPr>
           </w:pPr>
-          <w:hyperlink w:anchor="_Toc185269926" w:history="1">
+          <w:hyperlink w:anchor="_Toc185499450" w:history="1">
             <w:r>
               <w:rPr>
                 <w:rStyle w:val="Hyperlink"/>
@@ -368,11 +348,9 @@
             </w:r>
             <w:r>
               <w:rPr>
-                <w:rFonts w:ascii="Calisto MT" w:eastAsiaTheme="minorEastAsia" w:hAnsi="Calisto MT"/>
+                <w:rFonts w:eastAsiaTheme="minorEastAsia"/>
                 <w:noProof/>
-                <w:sz w:val="24"/>
-                <w:szCs w:val="24"/>
-                <w:lang w:val="en-US"/>
+                <w:lang w:eastAsia="en-IE"/>
               </w:rPr>
               <w:tab/>
             </w:r>
@@ -386,7 +364,6 @@
             </w:r>
             <w:r>
               <w:rPr>
-                <w:rFonts w:ascii="Calisto MT" w:hAnsi="Calisto MT"/>
                 <w:noProof/>
                 <w:webHidden/>
               </w:rPr>
@@ -394,7 +371,6 @@
             </w:r>
             <w:r>
               <w:rPr>
-                <w:rFonts w:ascii="Calisto MT" w:hAnsi="Calisto MT"/>
                 <w:noProof/>
                 <w:webHidden/>
               </w:rPr>
@@ -402,22 +378,19 @@
             </w:r>
             <w:r>
               <w:rPr>
-                <w:rFonts w:ascii="Calisto MT" w:hAnsi="Calisto MT"/>
                 <w:noProof/>
                 <w:webHidden/>
               </w:rPr>
-              <w:instrText xml:space="preserve"> PAGEREF _Toc185269926 \h </w:instrText>
+              <w:instrText xml:space="preserve"> PAGEREF _Toc185499450 \h </w:instrText>
             </w:r>
             <w:r>
               <w:rPr>
-                <w:rFonts w:ascii="Calisto MT" w:hAnsi="Calisto MT"/>
                 <w:noProof/>
                 <w:webHidden/>
               </w:rPr>
             </w:r>
             <w:r>
               <w:rPr>
-                <w:rFonts w:ascii="Calisto MT" w:hAnsi="Calisto MT"/>
                 <w:noProof/>
                 <w:webHidden/>
               </w:rPr>
@@ -425,15 +398,13 @@
             </w:r>
             <w:r>
               <w:rPr>
-                <w:rFonts w:ascii="Calisto MT" w:hAnsi="Calisto MT"/>
                 <w:noProof/>
                 <w:webHidden/>
               </w:rPr>
-              <w:t>2</w:t>
+              <w:t>3</w:t>
             </w:r>
             <w:r>
               <w:rPr>
-                <w:rFonts w:ascii="Calisto MT" w:hAnsi="Calisto MT"/>
                 <w:noProof/>
                 <w:webHidden/>
               </w:rPr>
@@ -448,14 +419,12 @@
               <w:tab w:val="right" w:leader="dot" w:pos="9016"/>
             </w:tabs>
             <w:rPr>
-              <w:rFonts w:ascii="Calisto MT" w:eastAsiaTheme="minorEastAsia" w:hAnsi="Calisto MT"/>
+              <w:rFonts w:eastAsiaTheme="minorEastAsia"/>
               <w:noProof/>
-              <w:sz w:val="24"/>
-              <w:szCs w:val="24"/>
-              <w:lang w:val="en-US"/>
+              <w:lang w:eastAsia="en-IE"/>
             </w:rPr>
           </w:pPr>
-          <w:hyperlink w:anchor="_Toc185269927" w:history="1">
+          <w:hyperlink w:anchor="_Toc185499451" w:history="1">
             <w:r>
               <w:rPr>
                 <w:rStyle w:val="Hyperlink"/>
@@ -468,7 +437,6 @@
             </w:r>
             <w:r>
               <w:rPr>
-                <w:rFonts w:ascii="Calisto MT" w:hAnsi="Calisto MT"/>
                 <w:noProof/>
                 <w:webHidden/>
               </w:rPr>
@@ -476,7 +444,6 @@
             </w:r>
             <w:r>
               <w:rPr>
-                <w:rFonts w:ascii="Calisto MT" w:hAnsi="Calisto MT"/>
                 <w:noProof/>
                 <w:webHidden/>
               </w:rPr>
@@ -484,22 +451,19 @@
             </w:r>
             <w:r>
               <w:rPr>
-                <w:rFonts w:ascii="Calisto MT" w:hAnsi="Calisto MT"/>
                 <w:noProof/>
                 <w:webHidden/>
               </w:rPr>
-              <w:instrText xml:space="preserve"> PAGEREF _Toc185269927 \h </w:instrText>
+              <w:instrText xml:space="preserve"> PAGEREF _Toc185499451 \h </w:instrText>
             </w:r>
             <w:r>
               <w:rPr>
-                <w:rFonts w:ascii="Calisto MT" w:hAnsi="Calisto MT"/>
                 <w:noProof/>
                 <w:webHidden/>
               </w:rPr>
             </w:r>
             <w:r>
               <w:rPr>
-                <w:rFonts w:ascii="Calisto MT" w:hAnsi="Calisto MT"/>
                 <w:noProof/>
                 <w:webHidden/>
               </w:rPr>
@@ -507,15 +471,13 @@
             </w:r>
             <w:r>
               <w:rPr>
-                <w:rFonts w:ascii="Calisto MT" w:hAnsi="Calisto MT"/>
                 <w:noProof/>
                 <w:webHidden/>
               </w:rPr>
-              <w:t>2</w:t>
+              <w:t>3</w:t>
             </w:r>
             <w:r>
               <w:rPr>
-                <w:rFonts w:ascii="Calisto MT" w:hAnsi="Calisto MT"/>
                 <w:noProof/>
                 <w:webHidden/>
               </w:rPr>
@@ -530,14 +492,12 @@
               <w:tab w:val="right" w:leader="dot" w:pos="9016"/>
             </w:tabs>
             <w:rPr>
-              <w:rFonts w:ascii="Calisto MT" w:eastAsiaTheme="minorEastAsia" w:hAnsi="Calisto MT"/>
+              <w:rFonts w:eastAsiaTheme="minorEastAsia"/>
               <w:noProof/>
-              <w:sz w:val="24"/>
-              <w:szCs w:val="24"/>
-              <w:lang w:val="en-US"/>
+              <w:lang w:eastAsia="en-IE"/>
             </w:rPr>
           </w:pPr>
-          <w:hyperlink w:anchor="_Toc185269928" w:history="1">
+          <w:hyperlink w:anchor="_Toc185499452" w:history="1">
             <w:r>
               <w:rPr>
                 <w:rStyle w:val="Hyperlink"/>
@@ -550,7 +510,6 @@
             </w:r>
             <w:r>
               <w:rPr>
-                <w:rFonts w:ascii="Calisto MT" w:hAnsi="Calisto MT"/>
                 <w:noProof/>
                 <w:webHidden/>
               </w:rPr>
@@ -558,7 +517,6 @@
             </w:r>
             <w:r>
               <w:rPr>
-                <w:rFonts w:ascii="Calisto MT" w:hAnsi="Calisto MT"/>
                 <w:noProof/>
                 <w:webHidden/>
               </w:rPr>
@@ -566,22 +524,19 @@
             </w:r>
             <w:r>
               <w:rPr>
-                <w:rFonts w:ascii="Calisto MT" w:hAnsi="Calisto MT"/>
                 <w:noProof/>
                 <w:webHidden/>
               </w:rPr>
-              <w:instrText xml:space="preserve"> PAGEREF _Toc185269928 \h </w:instrText>
+              <w:instrText xml:space="preserve"> PAGEREF _Toc185499452 \h </w:instrText>
             </w:r>
             <w:r>
               <w:rPr>
-                <w:rFonts w:ascii="Calisto MT" w:hAnsi="Calisto MT"/>
                 <w:noProof/>
                 <w:webHidden/>
               </w:rPr>
             </w:r>
             <w:r>
               <w:rPr>
-                <w:rFonts w:ascii="Calisto MT" w:hAnsi="Calisto MT"/>
                 <w:noProof/>
                 <w:webHidden/>
               </w:rPr>
@@ -589,15 +544,13 @@
             </w:r>
             <w:r>
               <w:rPr>
-                <w:rFonts w:ascii="Calisto MT" w:hAnsi="Calisto MT"/>
                 <w:noProof/>
                 <w:webHidden/>
               </w:rPr>
-              <w:t>3</w:t>
+              <w:t>5</w:t>
             </w:r>
             <w:r>
               <w:rPr>
-                <w:rFonts w:ascii="Calisto MT" w:hAnsi="Calisto MT"/>
                 <w:noProof/>
                 <w:webHidden/>
               </w:rPr>
@@ -609,33 +562,30 @@
           <w:pPr>
             <w:pStyle w:val="TOC2"/>
             <w:tabs>
-              <w:tab w:val="left" w:pos="720"/>
+              <w:tab w:val="left" w:pos="660"/>
               <w:tab w:val="right" w:leader="dot" w:pos="9016"/>
             </w:tabs>
             <w:rPr>
-              <w:rFonts w:ascii="Calisto MT" w:eastAsiaTheme="minorEastAsia" w:hAnsi="Calisto MT"/>
+              <w:rFonts w:eastAsiaTheme="minorEastAsia"/>
               <w:noProof/>
-              <w:sz w:val="24"/>
-              <w:szCs w:val="24"/>
-              <w:lang w:val="en-US"/>
+              <w:lang w:eastAsia="en-IE"/>
             </w:rPr>
           </w:pPr>
-          <w:hyperlink w:anchor="_Toc185269929" w:history="1">
+          <w:hyperlink w:anchor="_Toc185499453" w:history="1">
             <w:r>
               <w:rPr>
                 <w:rStyle w:val="Hyperlink"/>
                 <w:rFonts w:ascii="Calisto MT" w:hAnsi="Calisto MT"/>
                 <w:noProof/>
+                <w:lang w:val="it-IT"/>
               </w:rPr>
               <w:t>2.</w:t>
             </w:r>
             <w:r>
               <w:rPr>
-                <w:rFonts w:ascii="Calisto MT" w:eastAsiaTheme="minorEastAsia" w:hAnsi="Calisto MT"/>
+                <w:rFonts w:eastAsiaTheme="minorEastAsia"/>
                 <w:noProof/>
-                <w:sz w:val="24"/>
-                <w:szCs w:val="24"/>
-                <w:lang w:val="en-US"/>
+                <w:lang w:eastAsia="en-IE"/>
               </w:rPr>
               <w:tab/>
             </w:r>
@@ -644,12 +594,12 @@
                 <w:rStyle w:val="Hyperlink"/>
                 <w:rFonts w:ascii="Calisto MT" w:hAnsi="Calisto MT"/>
                 <w:noProof/>
+                <w:lang w:val="it-IT"/>
               </w:rPr>
               <w:t>Paper #2 (IMA_lo – IMA_hi)</w:t>
             </w:r>
             <w:r>
               <w:rPr>
-                <w:rFonts w:ascii="Calisto MT" w:hAnsi="Calisto MT"/>
                 <w:noProof/>
                 <w:webHidden/>
               </w:rPr>
@@ -657,7 +607,6 @@
             </w:r>
             <w:r>
               <w:rPr>
-                <w:rFonts w:ascii="Calisto MT" w:hAnsi="Calisto MT"/>
                 <w:noProof/>
                 <w:webHidden/>
               </w:rPr>
@@ -665,22 +614,19 @@
             </w:r>
             <w:r>
               <w:rPr>
-                <w:rFonts w:ascii="Calisto MT" w:hAnsi="Calisto MT"/>
                 <w:noProof/>
                 <w:webHidden/>
               </w:rPr>
-              <w:instrText xml:space="preserve"> PAGEREF _Toc185269929 \h </w:instrText>
+              <w:instrText xml:space="preserve"> PAGEREF _Toc185499453 \h </w:instrText>
             </w:r>
             <w:r>
               <w:rPr>
-                <w:rFonts w:ascii="Calisto MT" w:hAnsi="Calisto MT"/>
                 <w:noProof/>
                 <w:webHidden/>
               </w:rPr>
             </w:r>
             <w:r>
               <w:rPr>
-                <w:rFonts w:ascii="Calisto MT" w:hAnsi="Calisto MT"/>
                 <w:noProof/>
                 <w:webHidden/>
               </w:rPr>
@@ -688,15 +634,13 @@
             </w:r>
             <w:r>
               <w:rPr>
-                <w:rFonts w:ascii="Calisto MT" w:hAnsi="Calisto MT"/>
                 <w:noProof/>
                 <w:webHidden/>
               </w:rPr>
-              <w:t>4</w:t>
+              <w:t>6</w:t>
             </w:r>
             <w:r>
               <w:rPr>
-                <w:rFonts w:ascii="Calisto MT" w:hAnsi="Calisto MT"/>
                 <w:noProof/>
                 <w:webHidden/>
               </w:rPr>
@@ -711,14 +655,12 @@
               <w:tab w:val="right" w:leader="dot" w:pos="9016"/>
             </w:tabs>
             <w:rPr>
-              <w:rFonts w:ascii="Calisto MT" w:eastAsiaTheme="minorEastAsia" w:hAnsi="Calisto MT"/>
+              <w:rFonts w:eastAsiaTheme="minorEastAsia"/>
               <w:noProof/>
-              <w:sz w:val="24"/>
-              <w:szCs w:val="24"/>
-              <w:lang w:val="en-US"/>
+              <w:lang w:eastAsia="en-IE"/>
             </w:rPr>
           </w:pPr>
-          <w:hyperlink w:anchor="_Toc185269930" w:history="1">
+          <w:hyperlink w:anchor="_Toc185499454" w:history="1">
             <w:r>
               <w:rPr>
                 <w:rStyle w:val="Hyperlink"/>
@@ -732,7 +674,6 @@
             </w:r>
             <w:r>
               <w:rPr>
-                <w:rFonts w:ascii="Calisto MT" w:hAnsi="Calisto MT"/>
                 <w:noProof/>
                 <w:webHidden/>
               </w:rPr>
@@ -740,7 +681,6 @@
             </w:r>
             <w:r>
               <w:rPr>
-                <w:rFonts w:ascii="Calisto MT" w:hAnsi="Calisto MT"/>
                 <w:noProof/>
                 <w:webHidden/>
               </w:rPr>
@@ -748,22 +688,19 @@
             </w:r>
             <w:r>
               <w:rPr>
-                <w:rFonts w:ascii="Calisto MT" w:hAnsi="Calisto MT"/>
                 <w:noProof/>
                 <w:webHidden/>
               </w:rPr>
-              <w:instrText xml:space="preserve"> PAGEREF _Toc185269930 \h </w:instrText>
+              <w:instrText xml:space="preserve"> PAGEREF _Toc185499454 \h </w:instrText>
             </w:r>
             <w:r>
               <w:rPr>
-                <w:rFonts w:ascii="Calisto MT" w:hAnsi="Calisto MT"/>
                 <w:noProof/>
                 <w:webHidden/>
               </w:rPr>
             </w:r>
             <w:r>
               <w:rPr>
-                <w:rFonts w:ascii="Calisto MT" w:hAnsi="Calisto MT"/>
                 <w:noProof/>
                 <w:webHidden/>
               </w:rPr>
@@ -771,15 +708,13 @@
             </w:r>
             <w:r>
               <w:rPr>
-                <w:rFonts w:ascii="Calisto MT" w:hAnsi="Calisto MT"/>
                 <w:noProof/>
                 <w:webHidden/>
               </w:rPr>
-              <w:t>4</w:t>
+              <w:t>6</w:t>
             </w:r>
             <w:r>
               <w:rPr>
-                <w:rFonts w:ascii="Calisto MT" w:hAnsi="Calisto MT"/>
                 <w:noProof/>
                 <w:webHidden/>
               </w:rPr>
@@ -794,14 +729,12 @@
               <w:tab w:val="right" w:leader="dot" w:pos="9016"/>
             </w:tabs>
             <w:rPr>
-              <w:rFonts w:ascii="Calisto MT" w:eastAsiaTheme="minorEastAsia" w:hAnsi="Calisto MT"/>
+              <w:rFonts w:eastAsiaTheme="minorEastAsia"/>
               <w:noProof/>
-              <w:sz w:val="24"/>
-              <w:szCs w:val="24"/>
-              <w:lang w:val="en-US"/>
+              <w:lang w:eastAsia="en-IE"/>
             </w:rPr>
           </w:pPr>
-          <w:hyperlink w:anchor="_Toc185269931" w:history="1">
+          <w:hyperlink w:anchor="_Toc185499455" w:history="1">
             <w:r>
               <w:rPr>
                 <w:rStyle w:val="Hyperlink"/>
@@ -814,7 +747,6 @@
             </w:r>
             <w:r>
               <w:rPr>
-                <w:rFonts w:ascii="Calisto MT" w:hAnsi="Calisto MT"/>
                 <w:noProof/>
                 <w:webHidden/>
               </w:rPr>
@@ -822,7 +754,6 @@
             </w:r>
             <w:r>
               <w:rPr>
-                <w:rFonts w:ascii="Calisto MT" w:hAnsi="Calisto MT"/>
                 <w:noProof/>
                 <w:webHidden/>
               </w:rPr>
@@ -830,22 +761,19 @@
             </w:r>
             <w:r>
               <w:rPr>
-                <w:rFonts w:ascii="Calisto MT" w:hAnsi="Calisto MT"/>
                 <w:noProof/>
                 <w:webHidden/>
               </w:rPr>
-              <w:instrText xml:space="preserve"> PAGEREF _Toc185269931 \h </w:instrText>
+              <w:instrText xml:space="preserve"> PAGEREF _Toc185499455 \h </w:instrText>
             </w:r>
             <w:r>
               <w:rPr>
-                <w:rFonts w:ascii="Calisto MT" w:hAnsi="Calisto MT"/>
                 <w:noProof/>
                 <w:webHidden/>
               </w:rPr>
             </w:r>
             <w:r>
               <w:rPr>
-                <w:rFonts w:ascii="Calisto MT" w:hAnsi="Calisto MT"/>
                 <w:noProof/>
                 <w:webHidden/>
               </w:rPr>
@@ -853,15 +781,13 @@
             </w:r>
             <w:r>
               <w:rPr>
-                <w:rFonts w:ascii="Calisto MT" w:hAnsi="Calisto MT"/>
                 <w:noProof/>
                 <w:webHidden/>
               </w:rPr>
-              <w:t>5</w:t>
+              <w:t>7</w:t>
             </w:r>
             <w:r>
               <w:rPr>
-                <w:rFonts w:ascii="Calisto MT" w:hAnsi="Calisto MT"/>
                 <w:noProof/>
                 <w:webHidden/>
               </w:rPr>
@@ -873,18 +799,16 @@
           <w:pPr>
             <w:pStyle w:val="TOC2"/>
             <w:tabs>
-              <w:tab w:val="left" w:pos="720"/>
+              <w:tab w:val="left" w:pos="660"/>
               <w:tab w:val="right" w:leader="dot" w:pos="9016"/>
             </w:tabs>
             <w:rPr>
-              <w:rFonts w:ascii="Calisto MT" w:eastAsiaTheme="minorEastAsia" w:hAnsi="Calisto MT"/>
+              <w:rFonts w:eastAsiaTheme="minorEastAsia"/>
               <w:noProof/>
-              <w:sz w:val="24"/>
-              <w:szCs w:val="24"/>
-              <w:lang w:val="en-US"/>
+              <w:lang w:eastAsia="en-IE"/>
             </w:rPr>
           </w:pPr>
-          <w:hyperlink w:anchor="_Toc185269932" w:history="1">
+          <w:hyperlink w:anchor="_Toc185499456" w:history="1">
             <w:r>
               <w:rPr>
                 <w:rStyle w:val="Hyperlink"/>
@@ -895,11 +819,9 @@
             </w:r>
             <w:r>
               <w:rPr>
-                <w:rFonts w:ascii="Calisto MT" w:eastAsiaTheme="minorEastAsia" w:hAnsi="Calisto MT"/>
+                <w:rFonts w:eastAsiaTheme="minorEastAsia"/>
                 <w:noProof/>
-                <w:sz w:val="24"/>
-                <w:szCs w:val="24"/>
-                <w:lang w:val="en-US"/>
+                <w:lang w:eastAsia="en-IE"/>
               </w:rPr>
               <w:tab/>
             </w:r>
@@ -913,7 +835,6 @@
             </w:r>
             <w:r>
               <w:rPr>
-                <w:rFonts w:ascii="Calisto MT" w:hAnsi="Calisto MT"/>
                 <w:noProof/>
                 <w:webHidden/>
               </w:rPr>
@@ -921,7 +842,6 @@
             </w:r>
             <w:r>
               <w:rPr>
-                <w:rFonts w:ascii="Calisto MT" w:hAnsi="Calisto MT"/>
                 <w:noProof/>
                 <w:webHidden/>
               </w:rPr>
@@ -929,22 +849,19 @@
             </w:r>
             <w:r>
               <w:rPr>
-                <w:rFonts w:ascii="Calisto MT" w:hAnsi="Calisto MT"/>
                 <w:noProof/>
                 <w:webHidden/>
               </w:rPr>
-              <w:instrText xml:space="preserve"> PAGEREF _Toc185269932 \h </w:instrText>
+              <w:instrText xml:space="preserve"> PAGEREF _Toc185499456 \h </w:instrText>
             </w:r>
             <w:r>
               <w:rPr>
-                <w:rFonts w:ascii="Calisto MT" w:hAnsi="Calisto MT"/>
                 <w:noProof/>
                 <w:webHidden/>
               </w:rPr>
             </w:r>
             <w:r>
               <w:rPr>
-                <w:rFonts w:ascii="Calisto MT" w:hAnsi="Calisto MT"/>
                 <w:noProof/>
                 <w:webHidden/>
               </w:rPr>
@@ -952,15 +869,13 @@
             </w:r>
             <w:r>
               <w:rPr>
-                <w:rFonts w:ascii="Calisto MT" w:hAnsi="Calisto MT"/>
                 <w:noProof/>
                 <w:webHidden/>
               </w:rPr>
-              <w:t>6</w:t>
+              <w:t>8</w:t>
             </w:r>
             <w:r>
               <w:rPr>
-                <w:rFonts w:ascii="Calisto MT" w:hAnsi="Calisto MT"/>
                 <w:noProof/>
                 <w:webHidden/>
               </w:rPr>
@@ -975,14 +890,12 @@
               <w:tab w:val="right" w:leader="dot" w:pos="9016"/>
             </w:tabs>
             <w:rPr>
-              <w:rFonts w:ascii="Calisto MT" w:eastAsiaTheme="minorEastAsia" w:hAnsi="Calisto MT"/>
+              <w:rFonts w:eastAsiaTheme="minorEastAsia"/>
               <w:noProof/>
-              <w:sz w:val="24"/>
-              <w:szCs w:val="24"/>
-              <w:lang w:val="en-US"/>
+              <w:lang w:eastAsia="en-IE"/>
             </w:rPr>
           </w:pPr>
-          <w:hyperlink w:anchor="_Toc185269933" w:history="1">
+          <w:hyperlink w:anchor="_Toc185499457" w:history="1">
             <w:r>
               <w:rPr>
                 <w:rStyle w:val="Hyperlink"/>
@@ -995,7 +908,6 @@
             </w:r>
             <w:r>
               <w:rPr>
-                <w:rFonts w:ascii="Calisto MT" w:hAnsi="Calisto MT"/>
                 <w:noProof/>
                 <w:webHidden/>
               </w:rPr>
@@ -1003,7 +915,6 @@
             </w:r>
             <w:r>
               <w:rPr>
-                <w:rFonts w:ascii="Calisto MT" w:hAnsi="Calisto MT"/>
                 <w:noProof/>
                 <w:webHidden/>
               </w:rPr>
@@ -1011,22 +922,19 @@
             </w:r>
             <w:r>
               <w:rPr>
-                <w:rFonts w:ascii="Calisto MT" w:hAnsi="Calisto MT"/>
                 <w:noProof/>
                 <w:webHidden/>
               </w:rPr>
-              <w:instrText xml:space="preserve"> PAGEREF _Toc185269933 \h </w:instrText>
+              <w:instrText xml:space="preserve"> PAGEREF _Toc185499457 \h </w:instrText>
             </w:r>
             <w:r>
               <w:rPr>
-                <w:rFonts w:ascii="Calisto MT" w:hAnsi="Calisto MT"/>
                 <w:noProof/>
                 <w:webHidden/>
               </w:rPr>
             </w:r>
             <w:r>
               <w:rPr>
-                <w:rFonts w:ascii="Calisto MT" w:hAnsi="Calisto MT"/>
                 <w:noProof/>
                 <w:webHidden/>
               </w:rPr>
@@ -1034,15 +942,13 @@
             </w:r>
             <w:r>
               <w:rPr>
-                <w:rFonts w:ascii="Calisto MT" w:hAnsi="Calisto MT"/>
                 <w:noProof/>
                 <w:webHidden/>
               </w:rPr>
-              <w:t>6</w:t>
+              <w:t>8</w:t>
             </w:r>
             <w:r>
               <w:rPr>
-                <w:rFonts w:ascii="Calisto MT" w:hAnsi="Calisto MT"/>
                 <w:noProof/>
                 <w:webHidden/>
               </w:rPr>
@@ -1057,14 +963,12 @@
               <w:tab w:val="right" w:leader="dot" w:pos="9016"/>
             </w:tabs>
             <w:rPr>
-              <w:rFonts w:ascii="Calisto MT" w:eastAsiaTheme="minorEastAsia" w:hAnsi="Calisto MT"/>
+              <w:rFonts w:eastAsiaTheme="minorEastAsia"/>
               <w:noProof/>
-              <w:sz w:val="24"/>
-              <w:szCs w:val="24"/>
-              <w:lang w:val="en-US"/>
+              <w:lang w:eastAsia="en-IE"/>
             </w:rPr>
           </w:pPr>
-          <w:hyperlink w:anchor="_Toc185269934" w:history="1">
+          <w:hyperlink w:anchor="_Toc185499458" w:history="1">
             <w:r>
               <w:rPr>
                 <w:rStyle w:val="Hyperlink"/>
@@ -1077,7 +981,6 @@
             </w:r>
             <w:r>
               <w:rPr>
-                <w:rFonts w:ascii="Calisto MT" w:hAnsi="Calisto MT"/>
                 <w:noProof/>
                 <w:webHidden/>
               </w:rPr>
@@ -1085,7 +988,6 @@
             </w:r>
             <w:r>
               <w:rPr>
-                <w:rFonts w:ascii="Calisto MT" w:hAnsi="Calisto MT"/>
                 <w:noProof/>
                 <w:webHidden/>
               </w:rPr>
@@ -1093,22 +995,19 @@
             </w:r>
             <w:r>
               <w:rPr>
-                <w:rFonts w:ascii="Calisto MT" w:hAnsi="Calisto MT"/>
                 <w:noProof/>
                 <w:webHidden/>
               </w:rPr>
-              <w:instrText xml:space="preserve"> PAGEREF _Toc185269934 \h </w:instrText>
+              <w:instrText xml:space="preserve"> PAGEREF _Toc185499458 \h </w:instrText>
             </w:r>
             <w:r>
               <w:rPr>
-                <w:rFonts w:ascii="Calisto MT" w:hAnsi="Calisto MT"/>
                 <w:noProof/>
                 <w:webHidden/>
               </w:rPr>
             </w:r>
             <w:r>
               <w:rPr>
-                <w:rFonts w:ascii="Calisto MT" w:hAnsi="Calisto MT"/>
                 <w:noProof/>
                 <w:webHidden/>
               </w:rPr>
@@ -1116,15 +1015,13 @@
             </w:r>
             <w:r>
               <w:rPr>
-                <w:rFonts w:ascii="Calisto MT" w:hAnsi="Calisto MT"/>
                 <w:noProof/>
                 <w:webHidden/>
               </w:rPr>
-              <w:t>9</w:t>
+              <w:t>11</w:t>
             </w:r>
             <w:r>
               <w:rPr>
-                <w:rFonts w:ascii="Calisto MT" w:hAnsi="Calisto MT"/>
                 <w:noProof/>
                 <w:webHidden/>
               </w:rPr>
@@ -1139,14 +1036,12 @@
               <w:tab w:val="right" w:leader="dot" w:pos="9016"/>
             </w:tabs>
             <w:rPr>
-              <w:rFonts w:ascii="Calisto MT" w:eastAsiaTheme="minorEastAsia" w:hAnsi="Calisto MT"/>
+              <w:rFonts w:eastAsiaTheme="minorEastAsia"/>
               <w:noProof/>
-              <w:sz w:val="24"/>
-              <w:szCs w:val="24"/>
-              <w:lang w:val="en-US"/>
+              <w:lang w:eastAsia="en-IE"/>
             </w:rPr>
           </w:pPr>
-          <w:hyperlink w:anchor="_Toc185269935" w:history="1">
+          <w:hyperlink w:anchor="_Toc185499459" w:history="1">
             <w:r>
               <w:rPr>
                 <w:rStyle w:val="Hyperlink"/>
@@ -1159,7 +1054,6 @@
             </w:r>
             <w:r>
               <w:rPr>
-                <w:rFonts w:ascii="Calisto MT" w:hAnsi="Calisto MT"/>
                 <w:noProof/>
                 <w:webHidden/>
               </w:rPr>
@@ -1167,7 +1061,6 @@
             </w:r>
             <w:r>
               <w:rPr>
-                <w:rFonts w:ascii="Calisto MT" w:hAnsi="Calisto MT"/>
                 <w:noProof/>
                 <w:webHidden/>
               </w:rPr>
@@ -1175,22 +1068,19 @@
             </w:r>
             <w:r>
               <w:rPr>
-                <w:rFonts w:ascii="Calisto MT" w:hAnsi="Calisto MT"/>
                 <w:noProof/>
                 <w:webHidden/>
               </w:rPr>
-              <w:instrText xml:space="preserve"> PAGEREF _Toc185269935 \h </w:instrText>
+              <w:instrText xml:space="preserve"> PAGEREF _Toc185499459 \h </w:instrText>
             </w:r>
             <w:r>
               <w:rPr>
-                <w:rFonts w:ascii="Calisto MT" w:hAnsi="Calisto MT"/>
                 <w:noProof/>
                 <w:webHidden/>
               </w:rPr>
             </w:r>
             <w:r>
               <w:rPr>
-                <w:rFonts w:ascii="Calisto MT" w:hAnsi="Calisto MT"/>
                 <w:noProof/>
                 <w:webHidden/>
               </w:rPr>
@@ -1198,15 +1088,13 @@
             </w:r>
             <w:r>
               <w:rPr>
-                <w:rFonts w:ascii="Calisto MT" w:hAnsi="Calisto MT"/>
                 <w:noProof/>
                 <w:webHidden/>
               </w:rPr>
-              <w:t>10</w:t>
+              <w:t>12</w:t>
             </w:r>
             <w:r>
               <w:rPr>
-                <w:rFonts w:ascii="Calisto MT" w:hAnsi="Calisto MT"/>
                 <w:noProof/>
                 <w:webHidden/>
               </w:rPr>
@@ -1218,18 +1106,16 @@
           <w:pPr>
             <w:pStyle w:val="TOC2"/>
             <w:tabs>
-              <w:tab w:val="left" w:pos="720"/>
+              <w:tab w:val="left" w:pos="660"/>
               <w:tab w:val="right" w:leader="dot" w:pos="9016"/>
             </w:tabs>
             <w:rPr>
-              <w:rFonts w:ascii="Calisto MT" w:eastAsiaTheme="minorEastAsia" w:hAnsi="Calisto MT"/>
+              <w:rFonts w:eastAsiaTheme="minorEastAsia"/>
               <w:noProof/>
-              <w:sz w:val="24"/>
-              <w:szCs w:val="24"/>
-              <w:lang w:val="en-US"/>
+              <w:lang w:eastAsia="en-IE"/>
             </w:rPr>
           </w:pPr>
-          <w:hyperlink w:anchor="_Toc185269936" w:history="1">
+          <w:hyperlink w:anchor="_Toc185499460" w:history="1">
             <w:r>
               <w:rPr>
                 <w:rStyle w:val="Hyperlink"/>
@@ -1240,11 +1126,9 @@
             </w:r>
             <w:r>
               <w:rPr>
-                <w:rFonts w:ascii="Calisto MT" w:eastAsiaTheme="minorEastAsia" w:hAnsi="Calisto MT"/>
+                <w:rFonts w:eastAsiaTheme="minorEastAsia"/>
                 <w:noProof/>
-                <w:sz w:val="24"/>
-                <w:szCs w:val="24"/>
-                <w:lang w:val="en-US"/>
+                <w:lang w:eastAsia="en-IE"/>
               </w:rPr>
               <w:tab/>
             </w:r>
@@ -1258,7 +1142,6 @@
             </w:r>
             <w:r>
               <w:rPr>
-                <w:rFonts w:ascii="Calisto MT" w:hAnsi="Calisto MT"/>
                 <w:noProof/>
                 <w:webHidden/>
               </w:rPr>
@@ -1266,7 +1149,6 @@
             </w:r>
             <w:r>
               <w:rPr>
-                <w:rFonts w:ascii="Calisto MT" w:hAnsi="Calisto MT"/>
                 <w:noProof/>
                 <w:webHidden/>
               </w:rPr>
@@ -1274,22 +1156,19 @@
             </w:r>
             <w:r>
               <w:rPr>
-                <w:rFonts w:ascii="Calisto MT" w:hAnsi="Calisto MT"/>
                 <w:noProof/>
                 <w:webHidden/>
               </w:rPr>
-              <w:instrText xml:space="preserve"> PAGEREF _Toc185269936 \h </w:instrText>
+              <w:instrText xml:space="preserve"> PAGEREF _Toc185499460 \h </w:instrText>
             </w:r>
             <w:r>
               <w:rPr>
-                <w:rFonts w:ascii="Calisto MT" w:hAnsi="Calisto MT"/>
                 <w:noProof/>
                 <w:webHidden/>
               </w:rPr>
             </w:r>
             <w:r>
               <w:rPr>
-                <w:rFonts w:ascii="Calisto MT" w:hAnsi="Calisto MT"/>
                 <w:noProof/>
                 <w:webHidden/>
               </w:rPr>
@@ -1297,15 +1176,13 @@
             </w:r>
             <w:r>
               <w:rPr>
-                <w:rFonts w:ascii="Calisto MT" w:hAnsi="Calisto MT"/>
                 <w:noProof/>
                 <w:webHidden/>
               </w:rPr>
-              <w:t>19</w:t>
+              <w:t>21</w:t>
             </w:r>
             <w:r>
               <w:rPr>
-                <w:rFonts w:ascii="Calisto MT" w:hAnsi="Calisto MT"/>
                 <w:noProof/>
                 <w:webHidden/>
               </w:rPr>
@@ -1320,14 +1197,12 @@
               <w:tab w:val="right" w:leader="dot" w:pos="9016"/>
             </w:tabs>
             <w:rPr>
-              <w:rFonts w:ascii="Calisto MT" w:eastAsiaTheme="minorEastAsia" w:hAnsi="Calisto MT"/>
+              <w:rFonts w:eastAsiaTheme="minorEastAsia"/>
               <w:noProof/>
-              <w:sz w:val="24"/>
-              <w:szCs w:val="24"/>
-              <w:lang w:val="en-US"/>
+              <w:lang w:eastAsia="en-IE"/>
             </w:rPr>
           </w:pPr>
-          <w:hyperlink w:anchor="_Toc185269937" w:history="1">
+          <w:hyperlink w:anchor="_Toc185499461" w:history="1">
             <w:r>
               <w:rPr>
                 <w:rStyle w:val="Hyperlink"/>
@@ -1340,7 +1215,6 @@
             </w:r>
             <w:r>
               <w:rPr>
-                <w:rFonts w:ascii="Calisto MT" w:hAnsi="Calisto MT"/>
                 <w:noProof/>
                 <w:webHidden/>
               </w:rPr>
@@ -1348,7 +1222,6 @@
             </w:r>
             <w:r>
               <w:rPr>
-                <w:rFonts w:ascii="Calisto MT" w:hAnsi="Calisto MT"/>
                 <w:noProof/>
                 <w:webHidden/>
               </w:rPr>
@@ -1356,22 +1229,19 @@
             </w:r>
             <w:r>
               <w:rPr>
-                <w:rFonts w:ascii="Calisto MT" w:hAnsi="Calisto MT"/>
                 <w:noProof/>
                 <w:webHidden/>
               </w:rPr>
-              <w:instrText xml:space="preserve"> PAGEREF _Toc185269937 \h </w:instrText>
+              <w:instrText xml:space="preserve"> PAGEREF _Toc185499461 \h </w:instrText>
             </w:r>
             <w:r>
               <w:rPr>
-                <w:rFonts w:ascii="Calisto MT" w:hAnsi="Calisto MT"/>
                 <w:noProof/>
                 <w:webHidden/>
               </w:rPr>
             </w:r>
             <w:r>
               <w:rPr>
-                <w:rFonts w:ascii="Calisto MT" w:hAnsi="Calisto MT"/>
                 <w:noProof/>
                 <w:webHidden/>
               </w:rPr>
@@ -1379,15 +1249,13 @@
             </w:r>
             <w:r>
               <w:rPr>
-                <w:rFonts w:ascii="Calisto MT" w:hAnsi="Calisto MT"/>
                 <w:noProof/>
                 <w:webHidden/>
               </w:rPr>
-              <w:t>19</w:t>
+              <w:t>21</w:t>
             </w:r>
             <w:r>
               <w:rPr>
-                <w:rFonts w:ascii="Calisto MT" w:hAnsi="Calisto MT"/>
                 <w:noProof/>
                 <w:webHidden/>
               </w:rPr>
@@ -1402,14 +1270,12 @@
               <w:tab w:val="right" w:leader="dot" w:pos="9016"/>
             </w:tabs>
             <w:rPr>
-              <w:rFonts w:ascii="Calisto MT" w:eastAsiaTheme="minorEastAsia" w:hAnsi="Calisto MT"/>
+              <w:rFonts w:eastAsiaTheme="minorEastAsia"/>
               <w:noProof/>
-              <w:sz w:val="24"/>
-              <w:szCs w:val="24"/>
-              <w:lang w:val="en-US"/>
+              <w:lang w:eastAsia="en-IE"/>
             </w:rPr>
           </w:pPr>
-          <w:hyperlink w:anchor="_Toc185269938" w:history="1">
+          <w:hyperlink w:anchor="_Toc185499462" w:history="1">
             <w:r>
               <w:rPr>
                 <w:rStyle w:val="Hyperlink"/>
@@ -1422,7 +1288,6 @@
             </w:r>
             <w:r>
               <w:rPr>
-                <w:rFonts w:ascii="Calisto MT" w:hAnsi="Calisto MT"/>
                 <w:noProof/>
                 <w:webHidden/>
               </w:rPr>
@@ -1430,7 +1295,6 @@
             </w:r>
             <w:r>
               <w:rPr>
-                <w:rFonts w:ascii="Calisto MT" w:hAnsi="Calisto MT"/>
                 <w:noProof/>
                 <w:webHidden/>
               </w:rPr>
@@ -1438,22 +1302,19 @@
             </w:r>
             <w:r>
               <w:rPr>
-                <w:rFonts w:ascii="Calisto MT" w:hAnsi="Calisto MT"/>
                 <w:noProof/>
                 <w:webHidden/>
               </w:rPr>
-              <w:instrText xml:space="preserve"> PAGEREF _Toc185269938 \h </w:instrText>
+              <w:instrText xml:space="preserve"> PAGEREF _Toc185499462 \h </w:instrText>
             </w:r>
             <w:r>
               <w:rPr>
-                <w:rFonts w:ascii="Calisto MT" w:hAnsi="Calisto MT"/>
                 <w:noProof/>
                 <w:webHidden/>
               </w:rPr>
             </w:r>
             <w:r>
               <w:rPr>
-                <w:rFonts w:ascii="Calisto MT" w:hAnsi="Calisto MT"/>
                 <w:noProof/>
                 <w:webHidden/>
               </w:rPr>
@@ -1461,15 +1322,255 @@
             </w:r>
             <w:r>
               <w:rPr>
-                <w:rFonts w:ascii="Calisto MT" w:hAnsi="Calisto MT"/>
                 <w:noProof/>
                 <w:webHidden/>
               </w:rPr>
-              <w:t>21</w:t>
+              <w:t>23</w:t>
             </w:r>
             <w:r>
               <w:rPr>
+                <w:noProof/>
+                <w:webHidden/>
+              </w:rPr>
+              <w:fldChar w:fldCharType="end"/>
+            </w:r>
+          </w:hyperlink>
+        </w:p>
+        <w:p>
+          <w:pPr>
+            <w:pStyle w:val="TOC1"/>
+            <w:tabs>
+              <w:tab w:val="left" w:pos="440"/>
+              <w:tab w:val="right" w:leader="dot" w:pos="9016"/>
+            </w:tabs>
+            <w:rPr>
+              <w:rFonts w:eastAsiaTheme="minorEastAsia"/>
+              <w:noProof/>
+              <w:lang w:eastAsia="en-IE"/>
+            </w:rPr>
+          </w:pPr>
+          <w:r>
+            <w:rPr>
+              <w:rStyle w:val="Hyperlink"/>
+              <w:noProof/>
+            </w:rPr>
+            <w:t xml:space="preserve">   </w:t>
+          </w:r>
+          <w:hyperlink w:anchor="_Toc185499463" w:history="1">
+            <w:r>
+              <w:rPr>
+                <w:rStyle w:val="Hyperlink"/>
                 <w:rFonts w:ascii="Calisto MT" w:hAnsi="Calisto MT"/>
+                <w:noProof/>
+              </w:rPr>
+              <w:t>5.</w:t>
+            </w:r>
+            <w:r>
+              <w:rPr>
+                <w:rFonts w:eastAsiaTheme="minorEastAsia"/>
+                <w:noProof/>
+                <w:lang w:eastAsia="en-IE"/>
+              </w:rPr>
+              <w:tab/>
+            </w:r>
+            <w:r>
+              <w:rPr>
+                <w:rStyle w:val="Hyperlink"/>
+                <w:rFonts w:ascii="Calisto MT" w:hAnsi="Calisto MT"/>
+                <w:noProof/>
+              </w:rPr>
+              <w:t>Paper #5 (EMD,IMF, MedianFreq)</w:t>
+            </w:r>
+            <w:r>
+              <w:rPr>
+                <w:noProof/>
+                <w:webHidden/>
+              </w:rPr>
+              <w:tab/>
+            </w:r>
+            <w:r>
+              <w:rPr>
+                <w:noProof/>
+                <w:webHidden/>
+              </w:rPr>
+              <w:fldChar w:fldCharType="begin"/>
+            </w:r>
+            <w:r>
+              <w:rPr>
+                <w:noProof/>
+                <w:webHidden/>
+              </w:rPr>
+              <w:instrText xml:space="preserve"> PAGEREF _Toc185499463 \h </w:instrText>
+            </w:r>
+            <w:r>
+              <w:rPr>
+                <w:noProof/>
+                <w:webHidden/>
+              </w:rPr>
+            </w:r>
+            <w:r>
+              <w:rPr>
+                <w:noProof/>
+                <w:webHidden/>
+              </w:rPr>
+              <w:fldChar w:fldCharType="separate"/>
+            </w:r>
+            <w:r>
+              <w:rPr>
+                <w:noProof/>
+                <w:webHidden/>
+              </w:rPr>
+              <w:t>24</w:t>
+            </w:r>
+            <w:r>
+              <w:rPr>
+                <w:noProof/>
+                <w:webHidden/>
+              </w:rPr>
+              <w:fldChar w:fldCharType="end"/>
+            </w:r>
+          </w:hyperlink>
+        </w:p>
+        <w:p>
+          <w:pPr>
+            <w:pStyle w:val="TOC2"/>
+            <w:tabs>
+              <w:tab w:val="right" w:leader="dot" w:pos="9016"/>
+            </w:tabs>
+            <w:rPr>
+              <w:rFonts w:eastAsiaTheme="minorEastAsia"/>
+              <w:noProof/>
+              <w:lang w:eastAsia="en-IE"/>
+            </w:rPr>
+          </w:pPr>
+          <w:hyperlink w:anchor="_Toc185499464" w:history="1">
+            <w:r>
+              <w:rPr>
+                <w:rStyle w:val="Hyperlink"/>
+                <w:rFonts w:ascii="Calisto MT" w:hAnsi="Calisto MT"/>
+                <w:i/>
+                <w:iCs/>
+                <w:noProof/>
+              </w:rPr>
+              <w:t>Summary</w:t>
+            </w:r>
+            <w:r>
+              <w:rPr>
+                <w:noProof/>
+                <w:webHidden/>
+              </w:rPr>
+              <w:tab/>
+            </w:r>
+            <w:r>
+              <w:rPr>
+                <w:noProof/>
+                <w:webHidden/>
+              </w:rPr>
+              <w:fldChar w:fldCharType="begin"/>
+            </w:r>
+            <w:r>
+              <w:rPr>
+                <w:noProof/>
+                <w:webHidden/>
+              </w:rPr>
+              <w:instrText xml:space="preserve"> PAGEREF _Toc185499464 \h </w:instrText>
+            </w:r>
+            <w:r>
+              <w:rPr>
+                <w:noProof/>
+                <w:webHidden/>
+              </w:rPr>
+            </w:r>
+            <w:r>
+              <w:rPr>
+                <w:noProof/>
+                <w:webHidden/>
+              </w:rPr>
+              <w:fldChar w:fldCharType="separate"/>
+            </w:r>
+            <w:r>
+              <w:rPr>
+                <w:noProof/>
+                <w:webHidden/>
+              </w:rPr>
+              <w:t>24</w:t>
+            </w:r>
+            <w:r>
+              <w:rPr>
+                <w:noProof/>
+                <w:webHidden/>
+              </w:rPr>
+              <w:fldChar w:fldCharType="end"/>
+            </w:r>
+          </w:hyperlink>
+        </w:p>
+        <w:p>
+          <w:pPr>
+            <w:pStyle w:val="TOC2"/>
+            <w:tabs>
+              <w:tab w:val="right" w:leader="dot" w:pos="9016"/>
+            </w:tabs>
+            <w:rPr>
+              <w:rFonts w:eastAsiaTheme="minorEastAsia"/>
+              <w:noProof/>
+              <w:lang w:eastAsia="en-IE"/>
+            </w:rPr>
+          </w:pPr>
+          <w:hyperlink w:anchor="_Toc185499465" w:history="1">
+            <w:r>
+              <w:rPr>
+                <w:rStyle w:val="Hyperlink"/>
+                <w:rFonts w:ascii="Calisto MT" w:hAnsi="Calisto MT"/>
+                <w:i/>
+                <w:iCs/>
+                <w:noProof/>
+                <w:lang w:val="en-US"/>
+              </w:rPr>
+              <w:t>Metrics Discussed</w:t>
+            </w:r>
+            <w:r>
+              <w:rPr>
+                <w:noProof/>
+                <w:webHidden/>
+              </w:rPr>
+              <w:tab/>
+            </w:r>
+            <w:r>
+              <w:rPr>
+                <w:noProof/>
+                <w:webHidden/>
+              </w:rPr>
+              <w:fldChar w:fldCharType="begin"/>
+            </w:r>
+            <w:r>
+              <w:rPr>
+                <w:noProof/>
+                <w:webHidden/>
+              </w:rPr>
+              <w:instrText xml:space="preserve"> PAGEREF _Toc185499465 \h </w:instrText>
+            </w:r>
+            <w:r>
+              <w:rPr>
+                <w:noProof/>
+                <w:webHidden/>
+              </w:rPr>
+            </w:r>
+            <w:r>
+              <w:rPr>
+                <w:noProof/>
+                <w:webHidden/>
+              </w:rPr>
+              <w:fldChar w:fldCharType="separate"/>
+            </w:r>
+            <w:r>
+              <w:rPr>
+                <w:noProof/>
+                <w:webHidden/>
+              </w:rPr>
+              <w:t>26</w:t>
+            </w:r>
+            <w:r>
+              <w:rPr>
                 <w:noProof/>
                 <w:webHidden/>
               </w:rPr>
@@ -1484,14 +1585,12 @@
               <w:tab w:val="right" w:leader="dot" w:pos="9016"/>
             </w:tabs>
             <w:rPr>
-              <w:rFonts w:ascii="Calisto MT" w:eastAsiaTheme="minorEastAsia" w:hAnsi="Calisto MT"/>
+              <w:rFonts w:eastAsiaTheme="minorEastAsia"/>
               <w:noProof/>
-              <w:sz w:val="24"/>
-              <w:szCs w:val="24"/>
-              <w:lang w:val="en-US"/>
+              <w:lang w:eastAsia="en-IE"/>
             </w:rPr>
           </w:pPr>
-          <w:hyperlink w:anchor="_Toc185269939" w:history="1">
+          <w:hyperlink w:anchor="_Toc185499466" w:history="1">
             <w:r>
               <w:rPr>
                 <w:rStyle w:val="Hyperlink"/>
@@ -1502,7 +1601,6 @@
             </w:r>
             <w:r>
               <w:rPr>
-                <w:rFonts w:ascii="Calisto MT" w:hAnsi="Calisto MT"/>
                 <w:noProof/>
                 <w:webHidden/>
               </w:rPr>
@@ -1510,7 +1608,6 @@
             </w:r>
             <w:r>
               <w:rPr>
-                <w:rFonts w:ascii="Calisto MT" w:hAnsi="Calisto MT"/>
                 <w:noProof/>
                 <w:webHidden/>
               </w:rPr>
@@ -1518,22 +1615,19 @@
             </w:r>
             <w:r>
               <w:rPr>
-                <w:rFonts w:ascii="Calisto MT" w:hAnsi="Calisto MT"/>
                 <w:noProof/>
                 <w:webHidden/>
               </w:rPr>
-              <w:instrText xml:space="preserve"> PAGEREF _Toc185269939 \h </w:instrText>
+              <w:instrText xml:space="preserve"> PAGEREF _Toc185499466 \h </w:instrText>
             </w:r>
             <w:r>
               <w:rPr>
-                <w:rFonts w:ascii="Calisto MT" w:hAnsi="Calisto MT"/>
                 <w:noProof/>
                 <w:webHidden/>
               </w:rPr>
             </w:r>
             <w:r>
               <w:rPr>
-                <w:rFonts w:ascii="Calisto MT" w:hAnsi="Calisto MT"/>
                 <w:noProof/>
                 <w:webHidden/>
               </w:rPr>
@@ -1541,15 +1635,13 @@
             </w:r>
             <w:r>
               <w:rPr>
-                <w:rFonts w:ascii="Calisto MT" w:hAnsi="Calisto MT"/>
                 <w:noProof/>
                 <w:webHidden/>
               </w:rPr>
-              <w:t>22</w:t>
+              <w:t>27</w:t>
             </w:r>
             <w:r>
               <w:rPr>
-                <w:rFonts w:ascii="Calisto MT" w:hAnsi="Calisto MT"/>
                 <w:noProof/>
                 <w:webHidden/>
               </w:rPr>
@@ -1570,6 +1662,7 @@
               <w:bCs/>
               <w:noProof/>
             </w:rPr>
+            <w:lastRenderedPageBreak/>
             <w:fldChar w:fldCharType="end"/>
           </w:r>
         </w:p>
@@ -1602,7 +1695,7 @@
           <w:szCs w:val="36"/>
         </w:rPr>
       </w:pPr>
-      <w:bookmarkStart w:id="1" w:name="_Toc185269925"/>
+      <w:bookmarkStart w:id="1" w:name="_Toc185499449"/>
       <w:r>
         <w:rPr>
           <w:rFonts w:ascii="Calisto MT" w:hAnsi="Calisto MT"/>
@@ -1628,7 +1721,7 @@
           <w:szCs w:val="32"/>
         </w:rPr>
       </w:pPr>
-      <w:bookmarkStart w:id="2" w:name="_Toc185269926"/>
+      <w:bookmarkStart w:id="2" w:name="_Toc185499450"/>
       <w:r>
         <w:rPr>
           <w:rFonts w:ascii="Calisto MT" w:hAnsi="Calisto MT"/>
@@ -1658,7 +1751,7 @@
           <w:szCs w:val="28"/>
         </w:rPr>
       </w:pPr>
-      <w:bookmarkStart w:id="3" w:name="_Toc185269927"/>
+      <w:bookmarkStart w:id="3" w:name="_Toc185499451"/>
       <w:r>
         <w:rPr>
           <w:rFonts w:ascii="Calisto MT" w:hAnsi="Calisto MT"/>
@@ -2212,6 +2305,7 @@
       <w:r>
         <w:rPr>
           <w:rFonts w:ascii="Calisto MT" w:hAnsi="Calisto MT" w:cs="Arial"/>
+          <w:noProof/>
           <w:color w:val="000000"/>
         </w:rPr>
         <w:lastRenderedPageBreak/>
@@ -2279,6 +2373,7 @@
       <w:r>
         <w:rPr>
           <w:rFonts w:ascii="Calisto MT" w:hAnsi="Calisto MT" w:cs="Arial"/>
+          <w:noProof/>
           <w:color w:val="000000"/>
         </w:rPr>
         <w:drawing>
@@ -2329,6 +2424,7 @@
       <w:r>
         <w:rPr>
           <w:rFonts w:ascii="Calisto MT" w:hAnsi="Calisto MT" w:cs="Arial"/>
+          <w:noProof/>
           <w:color w:val="000000"/>
         </w:rPr>
         <w:lastRenderedPageBreak/>
@@ -2431,7 +2527,7 @@
           <w:szCs w:val="28"/>
         </w:rPr>
       </w:pPr>
-      <w:bookmarkStart w:id="4" w:name="_Toc185269928"/>
+      <w:bookmarkStart w:id="4" w:name="_Toc185499452"/>
       <w:r>
         <w:rPr>
           <w:rFonts w:ascii="Calisto MT" w:hAnsi="Calisto MT"/>
@@ -2549,7 +2645,7 @@
           <w:lang w:val="it-IT"/>
         </w:rPr>
       </w:pPr>
-      <w:bookmarkStart w:id="5" w:name="_Toc185269929"/>
+      <w:bookmarkStart w:id="5" w:name="_Toc185499453"/>
       <w:r>
         <w:rPr>
           <w:rFonts w:ascii="Calisto MT" w:hAnsi="Calisto MT"/>
@@ -2623,7 +2719,7 @@
           <w:lang w:val="en-US"/>
         </w:rPr>
       </w:pPr>
-      <w:bookmarkStart w:id="6" w:name="_Toc185269930"/>
+      <w:bookmarkStart w:id="6" w:name="_Toc185499454"/>
       <w:r>
         <w:rPr>
           <w:rFonts w:ascii="Calisto MT" w:hAnsi="Calisto MT"/>
@@ -3010,7 +3106,25 @@
           <w:color w:val="000000"/>
           <w:lang w:val="it-IT"/>
         </w:rPr>
-        <w:t xml:space="preserve"> se antithesi me theoria einai afto pou ulopoieitai </w:t>
+        <w:t xml:space="preserve"> se </w:t>
+      </w:r>
+      <w:proofErr w:type="spellStart"/>
+      <w:r>
+        <w:rPr>
+          <w:rFonts w:ascii="Calisto MT" w:hAnsi="Calisto MT" w:cs="Arial"/>
+          <w:color w:val="000000"/>
+          <w:lang w:val="it-IT"/>
+        </w:rPr>
+        <w:t>antithesi</w:t>
+      </w:r>
+      <w:proofErr w:type="spellEnd"/>
+      <w:r>
+        <w:rPr>
+          <w:rFonts w:ascii="Calisto MT" w:hAnsi="Calisto MT" w:cs="Arial"/>
+          <w:color w:val="000000"/>
+          <w:lang w:val="it-IT"/>
+        </w:rPr>
+        <w:t xml:space="preserve"> me theoria einai afto pou ulopoieitai </w:t>
       </w:r>
       <w:proofErr w:type="gramStart"/>
       <w:r>
@@ -3505,7 +3619,7 @@
           <w:szCs w:val="28"/>
         </w:rPr>
       </w:pPr>
-      <w:bookmarkStart w:id="7" w:name="_Toc185269931"/>
+      <w:bookmarkStart w:id="7" w:name="_Toc185499455"/>
       <w:r>
         <w:rPr>
           <w:rFonts w:ascii="Calisto MT" w:hAnsi="Calisto MT"/>
@@ -3609,7 +3723,7 @@
           <w:szCs w:val="32"/>
         </w:rPr>
       </w:pPr>
-      <w:bookmarkStart w:id="8" w:name="_Toc185269932"/>
+      <w:bookmarkStart w:id="8" w:name="_Toc185499456"/>
       <w:r>
         <w:rPr>
           <w:rFonts w:ascii="Calisto MT" w:hAnsi="Calisto MT"/>
@@ -3640,7 +3754,7 @@
           <w:szCs w:val="28"/>
         </w:rPr>
       </w:pPr>
-      <w:bookmarkStart w:id="9" w:name="_Toc185269933"/>
+      <w:bookmarkStart w:id="9" w:name="_Toc185499457"/>
       <w:r>
         <w:rPr>
           <w:rFonts w:ascii="Calisto MT" w:hAnsi="Calisto MT"/>
@@ -4550,7 +4664,7 @@
           <w:szCs w:val="28"/>
         </w:rPr>
       </w:pPr>
-      <w:bookmarkStart w:id="10" w:name="_Toc185269934"/>
+      <w:bookmarkStart w:id="10" w:name="_Toc185499458"/>
       <w:r>
         <w:rPr>
           <w:rFonts w:ascii="Calisto MT" w:hAnsi="Calisto MT"/>
@@ -4768,7 +4882,7 @@
           <w:szCs w:val="28"/>
         </w:rPr>
       </w:pPr>
-      <w:bookmarkStart w:id="11" w:name="_Toc185269935"/>
+      <w:bookmarkStart w:id="11" w:name="_Toc185499459"/>
       <w:r>
         <w:rPr>
           <w:rFonts w:ascii="Calisto MT" w:hAnsi="Calisto MT"/>
@@ -10385,7 +10499,7 @@
           <w:szCs w:val="32"/>
         </w:rPr>
       </w:pPr>
-      <w:bookmarkStart w:id="12" w:name="_Toc185269936"/>
+      <w:bookmarkStart w:id="12" w:name="_Toc185499460"/>
       <w:r>
         <w:rPr>
           <w:rFonts w:ascii="Calisto MT" w:hAnsi="Calisto MT"/>
@@ -10434,7 +10548,7 @@
           <w:szCs w:val="28"/>
         </w:rPr>
       </w:pPr>
-      <w:bookmarkStart w:id="13" w:name="_Toc185269937"/>
+      <w:bookmarkStart w:id="13" w:name="_Toc185499461"/>
       <w:r>
         <w:rPr>
           <w:rFonts w:ascii="Calisto MT" w:hAnsi="Calisto MT"/>
@@ -10817,7 +10931,7 @@
           <w:szCs w:val="28"/>
         </w:rPr>
       </w:pPr>
-      <w:bookmarkStart w:id="14" w:name="_Toc185269938"/>
+      <w:bookmarkStart w:id="14" w:name="_Toc185499462"/>
       <w:r>
         <w:rPr>
           <w:rFonts w:ascii="Calisto MT" w:hAnsi="Calisto MT"/>
@@ -10957,10 +11071,7 @@
     <w:p>
       <w:pPr>
         <w:rPr>
-          <w:rFonts w:ascii="Calisto MT" w:eastAsiaTheme="majorEastAsia" w:hAnsi="Calisto MT" w:cstheme="majorBidi"/>
-          <w:color w:val="2F5496" w:themeColor="accent1" w:themeShade="BF"/>
-          <w:sz w:val="32"/>
-          <w:szCs w:val="32"/>
+          <w:rFonts w:ascii="Calisto MT" w:hAnsi="Calisto MT"/>
         </w:rPr>
       </w:pPr>
       <w:r>
@@ -10973,19 +11084,499 @@
     <w:p>
       <w:pPr>
         <w:pStyle w:val="Heading1"/>
-        <w:rPr>
-          <w:rFonts w:ascii="Calisto MT" w:hAnsi="Calisto MT"/>
-        </w:rPr>
-      </w:pPr>
-      <w:bookmarkStart w:id="15" w:name="_Toc185269939"/>
+        <w:numPr>
+          <w:ilvl w:val="0"/>
+          <w:numId w:val="27"/>
+        </w:numPr>
+        <w:rPr>
+          <w:rFonts w:ascii="Calisto MT" w:hAnsi="Calisto MT"/>
+        </w:rPr>
+      </w:pPr>
+      <w:bookmarkStart w:id="15" w:name="_Toc185499463"/>
       <w:r>
         <w:rPr>
           <w:rFonts w:ascii="Calisto MT" w:hAnsi="Calisto MT"/>
         </w:rPr>
         <w:lastRenderedPageBreak/>
+        <w:t>Paper #</w:t>
+      </w:r>
+      <w:r>
+        <w:rPr>
+          <w:rFonts w:ascii="Calisto MT" w:hAnsi="Calisto MT"/>
+        </w:rPr>
+        <w:t>5</w:t>
+      </w:r>
+      <w:r>
+        <w:rPr>
+          <w:rFonts w:ascii="Calisto MT" w:hAnsi="Calisto MT"/>
+        </w:rPr>
+        <w:t xml:space="preserve"> (</w:t>
+      </w:r>
+      <w:r>
+        <w:rPr>
+          <w:rFonts w:ascii="Calisto MT" w:hAnsi="Calisto MT"/>
+        </w:rPr>
+        <w:t>EMD,</w:t>
+      </w:r>
+      <w:r>
+        <w:rPr>
+          <w:rFonts w:ascii="Calisto MT" w:hAnsi="Calisto MT"/>
+        </w:rPr>
+        <w:t xml:space="preserve"> </w:t>
+      </w:r>
+      <w:r>
+        <w:rPr>
+          <w:rFonts w:ascii="Calisto MT" w:hAnsi="Calisto MT"/>
+        </w:rPr>
+        <w:t xml:space="preserve">IMF, </w:t>
+      </w:r>
+      <w:proofErr w:type="spellStart"/>
+      <w:r>
+        <w:rPr>
+          <w:rFonts w:ascii="Calisto MT" w:hAnsi="Calisto MT"/>
+        </w:rPr>
+        <w:t>MedianFreq</w:t>
+      </w:r>
+      <w:proofErr w:type="spellEnd"/>
+      <w:r>
+        <w:rPr>
+          <w:rFonts w:ascii="Calisto MT" w:hAnsi="Calisto MT"/>
+        </w:rPr>
+        <w:t>)</w:t>
+      </w:r>
+      <w:bookmarkEnd w:id="15"/>
+    </w:p>
+    <w:p>
+      <w:pPr>
+        <w:pStyle w:val="Heading2"/>
+        <w:rPr>
+          <w:rFonts w:ascii="Calisto MT" w:hAnsi="Calisto MT"/>
+          <w:i/>
+          <w:iCs/>
+        </w:rPr>
+      </w:pPr>
+      <w:bookmarkStart w:id="16" w:name="_Toc185499464"/>
+      <w:r>
+        <w:rPr>
+          <w:rFonts w:ascii="Calisto MT" w:hAnsi="Calisto MT"/>
+          <w:i/>
+          <w:iCs/>
+        </w:rPr>
+        <w:t>Summary</w:t>
+      </w:r>
+      <w:bookmarkEnd w:id="16"/>
+    </w:p>
+    <w:p>
+      <w:pPr>
+        <w:rPr>
+          <w:lang w:val="el-GR"/>
+        </w:rPr>
+      </w:pPr>
+      <w:r>
+        <w:rPr>
+          <w:lang w:val="el-GR"/>
+        </w:rPr>
+        <w:t>Η άσκηση που έγινε εδώ ήταν ποδήλατο, κατατάσσεται και αυτό στις ισομετρικές ασκήσεις.</w:t>
+      </w:r>
+    </w:p>
+    <w:p>
+      <w:pPr>
+        <w:rPr>
+          <w:noProof/>
+          <w:lang w:val="el-GR"/>
+        </w:rPr>
+      </w:pPr>
+      <w:r>
+        <w:drawing>
+          <wp:inline distT="0" distB="0" distL="0" distR="0" wp14:anchorId="44B4623F" wp14:editId="075633E7">
+            <wp:extent cx="5731510" cy="2806700"/>
+            <wp:effectExtent l="0" t="0" r="2540" b="0"/>
+            <wp:docPr id="3" name="Picture 3"/>
+            <wp:cNvGraphicFramePr>
+              <a:graphicFrameLocks xmlns:a="http://schemas.openxmlformats.org/drawingml/2006/main" noChangeAspect="1"/>
+            </wp:cNvGraphicFramePr>
+            <a:graphic xmlns:a="http://schemas.openxmlformats.org/drawingml/2006/main">
+              <a:graphicData uri="http://schemas.openxmlformats.org/drawingml/2006/picture">
+                <pic:pic xmlns:pic="http://schemas.openxmlformats.org/drawingml/2006/picture">
+                  <pic:nvPicPr>
+                    <pic:cNvPr id="1" name=""/>
+                    <pic:cNvPicPr/>
+                  </pic:nvPicPr>
+                  <pic:blipFill>
+                    <a:blip r:embed="rId31"/>
+                    <a:stretch>
+                      <a:fillRect/>
+                    </a:stretch>
+                  </pic:blipFill>
+                  <pic:spPr>
+                    <a:xfrm>
+                      <a:off x="0" y="0"/>
+                      <a:ext cx="5731510" cy="2806700"/>
+                    </a:xfrm>
+                    <a:prstGeom prst="rect">
+                      <a:avLst/>
+                    </a:prstGeom>
+                  </pic:spPr>
+                </pic:pic>
+              </a:graphicData>
+            </a:graphic>
+          </wp:inline>
+        </w:drawing>
+      </w:r>
+      <w:r>
+        <w:rPr>
+          <w:noProof/>
+          <w:lang w:val="el-GR"/>
+        </w:rPr>
+        <w:t xml:space="preserve"> </w:t>
+      </w:r>
+    </w:p>
+    <w:p>
+      <w:pPr>
+        <w:rPr>
+          <w:noProof/>
+          <w:lang w:val="el-GR"/>
+        </w:rPr>
+      </w:pPr>
+    </w:p>
+    <w:p>
+      <w:pPr>
+        <w:rPr>
+          <w:noProof/>
+        </w:rPr>
+      </w:pPr>
+      <w:r>
+        <w:drawing>
+          <wp:inline distT="0" distB="0" distL="0" distR="0" wp14:anchorId="2AB2FF6F" wp14:editId="3A9BB176">
+            <wp:extent cx="5731510" cy="4418965"/>
+            <wp:effectExtent l="0" t="0" r="2540" b="635"/>
+            <wp:docPr id="12" name="Picture 12"/>
+            <wp:cNvGraphicFramePr>
+              <a:graphicFrameLocks xmlns:a="http://schemas.openxmlformats.org/drawingml/2006/main" noChangeAspect="1"/>
+            </wp:cNvGraphicFramePr>
+            <a:graphic xmlns:a="http://schemas.openxmlformats.org/drawingml/2006/main">
+              <a:graphicData uri="http://schemas.openxmlformats.org/drawingml/2006/picture">
+                <pic:pic xmlns:pic="http://schemas.openxmlformats.org/drawingml/2006/picture">
+                  <pic:nvPicPr>
+                    <pic:cNvPr id="1" name=""/>
+                    <pic:cNvPicPr/>
+                  </pic:nvPicPr>
+                  <pic:blipFill>
+                    <a:blip r:embed="rId32"/>
+                    <a:stretch>
+                      <a:fillRect/>
+                    </a:stretch>
+                  </pic:blipFill>
+                  <pic:spPr>
+                    <a:xfrm>
+                      <a:off x="0" y="0"/>
+                      <a:ext cx="5731510" cy="4418965"/>
+                    </a:xfrm>
+                    <a:prstGeom prst="rect">
+                      <a:avLst/>
+                    </a:prstGeom>
+                  </pic:spPr>
+                </pic:pic>
+              </a:graphicData>
+            </a:graphic>
+          </wp:inline>
+        </w:drawing>
+      </w:r>
+      <w:r>
+        <w:rPr>
+          <w:noProof/>
+        </w:rPr>
+        <w:t xml:space="preserve"> </w:t>
+      </w:r>
+    </w:p>
+    <w:p>
+      <w:pPr>
+        <w:rPr>
+          <w:noProof/>
+        </w:rPr>
+      </w:pPr>
+      <w:r>
+        <w:rPr>
+          <w:noProof/>
+        </w:rPr>
+        <w:lastRenderedPageBreak/>
+        <w:drawing>
+          <wp:inline distT="0" distB="0" distL="0" distR="0" wp14:anchorId="09B88C03" wp14:editId="07E015E7">
+            <wp:extent cx="4239217" cy="6020640"/>
+            <wp:effectExtent l="0" t="0" r="9525" b="0"/>
+            <wp:docPr id="19" name="Picture 19"/>
+            <wp:cNvGraphicFramePr>
+              <a:graphicFrameLocks xmlns:a="http://schemas.openxmlformats.org/drawingml/2006/main" noChangeAspect="1"/>
+            </wp:cNvGraphicFramePr>
+            <a:graphic xmlns:a="http://schemas.openxmlformats.org/drawingml/2006/main">
+              <a:graphicData uri="http://schemas.openxmlformats.org/drawingml/2006/picture">
+                <pic:pic xmlns:pic="http://schemas.openxmlformats.org/drawingml/2006/picture">
+                  <pic:nvPicPr>
+                    <pic:cNvPr id="1" name=""/>
+                    <pic:cNvPicPr/>
+                  </pic:nvPicPr>
+                  <pic:blipFill>
+                    <a:blip r:embed="rId33"/>
+                    <a:stretch>
+                      <a:fillRect/>
+                    </a:stretch>
+                  </pic:blipFill>
+                  <pic:spPr>
+                    <a:xfrm>
+                      <a:off x="0" y="0"/>
+                      <a:ext cx="4239217" cy="6020640"/>
+                    </a:xfrm>
+                    <a:prstGeom prst="rect">
+                      <a:avLst/>
+                    </a:prstGeom>
+                  </pic:spPr>
+                </pic:pic>
+              </a:graphicData>
+            </a:graphic>
+          </wp:inline>
+        </w:drawing>
+      </w:r>
+      <w:r>
+        <w:rPr>
+          <w:noProof/>
+        </w:rPr>
+        <w:t xml:space="preserve"> </w:t>
+      </w:r>
+    </w:p>
+    <w:p>
+      <w:pPr>
+        <w:rPr>
+          <w:noProof/>
+        </w:rPr>
+      </w:pPr>
+    </w:p>
+    <w:p>
+      <w:r>
+        <w:rPr>
+          <w:noProof/>
+        </w:rPr>
+        <w:drawing>
+          <wp:inline distT="0" distB="0" distL="0" distR="0" wp14:anchorId="1AC0C899" wp14:editId="43DF479E">
+            <wp:extent cx="5731510" cy="1022350"/>
+            <wp:effectExtent l="0" t="0" r="2540" b="6350"/>
+            <wp:docPr id="20" name="Picture 20"/>
+            <wp:cNvGraphicFramePr>
+              <a:graphicFrameLocks xmlns:a="http://schemas.openxmlformats.org/drawingml/2006/main" noChangeAspect="1"/>
+            </wp:cNvGraphicFramePr>
+            <a:graphic xmlns:a="http://schemas.openxmlformats.org/drawingml/2006/main">
+              <a:graphicData uri="http://schemas.openxmlformats.org/drawingml/2006/picture">
+                <pic:pic xmlns:pic="http://schemas.openxmlformats.org/drawingml/2006/picture">
+                  <pic:nvPicPr>
+                    <pic:cNvPr id="1" name=""/>
+                    <pic:cNvPicPr/>
+                  </pic:nvPicPr>
+                  <pic:blipFill>
+                    <a:blip r:embed="rId34"/>
+                    <a:stretch>
+                      <a:fillRect/>
+                    </a:stretch>
+                  </pic:blipFill>
+                  <pic:spPr>
+                    <a:xfrm>
+                      <a:off x="0" y="0"/>
+                      <a:ext cx="5731510" cy="1022350"/>
+                    </a:xfrm>
+                    <a:prstGeom prst="rect">
+                      <a:avLst/>
+                    </a:prstGeom>
+                  </pic:spPr>
+                </pic:pic>
+              </a:graphicData>
+            </a:graphic>
+          </wp:inline>
+        </w:drawing>
+      </w:r>
+    </w:p>
+    <w:p/>
+    <w:p>
+      <w:r>
+        <w:lastRenderedPageBreak/>
+        <w:drawing>
+          <wp:inline distT="0" distB="0" distL="0" distR="0" wp14:anchorId="3E348394" wp14:editId="173BECAB">
+            <wp:extent cx="5731510" cy="4377690"/>
+            <wp:effectExtent l="0" t="0" r="2540" b="3810"/>
+            <wp:docPr id="21" name="Picture 21"/>
+            <wp:cNvGraphicFramePr>
+              <a:graphicFrameLocks xmlns:a="http://schemas.openxmlformats.org/drawingml/2006/main" noChangeAspect="1"/>
+            </wp:cNvGraphicFramePr>
+            <a:graphic xmlns:a="http://schemas.openxmlformats.org/drawingml/2006/main">
+              <a:graphicData uri="http://schemas.openxmlformats.org/drawingml/2006/picture">
+                <pic:pic xmlns:pic="http://schemas.openxmlformats.org/drawingml/2006/picture">
+                  <pic:nvPicPr>
+                    <pic:cNvPr id="1" name=""/>
+                    <pic:cNvPicPr/>
+                  </pic:nvPicPr>
+                  <pic:blipFill>
+                    <a:blip r:embed="rId35"/>
+                    <a:stretch>
+                      <a:fillRect/>
+                    </a:stretch>
+                  </pic:blipFill>
+                  <pic:spPr>
+                    <a:xfrm>
+                      <a:off x="0" y="0"/>
+                      <a:ext cx="5731510" cy="4377690"/>
+                    </a:xfrm>
+                    <a:prstGeom prst="rect">
+                      <a:avLst/>
+                    </a:prstGeom>
+                  </pic:spPr>
+                </pic:pic>
+              </a:graphicData>
+            </a:graphic>
+          </wp:inline>
+        </w:drawing>
+      </w:r>
+    </w:p>
+    <w:p>
+      <w:r>
+        <w:drawing>
+          <wp:inline distT="0" distB="0" distL="0" distR="0" wp14:anchorId="41F13399" wp14:editId="2CCBA6EB">
+            <wp:extent cx="5731510" cy="3676015"/>
+            <wp:effectExtent l="0" t="0" r="2540" b="635"/>
+            <wp:docPr id="22" name="Picture 22"/>
+            <wp:cNvGraphicFramePr>
+              <a:graphicFrameLocks xmlns:a="http://schemas.openxmlformats.org/drawingml/2006/main" noChangeAspect="1"/>
+            </wp:cNvGraphicFramePr>
+            <a:graphic xmlns:a="http://schemas.openxmlformats.org/drawingml/2006/main">
+              <a:graphicData uri="http://schemas.openxmlformats.org/drawingml/2006/picture">
+                <pic:pic xmlns:pic="http://schemas.openxmlformats.org/drawingml/2006/picture">
+                  <pic:nvPicPr>
+                    <pic:cNvPr id="1" name=""/>
+                    <pic:cNvPicPr/>
+                  </pic:nvPicPr>
+                  <pic:blipFill>
+                    <a:blip r:embed="rId36"/>
+                    <a:stretch>
+                      <a:fillRect/>
+                    </a:stretch>
+                  </pic:blipFill>
+                  <pic:spPr>
+                    <a:xfrm>
+                      <a:off x="0" y="0"/>
+                      <a:ext cx="5731510" cy="3676015"/>
+                    </a:xfrm>
+                    <a:prstGeom prst="rect">
+                      <a:avLst/>
+                    </a:prstGeom>
+                  </pic:spPr>
+                </pic:pic>
+              </a:graphicData>
+            </a:graphic>
+          </wp:inline>
+        </w:drawing>
+      </w:r>
+    </w:p>
+    <w:p>
+      <w:pPr>
+        <w:pStyle w:val="Heading2"/>
+        <w:rPr>
+          <w:rFonts w:ascii="Calisto MT" w:hAnsi="Calisto MT"/>
+          <w:i/>
+          <w:iCs/>
+          <w:lang w:val="en-US"/>
+        </w:rPr>
+      </w:pPr>
+      <w:bookmarkStart w:id="17" w:name="_Toc185499465"/>
+      <w:r>
+        <w:rPr>
+          <w:rFonts w:ascii="Calisto MT" w:hAnsi="Calisto MT"/>
+          <w:i/>
+          <w:iCs/>
+          <w:lang w:val="en-US"/>
+        </w:rPr>
+        <w:t>Metrics Discussed</w:t>
+      </w:r>
+      <w:bookmarkEnd w:id="17"/>
+      <w:r>
+        <w:rPr>
+          <w:rFonts w:ascii="Calisto MT" w:hAnsi="Calisto MT"/>
+          <w:i/>
+          <w:iCs/>
+          <w:lang w:val="en-US"/>
+        </w:rPr>
+        <w:t xml:space="preserve"> </w:t>
+      </w:r>
+    </w:p>
+    <w:p>
+      <w:pPr>
+        <w:pStyle w:val="ListParagraph"/>
+        <w:numPr>
+          <w:ilvl w:val="0"/>
+          <w:numId w:val="34"/>
+        </w:numPr>
+      </w:pPr>
+      <w:r>
+        <w:t xml:space="preserve">IMF </w:t>
+      </w:r>
+      <w:r>
+        <w:t xml:space="preserve">1, </w:t>
+      </w:r>
+      <w:proofErr w:type="gramStart"/>
+      <w:r>
+        <w:t>2, ..</w:t>
+      </w:r>
+      <w:proofErr w:type="gramEnd"/>
+      <w:r>
+        <w:t xml:space="preserve"> , </w:t>
+      </w:r>
+      <w:r>
+        <w:t>n</w:t>
+      </w:r>
+    </w:p>
+    <w:p>
+      <w:pPr>
+        <w:pStyle w:val="ListParagraph"/>
+        <w:numPr>
+          <w:ilvl w:val="0"/>
+          <w:numId w:val="34"/>
+        </w:numPr>
+      </w:pPr>
+      <w:r>
+        <w:t>EMD</w:t>
+      </w:r>
+    </w:p>
+    <w:p>
+      <w:pPr>
+        <w:pStyle w:val="ListParagraph"/>
+        <w:numPr>
+          <w:ilvl w:val="0"/>
+          <w:numId w:val="34"/>
+        </w:numPr>
+      </w:pPr>
+      <w:r>
+        <w:lastRenderedPageBreak/>
+        <w:t>Median Freq (MF)</w:t>
+      </w:r>
+    </w:p>
+    <w:p/>
+    <w:p/>
+    <w:p/>
+    <w:p/>
+    <w:p/>
+    <w:p/>
+    <w:p/>
+    <w:p/>
+    <w:p>
+      <w:pPr>
+        <w:pStyle w:val="Heading1"/>
+        <w:rPr>
+          <w:rFonts w:ascii="Calisto MT" w:hAnsi="Calisto MT"/>
+        </w:rPr>
+      </w:pPr>
+      <w:bookmarkStart w:id="18" w:name="_Toc185499466"/>
+      <w:r>
+        <w:rPr>
+          <w:rFonts w:ascii="Calisto MT" w:hAnsi="Calisto MT"/>
+        </w:rPr>
         <w:t>Conclusions</w:t>
       </w:r>
-      <w:bookmarkEnd w:id="15"/>
+      <w:bookmarkEnd w:id="18"/>
     </w:p>
     <w:p>
       <w:pPr>
@@ -11168,11 +11759,160 @@
     </w:p>
     <w:p>
       <w:pPr>
-        <w:pStyle w:val="ListParagraph"/>
-        <w:numPr>
-          <w:ilvl w:val="0"/>
-          <w:numId w:val="33"/>
-        </w:numPr>
+        <w:rPr>
+          <w:rFonts w:ascii="Calisto MT" w:hAnsi="Calisto MT"/>
+        </w:rPr>
+      </w:pPr>
+    </w:p>
+    <w:p>
+      <w:pPr>
+        <w:rPr>
+          <w:rFonts w:ascii="Calisto MT" w:hAnsi="Calisto MT"/>
+        </w:rPr>
+      </w:pPr>
+    </w:p>
+    <w:p>
+      <w:pPr>
+        <w:rPr>
+          <w:rFonts w:ascii="Calisto MT" w:hAnsi="Calisto MT"/>
+        </w:rPr>
+      </w:pPr>
+    </w:p>
+    <w:p>
+      <w:pPr>
+        <w:rPr>
+          <w:rFonts w:ascii="Calisto MT" w:hAnsi="Calisto MT"/>
+        </w:rPr>
+      </w:pPr>
+    </w:p>
+    <w:p>
+      <w:pPr>
+        <w:rPr>
+          <w:rFonts w:ascii="Calisto MT" w:hAnsi="Calisto MT"/>
+        </w:rPr>
+      </w:pPr>
+    </w:p>
+    <w:p>
+      <w:pPr>
+        <w:rPr>
+          <w:rFonts w:ascii="Calisto MT" w:hAnsi="Calisto MT"/>
+        </w:rPr>
+      </w:pPr>
+    </w:p>
+    <w:p>
+      <w:pPr>
+        <w:rPr>
+          <w:rFonts w:ascii="Calisto MT" w:hAnsi="Calisto MT"/>
+        </w:rPr>
+      </w:pPr>
+    </w:p>
+    <w:p>
+      <w:pPr>
+        <w:rPr>
+          <w:rFonts w:ascii="Calisto MT" w:hAnsi="Calisto MT"/>
+        </w:rPr>
+      </w:pPr>
+    </w:p>
+    <w:p>
+      <w:pPr>
+        <w:rPr>
+          <w:rFonts w:ascii="Calisto MT" w:hAnsi="Calisto MT"/>
+        </w:rPr>
+      </w:pPr>
+    </w:p>
+    <w:p>
+      <w:pPr>
+        <w:rPr>
+          <w:rFonts w:ascii="Calisto MT" w:hAnsi="Calisto MT"/>
+        </w:rPr>
+      </w:pPr>
+    </w:p>
+    <w:p>
+      <w:pPr>
+        <w:rPr>
+          <w:rFonts w:ascii="Calisto MT" w:hAnsi="Calisto MT"/>
+        </w:rPr>
+      </w:pPr>
+    </w:p>
+    <w:p>
+      <w:pPr>
+        <w:rPr>
+          <w:rFonts w:ascii="Calisto MT" w:hAnsi="Calisto MT"/>
+        </w:rPr>
+      </w:pPr>
+    </w:p>
+    <w:p>
+      <w:pPr>
+        <w:rPr>
+          <w:rFonts w:ascii="Calisto MT" w:hAnsi="Calisto MT"/>
+        </w:rPr>
+      </w:pPr>
+    </w:p>
+    <w:p>
+      <w:pPr>
+        <w:rPr>
+          <w:rFonts w:ascii="Calisto MT" w:hAnsi="Calisto MT"/>
+        </w:rPr>
+      </w:pPr>
+    </w:p>
+    <w:p>
+      <w:pPr>
+        <w:rPr>
+          <w:rFonts w:ascii="Calisto MT" w:hAnsi="Calisto MT"/>
+        </w:rPr>
+      </w:pPr>
+    </w:p>
+    <w:p>
+      <w:pPr>
+        <w:rPr>
+          <w:rFonts w:ascii="Calisto MT" w:hAnsi="Calisto MT"/>
+        </w:rPr>
+      </w:pPr>
+    </w:p>
+    <w:p>
+      <w:pPr>
+        <w:rPr>
+          <w:rFonts w:ascii="Calisto MT" w:hAnsi="Calisto MT"/>
+        </w:rPr>
+      </w:pPr>
+    </w:p>
+    <w:p>
+      <w:pPr>
+        <w:rPr>
+          <w:rFonts w:ascii="Calisto MT" w:hAnsi="Calisto MT"/>
+        </w:rPr>
+      </w:pPr>
+    </w:p>
+    <w:p>
+      <w:pPr>
+        <w:rPr>
+          <w:rFonts w:ascii="Calisto MT" w:hAnsi="Calisto MT"/>
+        </w:rPr>
+      </w:pPr>
+    </w:p>
+    <w:p>
+      <w:pPr>
+        <w:rPr>
+          <w:rFonts w:ascii="Calisto MT" w:hAnsi="Calisto MT"/>
+        </w:rPr>
+      </w:pPr>
+    </w:p>
+    <w:p>
+      <w:pPr>
+        <w:rPr>
+          <w:rFonts w:ascii="Calisto MT" w:hAnsi="Calisto MT"/>
+        </w:rPr>
+      </w:pPr>
+    </w:p>
+    <w:p>
+      <w:pPr>
+        <w:rPr>
+          <w:rFonts w:ascii="Calisto MT" w:hAnsi="Calisto MT"/>
+        </w:rPr>
+      </w:pPr>
+    </w:p>
+    <w:p>
+      <w:pPr>
         <w:rPr>
           <w:rFonts w:ascii="Calisto MT" w:hAnsi="Calisto MT"/>
         </w:rPr>
@@ -11261,7 +12001,7 @@
         <v:path o:extrusionok="f" gradientshapeok="t" o:connecttype="rect"/>
         <o:lock v:ext="edit" aspectratio="t"/>
       </v:shapetype>
-      <v:shape id="_x0000_i1055" type="#_x0000_t75" style="width:11.55pt;height:11.55pt" o:bullet="t">
+      <v:shape id="_x0000_i1057" type="#_x0000_t75" style="width:11.55pt;height:11.55pt" o:bullet="t">
         <v:imagedata r:id="rId1" o:title="msoC02B"/>
       </v:shape>
     </w:pict>
@@ -11380,6 +12120,95 @@
     </w:lvl>
   </w:abstractNum>
   <w:abstractNum w:abstractNumId="1" w15:restartNumberingAfterBreak="0">
+    <w:nsid w:val="035214C0"/>
+    <w:multiLevelType w:val="hybridMultilevel"/>
+    <w:tmpl w:val="5A90C902"/>
+    <w:lvl w:ilvl="0" w:tplc="6EC4BBFC">
+      <w:start w:val="1"/>
+      <w:numFmt w:val="decimal"/>
+      <w:lvlText w:val="%1-"/>
+      <w:lvlJc w:val="left"/>
+      <w:pPr>
+        <w:ind w:left="720" w:hanging="360"/>
+      </w:pPr>
+      <w:rPr>
+        <w:rFonts w:hint="default"/>
+      </w:rPr>
+    </w:lvl>
+    <w:lvl w:ilvl="1" w:tplc="18090019" w:tentative="1">
+      <w:start w:val="1"/>
+      <w:numFmt w:val="lowerLetter"/>
+      <w:lvlText w:val="%2."/>
+      <w:lvlJc w:val="left"/>
+      <w:pPr>
+        <w:ind w:left="1440" w:hanging="360"/>
+      </w:pPr>
+    </w:lvl>
+    <w:lvl w:ilvl="2" w:tplc="1809001B" w:tentative="1">
+      <w:start w:val="1"/>
+      <w:numFmt w:val="lowerRoman"/>
+      <w:lvlText w:val="%3."/>
+      <w:lvlJc w:val="right"/>
+      <w:pPr>
+        <w:ind w:left="2160" w:hanging="180"/>
+      </w:pPr>
+    </w:lvl>
+    <w:lvl w:ilvl="3" w:tplc="1809000F" w:tentative="1">
+      <w:start w:val="1"/>
+      <w:numFmt w:val="decimal"/>
+      <w:lvlText w:val="%4."/>
+      <w:lvlJc w:val="left"/>
+      <w:pPr>
+        <w:ind w:left="2880" w:hanging="360"/>
+      </w:pPr>
+    </w:lvl>
+    <w:lvl w:ilvl="4" w:tplc="18090019" w:tentative="1">
+      <w:start w:val="1"/>
+      <w:numFmt w:val="lowerLetter"/>
+      <w:lvlText w:val="%5."/>
+      <w:lvlJc w:val="left"/>
+      <w:pPr>
+        <w:ind w:left="3600" w:hanging="360"/>
+      </w:pPr>
+    </w:lvl>
+    <w:lvl w:ilvl="5" w:tplc="1809001B" w:tentative="1">
+      <w:start w:val="1"/>
+      <w:numFmt w:val="lowerRoman"/>
+      <w:lvlText w:val="%6."/>
+      <w:lvlJc w:val="right"/>
+      <w:pPr>
+        <w:ind w:left="4320" w:hanging="180"/>
+      </w:pPr>
+    </w:lvl>
+    <w:lvl w:ilvl="6" w:tplc="1809000F" w:tentative="1">
+      <w:start w:val="1"/>
+      <w:numFmt w:val="decimal"/>
+      <w:lvlText w:val="%7."/>
+      <w:lvlJc w:val="left"/>
+      <w:pPr>
+        <w:ind w:left="5040" w:hanging="360"/>
+      </w:pPr>
+    </w:lvl>
+    <w:lvl w:ilvl="7" w:tplc="18090019" w:tentative="1">
+      <w:start w:val="1"/>
+      <w:numFmt w:val="lowerLetter"/>
+      <w:lvlText w:val="%8."/>
+      <w:lvlJc w:val="left"/>
+      <w:pPr>
+        <w:ind w:left="5760" w:hanging="360"/>
+      </w:pPr>
+    </w:lvl>
+    <w:lvl w:ilvl="8" w:tplc="1809001B" w:tentative="1">
+      <w:start w:val="1"/>
+      <w:numFmt w:val="lowerRoman"/>
+      <w:lvlText w:val="%9."/>
+      <w:lvlJc w:val="right"/>
+      <w:pPr>
+        <w:ind w:left="6480" w:hanging="180"/>
+      </w:pPr>
+    </w:lvl>
+  </w:abstractNum>
+  <w:abstractNum w:abstractNumId="2" w15:restartNumberingAfterBreak="0">
     <w:nsid w:val="06EA6389"/>
     <w:multiLevelType w:val="hybridMultilevel"/>
     <w:tmpl w:val="8DCE833E"/>
@@ -11492,7 +12321,7 @@
       </w:rPr>
     </w:lvl>
   </w:abstractNum>
-  <w:abstractNum w:abstractNumId="2" w15:restartNumberingAfterBreak="0">
+  <w:abstractNum w:abstractNumId="3" w15:restartNumberingAfterBreak="0">
     <w:nsid w:val="09180779"/>
     <w:multiLevelType w:val="hybridMultilevel"/>
     <w:tmpl w:val="DAEC1E8C"/>
@@ -11605,7 +12434,7 @@
       </w:rPr>
     </w:lvl>
   </w:abstractNum>
-  <w:abstractNum w:abstractNumId="3" w15:restartNumberingAfterBreak="0">
+  <w:abstractNum w:abstractNumId="4" w15:restartNumberingAfterBreak="0">
     <w:nsid w:val="0E7E21D9"/>
     <w:multiLevelType w:val="hybridMultilevel"/>
     <w:tmpl w:val="738E82D6"/>
@@ -11718,7 +12547,7 @@
       </w:rPr>
     </w:lvl>
   </w:abstractNum>
-  <w:abstractNum w:abstractNumId="4" w15:restartNumberingAfterBreak="0">
+  <w:abstractNum w:abstractNumId="5" w15:restartNumberingAfterBreak="0">
     <w:nsid w:val="0F5738A0"/>
     <w:multiLevelType w:val="hybridMultilevel"/>
     <w:tmpl w:val="E2D0E5B6"/>
@@ -11807,7 +12636,7 @@
       </w:pPr>
     </w:lvl>
   </w:abstractNum>
-  <w:abstractNum w:abstractNumId="5" w15:restartNumberingAfterBreak="0">
+  <w:abstractNum w:abstractNumId="6" w15:restartNumberingAfterBreak="0">
     <w:nsid w:val="118838D1"/>
     <w:multiLevelType w:val="hybridMultilevel"/>
     <w:tmpl w:val="AEAEE88A"/>
@@ -11896,7 +12725,7 @@
       </w:pPr>
     </w:lvl>
   </w:abstractNum>
-  <w:abstractNum w:abstractNumId="6" w15:restartNumberingAfterBreak="0">
+  <w:abstractNum w:abstractNumId="7" w15:restartNumberingAfterBreak="0">
     <w:nsid w:val="12E2162C"/>
     <w:multiLevelType w:val="hybridMultilevel"/>
     <w:tmpl w:val="A7167522"/>
@@ -12009,7 +12838,7 @@
       </w:rPr>
     </w:lvl>
   </w:abstractNum>
-  <w:abstractNum w:abstractNumId="7" w15:restartNumberingAfterBreak="0">
+  <w:abstractNum w:abstractNumId="8" w15:restartNumberingAfterBreak="0">
     <w:nsid w:val="13F6799A"/>
     <w:multiLevelType w:val="hybridMultilevel"/>
     <w:tmpl w:val="C4EC2DEE"/>
@@ -12122,7 +12951,7 @@
       </w:rPr>
     </w:lvl>
   </w:abstractNum>
-  <w:abstractNum w:abstractNumId="8" w15:restartNumberingAfterBreak="0">
+  <w:abstractNum w:abstractNumId="9" w15:restartNumberingAfterBreak="0">
     <w:nsid w:val="16305407"/>
     <w:multiLevelType w:val="hybridMultilevel"/>
     <w:tmpl w:val="E2D0E5B6"/>
@@ -12211,7 +13040,7 @@
       </w:pPr>
     </w:lvl>
   </w:abstractNum>
-  <w:abstractNum w:abstractNumId="9" w15:restartNumberingAfterBreak="0">
+  <w:abstractNum w:abstractNumId="10" w15:restartNumberingAfterBreak="0">
     <w:nsid w:val="190F00E4"/>
     <w:multiLevelType w:val="hybridMultilevel"/>
     <w:tmpl w:val="A786677A"/>
@@ -12324,7 +13153,7 @@
       </w:rPr>
     </w:lvl>
   </w:abstractNum>
-  <w:abstractNum w:abstractNumId="10" w15:restartNumberingAfterBreak="0">
+  <w:abstractNum w:abstractNumId="11" w15:restartNumberingAfterBreak="0">
     <w:nsid w:val="1B5B2DA5"/>
     <w:multiLevelType w:val="hybridMultilevel"/>
     <w:tmpl w:val="BFB6600E"/>
@@ -12437,7 +13266,7 @@
       </w:rPr>
     </w:lvl>
   </w:abstractNum>
-  <w:abstractNum w:abstractNumId="11" w15:restartNumberingAfterBreak="0">
+  <w:abstractNum w:abstractNumId="12" w15:restartNumberingAfterBreak="0">
     <w:nsid w:val="1F694002"/>
     <w:multiLevelType w:val="hybridMultilevel"/>
     <w:tmpl w:val="DF22B62C"/>
@@ -12526,7 +13355,7 @@
       </w:pPr>
     </w:lvl>
   </w:abstractNum>
-  <w:abstractNum w:abstractNumId="12" w15:restartNumberingAfterBreak="0">
+  <w:abstractNum w:abstractNumId="13" w15:restartNumberingAfterBreak="0">
     <w:nsid w:val="292E1342"/>
     <w:multiLevelType w:val="hybridMultilevel"/>
     <w:tmpl w:val="DFF65AF4"/>
@@ -12640,7 +13469,7 @@
       </w:rPr>
     </w:lvl>
   </w:abstractNum>
-  <w:abstractNum w:abstractNumId="13" w15:restartNumberingAfterBreak="0">
+  <w:abstractNum w:abstractNumId="14" w15:restartNumberingAfterBreak="0">
     <w:nsid w:val="2D263DB2"/>
     <w:multiLevelType w:val="hybridMultilevel"/>
     <w:tmpl w:val="0C8A5928"/>
@@ -12753,7 +13582,7 @@
       </w:rPr>
     </w:lvl>
   </w:abstractNum>
-  <w:abstractNum w:abstractNumId="14" w15:restartNumberingAfterBreak="0">
+  <w:abstractNum w:abstractNumId="15" w15:restartNumberingAfterBreak="0">
     <w:nsid w:val="30E3379E"/>
     <w:multiLevelType w:val="hybridMultilevel"/>
     <w:tmpl w:val="AC908F1C"/>
@@ -12866,7 +13695,7 @@
       </w:rPr>
     </w:lvl>
   </w:abstractNum>
-  <w:abstractNum w:abstractNumId="15" w15:restartNumberingAfterBreak="0">
+  <w:abstractNum w:abstractNumId="16" w15:restartNumberingAfterBreak="0">
     <w:nsid w:val="30F56857"/>
     <w:multiLevelType w:val="hybridMultilevel"/>
     <w:tmpl w:val="C256111A"/>
@@ -12955,7 +13784,7 @@
       </w:pPr>
     </w:lvl>
   </w:abstractNum>
-  <w:abstractNum w:abstractNumId="16" w15:restartNumberingAfterBreak="0">
+  <w:abstractNum w:abstractNumId="17" w15:restartNumberingAfterBreak="0">
     <w:nsid w:val="37987BE1"/>
     <w:multiLevelType w:val="hybridMultilevel"/>
     <w:tmpl w:val="76C862D4"/>
@@ -13068,7 +13897,7 @@
       </w:rPr>
     </w:lvl>
   </w:abstractNum>
-  <w:abstractNum w:abstractNumId="17" w15:restartNumberingAfterBreak="0">
+  <w:abstractNum w:abstractNumId="18" w15:restartNumberingAfterBreak="0">
     <w:nsid w:val="3B724019"/>
     <w:multiLevelType w:val="hybridMultilevel"/>
     <w:tmpl w:val="F2FC5EE8"/>
@@ -13157,7 +13986,7 @@
       </w:pPr>
     </w:lvl>
   </w:abstractNum>
-  <w:abstractNum w:abstractNumId="18" w15:restartNumberingAfterBreak="0">
+  <w:abstractNum w:abstractNumId="19" w15:restartNumberingAfterBreak="0">
     <w:nsid w:val="3C9D1DCB"/>
     <w:multiLevelType w:val="hybridMultilevel"/>
     <w:tmpl w:val="4B0ED57A"/>
@@ -13270,7 +14099,7 @@
       </w:rPr>
     </w:lvl>
   </w:abstractNum>
-  <w:abstractNum w:abstractNumId="19" w15:restartNumberingAfterBreak="0">
+  <w:abstractNum w:abstractNumId="20" w15:restartNumberingAfterBreak="0">
     <w:nsid w:val="3E212F98"/>
     <w:multiLevelType w:val="hybridMultilevel"/>
     <w:tmpl w:val="1A70A178"/>
@@ -13383,7 +14212,7 @@
       </w:rPr>
     </w:lvl>
   </w:abstractNum>
-  <w:abstractNum w:abstractNumId="20" w15:restartNumberingAfterBreak="0">
+  <w:abstractNum w:abstractNumId="21" w15:restartNumberingAfterBreak="0">
     <w:nsid w:val="410B168E"/>
     <w:multiLevelType w:val="hybridMultilevel"/>
     <w:tmpl w:val="0E867DB0"/>
@@ -13496,7 +14325,7 @@
       </w:rPr>
     </w:lvl>
   </w:abstractNum>
-  <w:abstractNum w:abstractNumId="21" w15:restartNumberingAfterBreak="0">
+  <w:abstractNum w:abstractNumId="22" w15:restartNumberingAfterBreak="0">
     <w:nsid w:val="4144161D"/>
     <w:multiLevelType w:val="hybridMultilevel"/>
     <w:tmpl w:val="AEAEE88A"/>
@@ -13585,7 +14414,7 @@
       </w:pPr>
     </w:lvl>
   </w:abstractNum>
-  <w:abstractNum w:abstractNumId="22" w15:restartNumberingAfterBreak="0">
+  <w:abstractNum w:abstractNumId="23" w15:restartNumberingAfterBreak="0">
     <w:nsid w:val="4EAB3D7D"/>
     <w:multiLevelType w:val="hybridMultilevel"/>
     <w:tmpl w:val="2E5625FC"/>
@@ -13698,7 +14527,7 @@
       </w:rPr>
     </w:lvl>
   </w:abstractNum>
-  <w:abstractNum w:abstractNumId="23" w15:restartNumberingAfterBreak="0">
+  <w:abstractNum w:abstractNumId="24" w15:restartNumberingAfterBreak="0">
     <w:nsid w:val="4ECB7C30"/>
     <w:multiLevelType w:val="hybridMultilevel"/>
     <w:tmpl w:val="37006A9A"/>
@@ -13811,7 +14640,7 @@
       </w:rPr>
     </w:lvl>
   </w:abstractNum>
-  <w:abstractNum w:abstractNumId="24" w15:restartNumberingAfterBreak="0">
+  <w:abstractNum w:abstractNumId="25" w15:restartNumberingAfterBreak="0">
     <w:nsid w:val="513B1A6D"/>
     <w:multiLevelType w:val="hybridMultilevel"/>
     <w:tmpl w:val="DDCA1C36"/>
@@ -13924,7 +14753,7 @@
       </w:rPr>
     </w:lvl>
   </w:abstractNum>
-  <w:abstractNum w:abstractNumId="25" w15:restartNumberingAfterBreak="0">
+  <w:abstractNum w:abstractNumId="26" w15:restartNumberingAfterBreak="0">
     <w:nsid w:val="52F970C5"/>
     <w:multiLevelType w:val="hybridMultilevel"/>
     <w:tmpl w:val="089EF88C"/>
@@ -14037,7 +14866,7 @@
       </w:rPr>
     </w:lvl>
   </w:abstractNum>
-  <w:abstractNum w:abstractNumId="26" w15:restartNumberingAfterBreak="0">
+  <w:abstractNum w:abstractNumId="27" w15:restartNumberingAfterBreak="0">
     <w:nsid w:val="561A621C"/>
     <w:multiLevelType w:val="hybridMultilevel"/>
     <w:tmpl w:val="59125E74"/>
@@ -14126,7 +14955,7 @@
       </w:pPr>
     </w:lvl>
   </w:abstractNum>
-  <w:abstractNum w:abstractNumId="27" w15:restartNumberingAfterBreak="0">
+  <w:abstractNum w:abstractNumId="28" w15:restartNumberingAfterBreak="0">
     <w:nsid w:val="57E774C7"/>
     <w:multiLevelType w:val="hybridMultilevel"/>
     <w:tmpl w:val="59440710"/>
@@ -14215,7 +15044,7 @@
       </w:pPr>
     </w:lvl>
   </w:abstractNum>
-  <w:abstractNum w:abstractNumId="28" w15:restartNumberingAfterBreak="0">
+  <w:abstractNum w:abstractNumId="29" w15:restartNumberingAfterBreak="0">
     <w:nsid w:val="60B66DAE"/>
     <w:multiLevelType w:val="hybridMultilevel"/>
     <w:tmpl w:val="E1946620"/>
@@ -14328,7 +15157,7 @@
       </w:rPr>
     </w:lvl>
   </w:abstractNum>
-  <w:abstractNum w:abstractNumId="29" w15:restartNumberingAfterBreak="0">
+  <w:abstractNum w:abstractNumId="30" w15:restartNumberingAfterBreak="0">
     <w:nsid w:val="6DB8704C"/>
     <w:multiLevelType w:val="hybridMultilevel"/>
     <w:tmpl w:val="E21CF94C"/>
@@ -14441,7 +15270,7 @@
       </w:rPr>
     </w:lvl>
   </w:abstractNum>
-  <w:abstractNum w:abstractNumId="30" w15:restartNumberingAfterBreak="0">
+  <w:abstractNum w:abstractNumId="31" w15:restartNumberingAfterBreak="0">
     <w:nsid w:val="72863DC9"/>
     <w:multiLevelType w:val="hybridMultilevel"/>
     <w:tmpl w:val="5ED45E58"/>
@@ -14530,7 +15359,7 @@
       </w:pPr>
     </w:lvl>
   </w:abstractNum>
-  <w:abstractNum w:abstractNumId="31" w15:restartNumberingAfterBreak="0">
+  <w:abstractNum w:abstractNumId="32" w15:restartNumberingAfterBreak="0">
     <w:nsid w:val="73124929"/>
     <w:multiLevelType w:val="hybridMultilevel"/>
     <w:tmpl w:val="BEC63318"/>
@@ -14643,7 +15472,7 @@
       </w:rPr>
     </w:lvl>
   </w:abstractNum>
-  <w:abstractNum w:abstractNumId="32" w15:restartNumberingAfterBreak="0">
+  <w:abstractNum w:abstractNumId="33" w15:restartNumberingAfterBreak="0">
     <w:nsid w:val="7BD6236F"/>
     <w:multiLevelType w:val="hybridMultilevel"/>
     <w:tmpl w:val="27460140"/>
@@ -14757,103 +15586,106 @@
     </w:lvl>
   </w:abstractNum>
   <w:num w:numId="1" w16cid:durableId="613248670">
-    <w:abstractNumId w:val="29"/>
+    <w:abstractNumId w:val="30"/>
   </w:num>
   <w:num w:numId="2" w16cid:durableId="487870635">
-    <w:abstractNumId w:val="32"/>
+    <w:abstractNumId w:val="33"/>
   </w:num>
   <w:num w:numId="3" w16cid:durableId="556280682">
+    <w:abstractNumId w:val="20"/>
+  </w:num>
+  <w:num w:numId="4" w16cid:durableId="1387682897">
+    <w:abstractNumId w:val="24"/>
+  </w:num>
+  <w:num w:numId="5" w16cid:durableId="1615942129">
+    <w:abstractNumId w:val="25"/>
+  </w:num>
+  <w:num w:numId="6" w16cid:durableId="1281835520">
+    <w:abstractNumId w:val="15"/>
+  </w:num>
+  <w:num w:numId="7" w16cid:durableId="2065519252">
     <w:abstractNumId w:val="19"/>
   </w:num>
-  <w:num w:numId="4" w16cid:durableId="1387682897">
-    <w:abstractNumId w:val="23"/>
-  </w:num>
-  <w:num w:numId="5" w16cid:durableId="1615942129">
-    <w:abstractNumId w:val="24"/>
-  </w:num>
-  <w:num w:numId="6" w16cid:durableId="1281835520">
-    <w:abstractNumId w:val="14"/>
-  </w:num>
-  <w:num w:numId="7" w16cid:durableId="2065519252">
-    <w:abstractNumId w:val="18"/>
-  </w:num>
   <w:num w:numId="8" w16cid:durableId="2135101921">
-    <w:abstractNumId w:val="10"/>
+    <w:abstractNumId w:val="11"/>
   </w:num>
   <w:num w:numId="9" w16cid:durableId="645210096">
     <w:abstractNumId w:val="0"/>
   </w:num>
   <w:num w:numId="10" w16cid:durableId="2118017204">
+    <w:abstractNumId w:val="8"/>
+  </w:num>
+  <w:num w:numId="11" w16cid:durableId="1170102380">
+    <w:abstractNumId w:val="29"/>
+  </w:num>
+  <w:num w:numId="12" w16cid:durableId="1388142985">
+    <w:abstractNumId w:val="2"/>
+  </w:num>
+  <w:num w:numId="13" w16cid:durableId="1962372341">
+    <w:abstractNumId w:val="17"/>
+  </w:num>
+  <w:num w:numId="14" w16cid:durableId="274142332">
+    <w:abstractNumId w:val="3"/>
+  </w:num>
+  <w:num w:numId="15" w16cid:durableId="1629749338">
+    <w:abstractNumId w:val="14"/>
+  </w:num>
+  <w:num w:numId="16" w16cid:durableId="427694686">
+    <w:abstractNumId w:val="23"/>
+  </w:num>
+  <w:num w:numId="17" w16cid:durableId="897588180">
+    <w:abstractNumId w:val="26"/>
+  </w:num>
+  <w:num w:numId="18" w16cid:durableId="1190334808">
+    <w:abstractNumId w:val="10"/>
+  </w:num>
+  <w:num w:numId="19" w16cid:durableId="650059924">
+    <w:abstractNumId w:val="4"/>
+  </w:num>
+  <w:num w:numId="20" w16cid:durableId="867139068">
     <w:abstractNumId w:val="7"/>
   </w:num>
-  <w:num w:numId="11" w16cid:durableId="1170102380">
+  <w:num w:numId="21" w16cid:durableId="360136005">
+    <w:abstractNumId w:val="21"/>
+  </w:num>
+  <w:num w:numId="22" w16cid:durableId="1563516631">
+    <w:abstractNumId w:val="13"/>
+  </w:num>
+  <w:num w:numId="23" w16cid:durableId="361129139">
+    <w:abstractNumId w:val="32"/>
+  </w:num>
+  <w:num w:numId="24" w16cid:durableId="1867021201">
+    <w:abstractNumId w:val="27"/>
+  </w:num>
+  <w:num w:numId="25" w16cid:durableId="1041436854">
+    <w:abstractNumId w:val="6"/>
+  </w:num>
+  <w:num w:numId="26" w16cid:durableId="61561797">
+    <w:abstractNumId w:val="9"/>
+  </w:num>
+  <w:num w:numId="27" w16cid:durableId="715010350">
+    <w:abstractNumId w:val="18"/>
+  </w:num>
+  <w:num w:numId="28" w16cid:durableId="1839923644">
     <w:abstractNumId w:val="28"/>
   </w:num>
-  <w:num w:numId="12" w16cid:durableId="1388142985">
-    <w:abstractNumId w:val="1"/>
+  <w:num w:numId="29" w16cid:durableId="49770512">
+    <w:abstractNumId w:val="5"/>
   </w:num>
-  <w:num w:numId="13" w16cid:durableId="1962372341">
+  <w:num w:numId="30" w16cid:durableId="1197235078">
     <w:abstractNumId w:val="16"/>
   </w:num>
-  <w:num w:numId="14" w16cid:durableId="274142332">
-    <w:abstractNumId w:val="2"/>
+  <w:num w:numId="31" w16cid:durableId="1244030418">
+    <w:abstractNumId w:val="12"/>
   </w:num>
-  <w:num w:numId="15" w16cid:durableId="1629749338">
-    <w:abstractNumId w:val="13"/>
+  <w:num w:numId="32" w16cid:durableId="124584036">
+    <w:abstractNumId w:val="31"/>
   </w:num>
-  <w:num w:numId="16" w16cid:durableId="427694686">
+  <w:num w:numId="33" w16cid:durableId="467093185">
     <w:abstractNumId w:val="22"/>
   </w:num>
-  <w:num w:numId="17" w16cid:durableId="897588180">
-    <w:abstractNumId w:val="25"/>
-  </w:num>
-  <w:num w:numId="18" w16cid:durableId="1190334808">
-    <w:abstractNumId w:val="9"/>
-  </w:num>
-  <w:num w:numId="19" w16cid:durableId="650059924">
-    <w:abstractNumId w:val="3"/>
-  </w:num>
-  <w:num w:numId="20" w16cid:durableId="867139068">
-    <w:abstractNumId w:val="6"/>
-  </w:num>
-  <w:num w:numId="21" w16cid:durableId="360136005">
-    <w:abstractNumId w:val="20"/>
-  </w:num>
-  <w:num w:numId="22" w16cid:durableId="1563516631">
-    <w:abstractNumId w:val="12"/>
-  </w:num>
-  <w:num w:numId="23" w16cid:durableId="361129139">
-    <w:abstractNumId w:val="31"/>
-  </w:num>
-  <w:num w:numId="24" w16cid:durableId="1867021201">
-    <w:abstractNumId w:val="26"/>
-  </w:num>
-  <w:num w:numId="25" w16cid:durableId="1041436854">
-    <w:abstractNumId w:val="5"/>
-  </w:num>
-  <w:num w:numId="26" w16cid:durableId="61561797">
-    <w:abstractNumId w:val="8"/>
-  </w:num>
-  <w:num w:numId="27" w16cid:durableId="715010350">
-    <w:abstractNumId w:val="17"/>
-  </w:num>
-  <w:num w:numId="28" w16cid:durableId="1839923644">
-    <w:abstractNumId w:val="27"/>
-  </w:num>
-  <w:num w:numId="29" w16cid:durableId="49770512">
-    <w:abstractNumId w:val="4"/>
-  </w:num>
-  <w:num w:numId="30" w16cid:durableId="1197235078">
-    <w:abstractNumId w:val="15"/>
-  </w:num>
-  <w:num w:numId="31" w16cid:durableId="1244030418">
-    <w:abstractNumId w:val="11"/>
-  </w:num>
-  <w:num w:numId="32" w16cid:durableId="124584036">
-    <w:abstractNumId w:val="30"/>
-  </w:num>
-  <w:num w:numId="33" w16cid:durableId="467093185">
-    <w:abstractNumId w:val="21"/>
+  <w:num w:numId="34" w16cid:durableId="1935939182">
+    <w:abstractNumId w:val="1"/>
   </w:num>
 </w:numbering>
 </file>
@@ -15349,6 +16181,7 @@
   <w:style w:type="character" w:default="1" w:styleId="DefaultParagraphFont">
     <w:name w:val="Default Paragraph Font"/>
     <w:uiPriority w:val="1"/>
+    <w:semiHidden/>
     <w:unhideWhenUsed/>
   </w:style>
   <w:style w:type="table" w:default="1" w:styleId="TableNormal">

</xml_diff>

<commit_message>
Updated the document with porismata of today.
</commit_message>
<xml_diff>
--- a/R&D/Methods Analysis and Metrics of Value.docx
+++ b/R&D/Methods Analysis and Metrics of Value.docx
@@ -1,6 +1,6 @@
 
 <file path=word/document.xml><?xml version="1.0" encoding="utf-8"?>
-<w:document xmlns:wpc="http://schemas.microsoft.com/office/word/2010/wordprocessingCanvas" xmlns:cx="http://schemas.microsoft.com/office/drawing/2014/chartex" xmlns:cx1="http://schemas.microsoft.com/office/drawing/2015/9/8/chartex" xmlns:cx2="http://schemas.microsoft.com/office/drawing/2015/10/21/chartex" xmlns:cx3="http://schemas.microsoft.com/office/drawing/2016/5/9/chartex" xmlns:cx4="http://schemas.microsoft.com/office/drawing/2016/5/10/chartex" xmlns:cx5="http://schemas.microsoft.com/office/drawing/2016/5/11/chartex" xmlns:cx6="http://schemas.microsoft.com/office/drawing/2016/5/12/chartex" xmlns:cx7="http://schemas.microsoft.com/office/drawing/2016/5/13/chartex" xmlns:cx8="http://schemas.microsoft.com/office/drawing/2016/5/14/chartex" xmlns:mc="http://schemas.openxmlformats.org/markup-compatibility/2006" xmlns:aink="http://schemas.microsoft.com/office/drawing/2016/ink" xmlns:am3d="http://schemas.microsoft.com/office/drawing/2017/model3d" xmlns:o="urn:schemas-microsoft-com:office:office" xmlns:oel="http://schemas.microsoft.com/office/2019/extlst" xmlns:r="http://schemas.openxmlformats.org/officeDocument/2006/relationships" xmlns:m="http://schemas.openxmlformats.org/officeDocument/2006/math" xmlns:v="urn:schemas-microsoft-com:vml" xmlns:wp14="http://schemas.microsoft.com/office/word/2010/wordprocessingDrawing" xmlns:wp="http://schemas.openxmlformats.org/drawingml/2006/wordprocessingDrawing" xmlns:w10="urn:schemas-microsoft-com:office:word" xmlns:w="http://schemas.openxmlformats.org/wordprocessingml/2006/main" xmlns:w14="http://schemas.microsoft.com/office/word/2010/wordml" xmlns:w15="http://schemas.microsoft.com/office/word/2012/wordml" xmlns:w16cex="http://schemas.microsoft.com/office/word/2018/wordml/cex" xmlns:w16cid="http://schemas.microsoft.com/office/word/2016/wordml/cid" xmlns:w16="http://schemas.microsoft.com/office/word/2018/wordml" xmlns:w16sdtdh="http://schemas.microsoft.com/office/word/2020/wordml/sdtdatahash" xmlns:w16se="http://schemas.microsoft.com/office/word/2015/wordml/symex" xmlns:wpg="http://schemas.microsoft.com/office/word/2010/wordprocessingGroup" xmlns:wpi="http://schemas.microsoft.com/office/word/2010/wordprocessingInk" xmlns:wne="http://schemas.microsoft.com/office/word/2006/wordml" xmlns:wps="http://schemas.microsoft.com/office/word/2010/wordprocessingShape" mc:Ignorable="w14 w15 w16se w16cid w16 w16cex w16sdtdh wp14">
+<w:document xmlns:wpc="http://schemas.microsoft.com/office/word/2010/wordprocessingCanvas" xmlns:cx="http://schemas.microsoft.com/office/drawing/2014/chartex" xmlns:cx1="http://schemas.microsoft.com/office/drawing/2015/9/8/chartex" xmlns:cx2="http://schemas.microsoft.com/office/drawing/2015/10/21/chartex" xmlns:cx3="http://schemas.microsoft.com/office/drawing/2016/5/9/chartex" xmlns:cx4="http://schemas.microsoft.com/office/drawing/2016/5/10/chartex" xmlns:cx5="http://schemas.microsoft.com/office/drawing/2016/5/11/chartex" xmlns:cx6="http://schemas.microsoft.com/office/drawing/2016/5/12/chartex" xmlns:cx7="http://schemas.microsoft.com/office/drawing/2016/5/13/chartex" xmlns:cx8="http://schemas.microsoft.com/office/drawing/2016/5/14/chartex" xmlns:mc="http://schemas.openxmlformats.org/markup-compatibility/2006" xmlns:aink="http://schemas.microsoft.com/office/drawing/2016/ink" xmlns:am3d="http://schemas.microsoft.com/office/drawing/2017/model3d" xmlns:o="urn:schemas-microsoft-com:office:office" xmlns:oel="http://schemas.microsoft.com/office/2019/extlst" xmlns:r="http://schemas.openxmlformats.org/officeDocument/2006/relationships" xmlns:m="http://schemas.openxmlformats.org/officeDocument/2006/math" xmlns:v="urn:schemas-microsoft-com:vml" xmlns:wp14="http://schemas.microsoft.com/office/word/2010/wordprocessingDrawing" xmlns:wp="http://schemas.openxmlformats.org/drawingml/2006/wordprocessingDrawing" xmlns:w10="urn:schemas-microsoft-com:office:word" xmlns:w="http://schemas.openxmlformats.org/wordprocessingml/2006/main" xmlns:w14="http://schemas.microsoft.com/office/word/2010/wordml" xmlns:w15="http://schemas.microsoft.com/office/word/2012/wordml" xmlns:w16cex="http://schemas.microsoft.com/office/word/2018/wordml/cex" xmlns:w16cid="http://schemas.microsoft.com/office/word/2016/wordml/cid" xmlns:w16="http://schemas.microsoft.com/office/word/2018/wordml" xmlns:w16du="http://schemas.microsoft.com/office/word/2023/wordml/word16du" xmlns:w16sdtdh="http://schemas.microsoft.com/office/word/2020/wordml/sdtdatahash" xmlns:w16se="http://schemas.microsoft.com/office/word/2015/wordml/symex" xmlns:wpg="http://schemas.microsoft.com/office/word/2010/wordprocessingGroup" xmlns:wpi="http://schemas.microsoft.com/office/word/2010/wordprocessingInk" xmlns:wne="http://schemas.microsoft.com/office/word/2006/wordml" xmlns:wps="http://schemas.microsoft.com/office/word/2010/wordprocessingShape" mc:Ignorable="w14 w15 w16se w16cid w16 w16cex w16sdtdh w16du wp14">
   <w:body>
     <w:p>
       <w:pPr>
@@ -62,7 +62,7 @@
           <w:rFonts w:ascii="Calisto MT" w:hAnsi="Calisto MT"/>
         </w:rPr>
       </w:pPr>
-      <w:bookmarkStart w:id="0" w:name="_Toc185499448"/>
+      <w:bookmarkStart w:id="0" w:name="_Toc185530659"/>
       <w:r>
         <w:rPr>
           <w:rFonts w:ascii="Calisto MT" w:hAnsi="Calisto MT"/>
@@ -73,13 +73,6 @@
     </w:p>
     <w:p>
       <w:pPr>
-        <w:rPr>
-          <w:rFonts w:ascii="Calisto MT" w:hAnsi="Calisto MT"/>
-        </w:rPr>
-      </w:pPr>
-    </w:p>
-    <w:p>
-      <w:pPr>
         <w:jc w:val="both"/>
         <w:rPr>
           <w:rFonts w:ascii="Calisto MT" w:hAnsi="Calisto MT" w:cs="Arial"/>
@@ -98,7 +91,8 @@
       <w:pPr>
         <w:jc w:val="both"/>
         <w:rPr>
-          <w:rFonts w:ascii="Calisto MT" w:hAnsi="Calisto MT"/>
+          <w:rFonts w:ascii="Calisto MT" w:hAnsi="Calisto MT" w:cs="Arial"/>
+          <w:color w:val="000000"/>
         </w:rPr>
       </w:pPr>
       <w:r>
@@ -108,14 +102,6 @@
         </w:rPr>
         <w:t>The document outlines key findings from the reviewed papers, discussing how these metrics may correlate with fatigue. Additionally, it provides an exploration of how these metrics can be leveraged for further research or practical applications in muscle insight analysis.</w:t>
       </w:r>
-    </w:p>
-    <w:p>
-      <w:pPr>
-        <w:jc w:val="both"/>
-        <w:rPr>
-          <w:rFonts w:ascii="Calisto MT" w:hAnsi="Calisto MT"/>
-        </w:rPr>
-      </w:pPr>
     </w:p>
     <w:p>
       <w:pPr>
@@ -173,7 +159,9 @@
             <w:rPr>
               <w:rFonts w:eastAsiaTheme="minorEastAsia"/>
               <w:noProof/>
-              <w:lang w:eastAsia="en-IE"/>
+              <w:sz w:val="24"/>
+              <w:szCs w:val="24"/>
+              <w:lang w:val="en-US"/>
             </w:rPr>
           </w:pPr>
           <w:r>
@@ -194,7 +182,7 @@
             </w:rPr>
             <w:fldChar w:fldCharType="separate"/>
           </w:r>
-          <w:hyperlink w:anchor="_Toc185499448" w:history="1">
+          <w:hyperlink w:anchor="_Toc185530659" w:history="1">
             <w:r>
               <w:rPr>
                 <w:rStyle w:val="Hyperlink"/>
@@ -222,7 +210,7 @@
                 <w:noProof/>
                 <w:webHidden/>
               </w:rPr>
-              <w:instrText xml:space="preserve"> PAGEREF _Toc185499448 \h </w:instrText>
+              <w:instrText xml:space="preserve"> PAGEREF _Toc185530659 \h </w:instrText>
             </w:r>
             <w:r>
               <w:rPr>
@@ -262,10 +250,12 @@
             <w:rPr>
               <w:rFonts w:eastAsiaTheme="minorEastAsia"/>
               <w:noProof/>
-              <w:lang w:eastAsia="en-IE"/>
+              <w:sz w:val="24"/>
+              <w:szCs w:val="24"/>
+              <w:lang w:val="en-US"/>
             </w:rPr>
           </w:pPr>
-          <w:hyperlink w:anchor="_Toc185499449" w:history="1">
+          <w:hyperlink w:anchor="_Toc185530660" w:history="1">
             <w:r>
               <w:rPr>
                 <w:rStyle w:val="Hyperlink"/>
@@ -293,7 +283,7 @@
                 <w:noProof/>
                 <w:webHidden/>
               </w:rPr>
-              <w:instrText xml:space="preserve"> PAGEREF _Toc185499449 \h </w:instrText>
+              <w:instrText xml:space="preserve"> PAGEREF _Toc185530660 \h </w:instrText>
             </w:r>
             <w:r>
               <w:rPr>
@@ -313,7 +303,7 @@
                 <w:noProof/>
                 <w:webHidden/>
               </w:rPr>
-              <w:t>3</w:t>
+              <w:t>2</w:t>
             </w:r>
             <w:r>
               <w:rPr>
@@ -328,16 +318,18 @@
           <w:pPr>
             <w:pStyle w:val="TOC2"/>
             <w:tabs>
-              <w:tab w:val="left" w:pos="660"/>
+              <w:tab w:val="left" w:pos="720"/>
               <w:tab w:val="right" w:leader="dot" w:pos="9016"/>
             </w:tabs>
             <w:rPr>
               <w:rFonts w:eastAsiaTheme="minorEastAsia"/>
               <w:noProof/>
-              <w:lang w:eastAsia="en-IE"/>
+              <w:sz w:val="24"/>
+              <w:szCs w:val="24"/>
+              <w:lang w:val="en-US"/>
             </w:rPr>
           </w:pPr>
-          <w:hyperlink w:anchor="_Toc185499450" w:history="1">
+          <w:hyperlink w:anchor="_Toc185530661" w:history="1">
             <w:r>
               <w:rPr>
                 <w:rStyle w:val="Hyperlink"/>
@@ -350,7 +342,9 @@
               <w:rPr>
                 <w:rFonts w:eastAsiaTheme="minorEastAsia"/>
                 <w:noProof/>
-                <w:lang w:eastAsia="en-IE"/>
+                <w:sz w:val="24"/>
+                <w:szCs w:val="24"/>
+                <w:lang w:val="en-US"/>
               </w:rPr>
               <w:tab/>
             </w:r>
@@ -360,7 +354,23 @@
                 <w:rFonts w:ascii="Calisto MT" w:hAnsi="Calisto MT"/>
                 <w:noProof/>
               </w:rPr>
-              <w:t>Paper #1 (MNF, MDF, IMF, EEMD)</w:t>
+              <w:t>Paper #1 (MNF, MDF, IMF, EE</w:t>
+            </w:r>
+            <w:r>
+              <w:rPr>
+                <w:rStyle w:val="Hyperlink"/>
+                <w:rFonts w:ascii="Calisto MT" w:hAnsi="Calisto MT"/>
+                <w:noProof/>
+              </w:rPr>
+              <w:t>M</w:t>
+            </w:r>
+            <w:r>
+              <w:rPr>
+                <w:rStyle w:val="Hyperlink"/>
+                <w:rFonts w:ascii="Calisto MT" w:hAnsi="Calisto MT"/>
+                <w:noProof/>
+              </w:rPr>
+              <w:t>D)</w:t>
             </w:r>
             <w:r>
               <w:rPr>
@@ -381,7 +391,7 @@
                 <w:noProof/>
                 <w:webHidden/>
               </w:rPr>
-              <w:instrText xml:space="preserve"> PAGEREF _Toc185499450 \h </w:instrText>
+              <w:instrText xml:space="preserve"> PAGEREF _Toc185530661 \h </w:instrText>
             </w:r>
             <w:r>
               <w:rPr>
@@ -401,7 +411,7 @@
                 <w:noProof/>
                 <w:webHidden/>
               </w:rPr>
-              <w:t>3</w:t>
+              <w:t>2</w:t>
             </w:r>
             <w:r>
               <w:rPr>
@@ -421,10 +431,12 @@
             <w:rPr>
               <w:rFonts w:eastAsiaTheme="minorEastAsia"/>
               <w:noProof/>
-              <w:lang w:eastAsia="en-IE"/>
+              <w:sz w:val="24"/>
+              <w:szCs w:val="24"/>
+              <w:lang w:val="en-US"/>
             </w:rPr>
           </w:pPr>
-          <w:hyperlink w:anchor="_Toc185499451" w:history="1">
+          <w:hyperlink w:anchor="_Toc185530662" w:history="1">
             <w:r>
               <w:rPr>
                 <w:rStyle w:val="Hyperlink"/>
@@ -454,7 +466,7 @@
                 <w:noProof/>
                 <w:webHidden/>
               </w:rPr>
-              <w:instrText xml:space="preserve"> PAGEREF _Toc185499451 \h </w:instrText>
+              <w:instrText xml:space="preserve"> PAGEREF _Toc185530662 \h </w:instrText>
             </w:r>
             <w:r>
               <w:rPr>
@@ -474,7 +486,7 @@
                 <w:noProof/>
                 <w:webHidden/>
               </w:rPr>
-              <w:t>3</w:t>
+              <w:t>2</w:t>
             </w:r>
             <w:r>
               <w:rPr>
@@ -494,10 +506,12 @@
             <w:rPr>
               <w:rFonts w:eastAsiaTheme="minorEastAsia"/>
               <w:noProof/>
-              <w:lang w:eastAsia="en-IE"/>
+              <w:sz w:val="24"/>
+              <w:szCs w:val="24"/>
+              <w:lang w:val="en-US"/>
             </w:rPr>
           </w:pPr>
-          <w:hyperlink w:anchor="_Toc185499452" w:history="1">
+          <w:hyperlink w:anchor="_Toc185530663" w:history="1">
             <w:r>
               <w:rPr>
                 <w:rStyle w:val="Hyperlink"/>
@@ -506,7 +520,27 @@
                 <w:iCs/>
                 <w:noProof/>
               </w:rPr>
-              <w:t>Metrics Discussed</w:t>
+              <w:t xml:space="preserve">Metrics </w:t>
+            </w:r>
+            <w:r>
+              <w:rPr>
+                <w:rStyle w:val="Hyperlink"/>
+                <w:rFonts w:ascii="Calisto MT" w:hAnsi="Calisto MT"/>
+                <w:i/>
+                <w:iCs/>
+                <w:noProof/>
+              </w:rPr>
+              <w:t>D</w:t>
+            </w:r>
+            <w:r>
+              <w:rPr>
+                <w:rStyle w:val="Hyperlink"/>
+                <w:rFonts w:ascii="Calisto MT" w:hAnsi="Calisto MT"/>
+                <w:i/>
+                <w:iCs/>
+                <w:noProof/>
+              </w:rPr>
+              <w:t>iscussed</w:t>
             </w:r>
             <w:r>
               <w:rPr>
@@ -527,7 +561,7 @@
                 <w:noProof/>
                 <w:webHidden/>
               </w:rPr>
-              <w:instrText xml:space="preserve"> PAGEREF _Toc185499452 \h </w:instrText>
+              <w:instrText xml:space="preserve"> PAGEREF _Toc185530663 \h </w:instrText>
             </w:r>
             <w:r>
               <w:rPr>
@@ -547,7 +581,7 @@
                 <w:noProof/>
                 <w:webHidden/>
               </w:rPr>
-              <w:t>5</w:t>
+              <w:t>4</w:t>
             </w:r>
             <w:r>
               <w:rPr>
@@ -562,16 +596,18 @@
           <w:pPr>
             <w:pStyle w:val="TOC2"/>
             <w:tabs>
-              <w:tab w:val="left" w:pos="660"/>
+              <w:tab w:val="left" w:pos="720"/>
               <w:tab w:val="right" w:leader="dot" w:pos="9016"/>
             </w:tabs>
             <w:rPr>
               <w:rFonts w:eastAsiaTheme="minorEastAsia"/>
               <w:noProof/>
-              <w:lang w:eastAsia="en-IE"/>
+              <w:sz w:val="24"/>
+              <w:szCs w:val="24"/>
+              <w:lang w:val="en-US"/>
             </w:rPr>
           </w:pPr>
-          <w:hyperlink w:anchor="_Toc185499453" w:history="1">
+          <w:hyperlink w:anchor="_Toc185530664" w:history="1">
             <w:r>
               <w:rPr>
                 <w:rStyle w:val="Hyperlink"/>
@@ -585,7 +621,9 @@
               <w:rPr>
                 <w:rFonts w:eastAsiaTheme="minorEastAsia"/>
                 <w:noProof/>
-                <w:lang w:eastAsia="en-IE"/>
+                <w:sz w:val="24"/>
+                <w:szCs w:val="24"/>
+                <w:lang w:val="en-US"/>
               </w:rPr>
               <w:tab/>
             </w:r>
@@ -617,7 +655,7 @@
                 <w:noProof/>
                 <w:webHidden/>
               </w:rPr>
-              <w:instrText xml:space="preserve"> PAGEREF _Toc185499453 \h </w:instrText>
+              <w:instrText xml:space="preserve"> PAGEREF _Toc185530664 \h </w:instrText>
             </w:r>
             <w:r>
               <w:rPr>
@@ -637,7 +675,7 @@
                 <w:noProof/>
                 <w:webHidden/>
               </w:rPr>
-              <w:t>6</w:t>
+              <w:t>5</w:t>
             </w:r>
             <w:r>
               <w:rPr>
@@ -657,10 +695,12 @@
             <w:rPr>
               <w:rFonts w:eastAsiaTheme="minorEastAsia"/>
               <w:noProof/>
-              <w:lang w:eastAsia="en-IE"/>
+              <w:sz w:val="24"/>
+              <w:szCs w:val="24"/>
+              <w:lang w:val="en-US"/>
             </w:rPr>
           </w:pPr>
-          <w:hyperlink w:anchor="_Toc185499454" w:history="1">
+          <w:hyperlink w:anchor="_Toc185530665" w:history="1">
             <w:r>
               <w:rPr>
                 <w:rStyle w:val="Hyperlink"/>
@@ -691,7 +731,7 @@
                 <w:noProof/>
                 <w:webHidden/>
               </w:rPr>
-              <w:instrText xml:space="preserve"> PAGEREF _Toc185499454 \h </w:instrText>
+              <w:instrText xml:space="preserve"> PAGEREF _Toc185530665 \h </w:instrText>
             </w:r>
             <w:r>
               <w:rPr>
@@ -711,7 +751,7 @@
                 <w:noProof/>
                 <w:webHidden/>
               </w:rPr>
-              <w:t>6</w:t>
+              <w:t>5</w:t>
             </w:r>
             <w:r>
               <w:rPr>
@@ -731,10 +771,12 @@
             <w:rPr>
               <w:rFonts w:eastAsiaTheme="minorEastAsia"/>
               <w:noProof/>
-              <w:lang w:eastAsia="en-IE"/>
+              <w:sz w:val="24"/>
+              <w:szCs w:val="24"/>
+              <w:lang w:val="en-US"/>
             </w:rPr>
           </w:pPr>
-          <w:hyperlink w:anchor="_Toc185499455" w:history="1">
+          <w:hyperlink w:anchor="_Toc185530666" w:history="1">
             <w:r>
               <w:rPr>
                 <w:rStyle w:val="Hyperlink"/>
@@ -743,7 +785,27 @@
                 <w:iCs/>
                 <w:noProof/>
               </w:rPr>
-              <w:t>Metrics Discussed</w:t>
+              <w:t>Metrics</w:t>
+            </w:r>
+            <w:r>
+              <w:rPr>
+                <w:rStyle w:val="Hyperlink"/>
+                <w:rFonts w:ascii="Calisto MT" w:hAnsi="Calisto MT"/>
+                <w:i/>
+                <w:iCs/>
+                <w:noProof/>
+              </w:rPr>
+              <w:t xml:space="preserve"> </w:t>
+            </w:r>
+            <w:r>
+              <w:rPr>
+                <w:rStyle w:val="Hyperlink"/>
+                <w:rFonts w:ascii="Calisto MT" w:hAnsi="Calisto MT"/>
+                <w:i/>
+                <w:iCs/>
+                <w:noProof/>
+              </w:rPr>
+              <w:t>Discussed</w:t>
             </w:r>
             <w:r>
               <w:rPr>
@@ -764,7 +826,7 @@
                 <w:noProof/>
                 <w:webHidden/>
               </w:rPr>
-              <w:instrText xml:space="preserve"> PAGEREF _Toc185499455 \h </w:instrText>
+              <w:instrText xml:space="preserve"> PAGEREF _Toc185530666 \h </w:instrText>
             </w:r>
             <w:r>
               <w:rPr>
@@ -784,7 +846,7 @@
                 <w:noProof/>
                 <w:webHidden/>
               </w:rPr>
-              <w:t>7</w:t>
+              <w:t>6</w:t>
             </w:r>
             <w:r>
               <w:rPr>
@@ -799,16 +861,18 @@
           <w:pPr>
             <w:pStyle w:val="TOC2"/>
             <w:tabs>
-              <w:tab w:val="left" w:pos="660"/>
+              <w:tab w:val="left" w:pos="720"/>
               <w:tab w:val="right" w:leader="dot" w:pos="9016"/>
             </w:tabs>
             <w:rPr>
               <w:rFonts w:eastAsiaTheme="minorEastAsia"/>
               <w:noProof/>
-              <w:lang w:eastAsia="en-IE"/>
+              <w:sz w:val="24"/>
+              <w:szCs w:val="24"/>
+              <w:lang w:val="en-US"/>
             </w:rPr>
           </w:pPr>
-          <w:hyperlink w:anchor="_Toc185499456" w:history="1">
+          <w:hyperlink w:anchor="_Toc185530667" w:history="1">
             <w:r>
               <w:rPr>
                 <w:rStyle w:val="Hyperlink"/>
@@ -821,7 +885,9 @@
               <w:rPr>
                 <w:rFonts w:eastAsiaTheme="minorEastAsia"/>
                 <w:noProof/>
-                <w:lang w:eastAsia="en-IE"/>
+                <w:sz w:val="24"/>
+                <w:szCs w:val="24"/>
+                <w:lang w:val="en-US"/>
               </w:rPr>
               <w:tab/>
             </w:r>
@@ -852,7 +918,7 @@
                 <w:noProof/>
                 <w:webHidden/>
               </w:rPr>
-              <w:instrText xml:space="preserve"> PAGEREF _Toc185499456 \h </w:instrText>
+              <w:instrText xml:space="preserve"> PAGEREF _Toc185530667 \h </w:instrText>
             </w:r>
             <w:r>
               <w:rPr>
@@ -872,7 +938,7 @@
                 <w:noProof/>
                 <w:webHidden/>
               </w:rPr>
-              <w:t>8</w:t>
+              <w:t>7</w:t>
             </w:r>
             <w:r>
               <w:rPr>
@@ -892,10 +958,12 @@
             <w:rPr>
               <w:rFonts w:eastAsiaTheme="minorEastAsia"/>
               <w:noProof/>
-              <w:lang w:eastAsia="en-IE"/>
+              <w:sz w:val="24"/>
+              <w:szCs w:val="24"/>
+              <w:lang w:val="en-US"/>
             </w:rPr>
           </w:pPr>
-          <w:hyperlink w:anchor="_Toc185499457" w:history="1">
+          <w:hyperlink w:anchor="_Toc185530668" w:history="1">
             <w:r>
               <w:rPr>
                 <w:rStyle w:val="Hyperlink"/>
@@ -925,7 +993,7 @@
                 <w:noProof/>
                 <w:webHidden/>
               </w:rPr>
-              <w:instrText xml:space="preserve"> PAGEREF _Toc185499457 \h </w:instrText>
+              <w:instrText xml:space="preserve"> PAGEREF _Toc185530668 \h </w:instrText>
             </w:r>
             <w:r>
               <w:rPr>
@@ -945,7 +1013,7 @@
                 <w:noProof/>
                 <w:webHidden/>
               </w:rPr>
-              <w:t>8</w:t>
+              <w:t>7</w:t>
             </w:r>
             <w:r>
               <w:rPr>
@@ -965,10 +1033,12 @@
             <w:rPr>
               <w:rFonts w:eastAsiaTheme="minorEastAsia"/>
               <w:noProof/>
-              <w:lang w:eastAsia="en-IE"/>
+              <w:sz w:val="24"/>
+              <w:szCs w:val="24"/>
+              <w:lang w:val="en-US"/>
             </w:rPr>
           </w:pPr>
-          <w:hyperlink w:anchor="_Toc185499458" w:history="1">
+          <w:hyperlink w:anchor="_Toc185530669" w:history="1">
             <w:r>
               <w:rPr>
                 <w:rStyle w:val="Hyperlink"/>
@@ -977,7 +1047,27 @@
                 <w:iCs/>
                 <w:noProof/>
               </w:rPr>
-              <w:t>Metrics Discussed</w:t>
+              <w:t>Met</w:t>
+            </w:r>
+            <w:r>
+              <w:rPr>
+                <w:rStyle w:val="Hyperlink"/>
+                <w:rFonts w:ascii="Calisto MT" w:hAnsi="Calisto MT"/>
+                <w:i/>
+                <w:iCs/>
+                <w:noProof/>
+              </w:rPr>
+              <w:t>r</w:t>
+            </w:r>
+            <w:r>
+              <w:rPr>
+                <w:rStyle w:val="Hyperlink"/>
+                <w:rFonts w:ascii="Calisto MT" w:hAnsi="Calisto MT"/>
+                <w:i/>
+                <w:iCs/>
+                <w:noProof/>
+              </w:rPr>
+              <w:t>ics Discussed</w:t>
             </w:r>
             <w:r>
               <w:rPr>
@@ -998,7 +1088,7 @@
                 <w:noProof/>
                 <w:webHidden/>
               </w:rPr>
-              <w:instrText xml:space="preserve"> PAGEREF _Toc185499458 \h </w:instrText>
+              <w:instrText xml:space="preserve"> PAGEREF _Toc185530669 \h </w:instrText>
             </w:r>
             <w:r>
               <w:rPr>
@@ -1018,7 +1108,7 @@
                 <w:noProof/>
                 <w:webHidden/>
               </w:rPr>
-              <w:t>11</w:t>
+              <w:t>10</w:t>
             </w:r>
             <w:r>
               <w:rPr>
@@ -1038,10 +1128,12 @@
             <w:rPr>
               <w:rFonts w:eastAsiaTheme="minorEastAsia"/>
               <w:noProof/>
-              <w:lang w:eastAsia="en-IE"/>
+              <w:sz w:val="24"/>
+              <w:szCs w:val="24"/>
+              <w:lang w:val="en-US"/>
             </w:rPr>
           </w:pPr>
-          <w:hyperlink w:anchor="_Toc185499459" w:history="1">
+          <w:hyperlink w:anchor="_Toc185530670" w:history="1">
             <w:r>
               <w:rPr>
                 <w:rStyle w:val="Hyperlink"/>
@@ -1071,7 +1163,7 @@
                 <w:noProof/>
                 <w:webHidden/>
               </w:rPr>
-              <w:instrText xml:space="preserve"> PAGEREF _Toc185499459 \h </w:instrText>
+              <w:instrText xml:space="preserve"> PAGEREF _Toc185530670 \h </w:instrText>
             </w:r>
             <w:r>
               <w:rPr>
@@ -1091,7 +1183,7 @@
                 <w:noProof/>
                 <w:webHidden/>
               </w:rPr>
-              <w:t>12</w:t>
+              <w:t>11</w:t>
             </w:r>
             <w:r>
               <w:rPr>
@@ -1106,16 +1198,18 @@
           <w:pPr>
             <w:pStyle w:val="TOC2"/>
             <w:tabs>
-              <w:tab w:val="left" w:pos="660"/>
+              <w:tab w:val="left" w:pos="720"/>
               <w:tab w:val="right" w:leader="dot" w:pos="9016"/>
             </w:tabs>
             <w:rPr>
               <w:rFonts w:eastAsiaTheme="minorEastAsia"/>
               <w:noProof/>
-              <w:lang w:eastAsia="en-IE"/>
+              <w:sz w:val="24"/>
+              <w:szCs w:val="24"/>
+              <w:lang w:val="en-US"/>
             </w:rPr>
           </w:pPr>
-          <w:hyperlink w:anchor="_Toc185499460" w:history="1">
+          <w:hyperlink w:anchor="_Toc185530671" w:history="1">
             <w:r>
               <w:rPr>
                 <w:rStyle w:val="Hyperlink"/>
@@ -1128,7 +1222,9 @@
               <w:rPr>
                 <w:rFonts w:eastAsiaTheme="minorEastAsia"/>
                 <w:noProof/>
-                <w:lang w:eastAsia="en-IE"/>
+                <w:sz w:val="24"/>
+                <w:szCs w:val="24"/>
+                <w:lang w:val="en-US"/>
               </w:rPr>
               <w:tab/>
             </w:r>
@@ -1159,7 +1255,7 @@
                 <w:noProof/>
                 <w:webHidden/>
               </w:rPr>
-              <w:instrText xml:space="preserve"> PAGEREF _Toc185499460 \h </w:instrText>
+              <w:instrText xml:space="preserve"> PAGEREF _Toc185530671 \h </w:instrText>
             </w:r>
             <w:r>
               <w:rPr>
@@ -1179,7 +1275,7 @@
                 <w:noProof/>
                 <w:webHidden/>
               </w:rPr>
-              <w:t>21</w:t>
+              <w:t>20</w:t>
             </w:r>
             <w:r>
               <w:rPr>
@@ -1199,10 +1295,12 @@
             <w:rPr>
               <w:rFonts w:eastAsiaTheme="minorEastAsia"/>
               <w:noProof/>
-              <w:lang w:eastAsia="en-IE"/>
+              <w:sz w:val="24"/>
+              <w:szCs w:val="24"/>
+              <w:lang w:val="en-US"/>
             </w:rPr>
           </w:pPr>
-          <w:hyperlink w:anchor="_Toc185499461" w:history="1">
+          <w:hyperlink w:anchor="_Toc185530672" w:history="1">
             <w:r>
               <w:rPr>
                 <w:rStyle w:val="Hyperlink"/>
@@ -1232,7 +1330,7 @@
                 <w:noProof/>
                 <w:webHidden/>
               </w:rPr>
-              <w:instrText xml:space="preserve"> PAGEREF _Toc185499461 \h </w:instrText>
+              <w:instrText xml:space="preserve"> PAGEREF _Toc185530672 \h </w:instrText>
             </w:r>
             <w:r>
               <w:rPr>
@@ -1252,7 +1350,7 @@
                 <w:noProof/>
                 <w:webHidden/>
               </w:rPr>
-              <w:t>21</w:t>
+              <w:t>20</w:t>
             </w:r>
             <w:r>
               <w:rPr>
@@ -1272,10 +1370,12 @@
             <w:rPr>
               <w:rFonts w:eastAsiaTheme="minorEastAsia"/>
               <w:noProof/>
-              <w:lang w:eastAsia="en-IE"/>
+              <w:sz w:val="24"/>
+              <w:szCs w:val="24"/>
+              <w:lang w:val="en-US"/>
             </w:rPr>
           </w:pPr>
-          <w:hyperlink w:anchor="_Toc185499462" w:history="1">
+          <w:hyperlink w:anchor="_Toc185530673" w:history="1">
             <w:r>
               <w:rPr>
                 <w:rStyle w:val="Hyperlink"/>
@@ -1284,7 +1384,27 @@
                 <w:iCs/>
                 <w:noProof/>
               </w:rPr>
-              <w:t>Metrics Discussed</w:t>
+              <w:t>Metr</w:t>
+            </w:r>
+            <w:r>
+              <w:rPr>
+                <w:rStyle w:val="Hyperlink"/>
+                <w:rFonts w:ascii="Calisto MT" w:hAnsi="Calisto MT"/>
+                <w:i/>
+                <w:iCs/>
+                <w:noProof/>
+              </w:rPr>
+              <w:t>i</w:t>
+            </w:r>
+            <w:r>
+              <w:rPr>
+                <w:rStyle w:val="Hyperlink"/>
+                <w:rFonts w:ascii="Calisto MT" w:hAnsi="Calisto MT"/>
+                <w:i/>
+                <w:iCs/>
+                <w:noProof/>
+              </w:rPr>
+              <w:t>cs Discussed</w:t>
             </w:r>
             <w:r>
               <w:rPr>
@@ -1305,7 +1425,7 @@
                 <w:noProof/>
                 <w:webHidden/>
               </w:rPr>
-              <w:instrText xml:space="preserve"> PAGEREF _Toc185499462 \h </w:instrText>
+              <w:instrText xml:space="preserve"> PAGEREF _Toc185530673 \h </w:instrText>
             </w:r>
             <w:r>
               <w:rPr>
@@ -1325,7 +1445,7 @@
                 <w:noProof/>
                 <w:webHidden/>
               </w:rPr>
-              <w:t>23</w:t>
+              <w:t>22</w:t>
             </w:r>
             <w:r>
               <w:rPr>
@@ -1346,17 +1466,12 @@
             <w:rPr>
               <w:rFonts w:eastAsiaTheme="minorEastAsia"/>
               <w:noProof/>
-              <w:lang w:eastAsia="en-IE"/>
+              <w:sz w:val="24"/>
+              <w:szCs w:val="24"/>
+              <w:lang w:val="en-US"/>
             </w:rPr>
           </w:pPr>
-          <w:r>
-            <w:rPr>
-              <w:rStyle w:val="Hyperlink"/>
-              <w:noProof/>
-            </w:rPr>
-            <w:t xml:space="preserve">   </w:t>
-          </w:r>
-          <w:hyperlink w:anchor="_Toc185499463" w:history="1">
+          <w:hyperlink w:anchor="_Toc185530674" w:history="1">
             <w:r>
               <w:rPr>
                 <w:rStyle w:val="Hyperlink"/>
@@ -1369,7 +1484,9 @@
               <w:rPr>
                 <w:rFonts w:eastAsiaTheme="minorEastAsia"/>
                 <w:noProof/>
-                <w:lang w:eastAsia="en-IE"/>
+                <w:sz w:val="24"/>
+                <w:szCs w:val="24"/>
+                <w:lang w:val="en-US"/>
               </w:rPr>
               <w:tab/>
             </w:r>
@@ -1379,7 +1496,7 @@
                 <w:rFonts w:ascii="Calisto MT" w:hAnsi="Calisto MT"/>
                 <w:noProof/>
               </w:rPr>
-              <w:t>Paper #5 (EMD,IMF, MedianFreq)</w:t>
+              <w:t>Paper #5 (EMD, IMF, MedianFreq)</w:t>
             </w:r>
             <w:r>
               <w:rPr>
@@ -1400,7 +1517,7 @@
                 <w:noProof/>
                 <w:webHidden/>
               </w:rPr>
-              <w:instrText xml:space="preserve"> PAGEREF _Toc185499463 \h </w:instrText>
+              <w:instrText xml:space="preserve"> PAGEREF _Toc185530674 \h </w:instrText>
             </w:r>
             <w:r>
               <w:rPr>
@@ -1420,7 +1537,7 @@
                 <w:noProof/>
                 <w:webHidden/>
               </w:rPr>
-              <w:t>24</w:t>
+              <w:t>23</w:t>
             </w:r>
             <w:r>
               <w:rPr>
@@ -1433,23 +1550,22 @@
         </w:p>
         <w:p>
           <w:pPr>
-            <w:pStyle w:val="TOC2"/>
+            <w:pStyle w:val="TOC3"/>
             <w:tabs>
               <w:tab w:val="right" w:leader="dot" w:pos="9016"/>
             </w:tabs>
             <w:rPr>
               <w:rFonts w:eastAsiaTheme="minorEastAsia"/>
               <w:noProof/>
-              <w:lang w:eastAsia="en-IE"/>
+              <w:sz w:val="24"/>
+              <w:szCs w:val="24"/>
+              <w:lang w:val="en-US"/>
             </w:rPr>
           </w:pPr>
-          <w:hyperlink w:anchor="_Toc185499464" w:history="1">
+          <w:hyperlink w:anchor="_Toc185530675" w:history="1">
             <w:r>
               <w:rPr>
                 <w:rStyle w:val="Hyperlink"/>
-                <w:rFonts w:ascii="Calisto MT" w:hAnsi="Calisto MT"/>
-                <w:i/>
-                <w:iCs/>
                 <w:noProof/>
               </w:rPr>
               <w:t>Summary</w:t>
@@ -1473,7 +1589,7 @@
                 <w:noProof/>
                 <w:webHidden/>
               </w:rPr>
-              <w:instrText xml:space="preserve"> PAGEREF _Toc185499464 \h </w:instrText>
+              <w:instrText xml:space="preserve"> PAGEREF _Toc185530675 \h </w:instrText>
             </w:r>
             <w:r>
               <w:rPr>
@@ -1493,7 +1609,7 @@
                 <w:noProof/>
                 <w:webHidden/>
               </w:rPr>
-              <w:t>24</w:t>
+              <w:t>23</w:t>
             </w:r>
             <w:r>
               <w:rPr>
@@ -1506,27 +1622,42 @@
         </w:p>
         <w:p>
           <w:pPr>
-            <w:pStyle w:val="TOC2"/>
+            <w:pStyle w:val="TOC3"/>
             <w:tabs>
               <w:tab w:val="right" w:leader="dot" w:pos="9016"/>
             </w:tabs>
             <w:rPr>
               <w:rFonts w:eastAsiaTheme="minorEastAsia"/>
               <w:noProof/>
-              <w:lang w:eastAsia="en-IE"/>
+              <w:sz w:val="24"/>
+              <w:szCs w:val="24"/>
+              <w:lang w:val="en-US"/>
             </w:rPr>
           </w:pPr>
-          <w:hyperlink w:anchor="_Toc185499465" w:history="1">
+          <w:hyperlink w:anchor="_Toc185530676" w:history="1">
             <w:r>
               <w:rPr>
                 <w:rStyle w:val="Hyperlink"/>
-                <w:rFonts w:ascii="Calisto MT" w:hAnsi="Calisto MT"/>
-                <w:i/>
-                <w:iCs/>
                 <w:noProof/>
                 <w:lang w:val="en-US"/>
               </w:rPr>
-              <w:t>Metrics Discussed</w:t>
+              <w:t>Met</w:t>
+            </w:r>
+            <w:r>
+              <w:rPr>
+                <w:rStyle w:val="Hyperlink"/>
+                <w:noProof/>
+                <w:lang w:val="en-US"/>
+              </w:rPr>
+              <w:t>r</w:t>
+            </w:r>
+            <w:r>
+              <w:rPr>
+                <w:rStyle w:val="Hyperlink"/>
+                <w:noProof/>
+                <w:lang w:val="en-US"/>
+              </w:rPr>
+              <w:t>ics Discussed</w:t>
             </w:r>
             <w:r>
               <w:rPr>
@@ -1547,7 +1678,7 @@
                 <w:noProof/>
                 <w:webHidden/>
               </w:rPr>
-              <w:instrText xml:space="preserve"> PAGEREF _Toc185499465 \h </w:instrText>
+              <w:instrText xml:space="preserve"> PAGEREF _Toc185530676 \h </w:instrText>
             </w:r>
             <w:r>
               <w:rPr>
@@ -1567,7 +1698,7 @@
                 <w:noProof/>
                 <w:webHidden/>
               </w:rPr>
-              <w:t>26</w:t>
+              <w:t>25</w:t>
             </w:r>
             <w:r>
               <w:rPr>
@@ -1587,10 +1718,12 @@
             <w:rPr>
               <w:rFonts w:eastAsiaTheme="minorEastAsia"/>
               <w:noProof/>
-              <w:lang w:eastAsia="en-IE"/>
+              <w:sz w:val="24"/>
+              <w:szCs w:val="24"/>
+              <w:lang w:val="en-US"/>
             </w:rPr>
           </w:pPr>
-          <w:hyperlink w:anchor="_Toc185499466" w:history="1">
+          <w:hyperlink w:anchor="_Toc185530677" w:history="1">
             <w:r>
               <w:rPr>
                 <w:rStyle w:val="Hyperlink"/>
@@ -1618,7 +1751,7 @@
                 <w:noProof/>
                 <w:webHidden/>
               </w:rPr>
-              <w:instrText xml:space="preserve"> PAGEREF _Toc185499466 \h </w:instrText>
+              <w:instrText xml:space="preserve"> PAGEREF _Toc185530677 \h </w:instrText>
             </w:r>
             <w:r>
               <w:rPr>
@@ -1653,6 +1786,9 @@
           <w:pPr>
             <w:rPr>
               <w:rFonts w:ascii="Calisto MT" w:hAnsi="Calisto MT"/>
+              <w:b/>
+              <w:bCs/>
+              <w:noProof/>
             </w:rPr>
           </w:pPr>
           <w:r>
@@ -1662,7 +1798,6 @@
               <w:bCs/>
               <w:noProof/>
             </w:rPr>
-            <w:lastRenderedPageBreak/>
             <w:fldChar w:fldCharType="end"/>
           </w:r>
         </w:p>
@@ -1670,12 +1805,11 @@
     </w:sdt>
     <w:p>
       <w:pPr>
-        <w:jc w:val="both"/>
-        <w:rPr>
-          <w:rFonts w:ascii="Calisto MT" w:eastAsiaTheme="majorEastAsia" w:hAnsi="Calisto MT" w:cstheme="majorBidi"/>
-          <w:color w:val="2F5496" w:themeColor="accent1" w:themeShade="BF"/>
-          <w:sz w:val="32"/>
-          <w:szCs w:val="32"/>
+        <w:rPr>
+          <w:rFonts w:ascii="Calisto MT" w:hAnsi="Calisto MT"/>
+          <w:b/>
+          <w:bCs/>
+          <w:noProof/>
         </w:rPr>
       </w:pPr>
       <w:r>
@@ -1695,7 +1829,7 @@
           <w:szCs w:val="36"/>
         </w:rPr>
       </w:pPr>
-      <w:bookmarkStart w:id="1" w:name="_Toc185499449"/>
+      <w:bookmarkStart w:id="1" w:name="_Toc185530660"/>
       <w:r>
         <w:rPr>
           <w:rFonts w:ascii="Calisto MT" w:hAnsi="Calisto MT"/>
@@ -1721,7 +1855,7 @@
           <w:szCs w:val="32"/>
         </w:rPr>
       </w:pPr>
-      <w:bookmarkStart w:id="2" w:name="_Toc185499450"/>
+      <w:bookmarkStart w:id="2" w:name="_Toc185530661"/>
       <w:r>
         <w:rPr>
           <w:rFonts w:ascii="Calisto MT" w:hAnsi="Calisto MT"/>
@@ -1751,7 +1885,7 @@
           <w:szCs w:val="28"/>
         </w:rPr>
       </w:pPr>
-      <w:bookmarkStart w:id="3" w:name="_Toc185499451"/>
+      <w:bookmarkStart w:id="3" w:name="_Toc185530662"/>
       <w:r>
         <w:rPr>
           <w:rFonts w:ascii="Calisto MT" w:hAnsi="Calisto MT"/>
@@ -2527,7 +2661,7 @@
           <w:szCs w:val="28"/>
         </w:rPr>
       </w:pPr>
-      <w:bookmarkStart w:id="4" w:name="_Toc185499452"/>
+      <w:bookmarkStart w:id="4" w:name="_Toc185530663"/>
       <w:r>
         <w:rPr>
           <w:rFonts w:ascii="Calisto MT" w:hAnsi="Calisto MT"/>
@@ -2645,7 +2779,7 @@
           <w:lang w:val="it-IT"/>
         </w:rPr>
       </w:pPr>
-      <w:bookmarkStart w:id="5" w:name="_Toc185499453"/>
+      <w:bookmarkStart w:id="5" w:name="_Toc185530664"/>
       <w:r>
         <w:rPr>
           <w:rFonts w:ascii="Calisto MT" w:hAnsi="Calisto MT"/>
@@ -2663,47 +2797,7 @@
           <w:szCs w:val="32"/>
           <w:lang w:val="it-IT"/>
         </w:rPr>
-        <w:t xml:space="preserve"> (</w:t>
-      </w:r>
-      <w:proofErr w:type="spellStart"/>
-      <w:r>
-        <w:rPr>
-          <w:rFonts w:ascii="Calisto MT" w:hAnsi="Calisto MT"/>
-          <w:sz w:val="32"/>
-          <w:szCs w:val="32"/>
-          <w:lang w:val="it-IT"/>
-        </w:rPr>
-        <w:t>IMA_lo</w:t>
-      </w:r>
-      <w:proofErr w:type="spellEnd"/>
-      <w:r>
-        <w:rPr>
-          <w:rFonts w:ascii="Calisto MT" w:hAnsi="Calisto MT"/>
-          <w:sz w:val="32"/>
-          <w:szCs w:val="32"/>
-          <w:lang w:val="it-IT"/>
-        </w:rPr>
-        <w:t xml:space="preserve"> – </w:t>
-      </w:r>
-      <w:proofErr w:type="spellStart"/>
-      <w:r>
-        <w:rPr>
-          <w:rFonts w:ascii="Calisto MT" w:hAnsi="Calisto MT"/>
-          <w:sz w:val="32"/>
-          <w:szCs w:val="32"/>
-          <w:lang w:val="it-IT"/>
-        </w:rPr>
-        <w:t>IMA_hi</w:t>
-      </w:r>
-      <w:proofErr w:type="spellEnd"/>
-      <w:r>
-        <w:rPr>
-          <w:rFonts w:ascii="Calisto MT" w:hAnsi="Calisto MT"/>
-          <w:sz w:val="32"/>
-          <w:szCs w:val="32"/>
-          <w:lang w:val="it-IT"/>
-        </w:rPr>
-        <w:t>)</w:t>
+        <w:t xml:space="preserve"> (IMA_lo – IMA_hi)</w:t>
       </w:r>
       <w:bookmarkEnd w:id="5"/>
     </w:p>
@@ -2719,7 +2813,7 @@
           <w:lang w:val="en-US"/>
         </w:rPr>
       </w:pPr>
-      <w:bookmarkStart w:id="6" w:name="_Toc185499454"/>
+      <w:bookmarkStart w:id="6" w:name="_Toc185530665"/>
       <w:r>
         <w:rPr>
           <w:rFonts w:ascii="Calisto MT" w:hAnsi="Calisto MT"/>
@@ -3070,79 +3164,7 @@
           <w:color w:val="000000"/>
           <w:lang w:val="it-IT"/>
         </w:rPr>
-        <w:t xml:space="preserve">An </w:t>
-      </w:r>
-      <w:proofErr w:type="spellStart"/>
-      <w:r>
-        <w:rPr>
-          <w:rFonts w:ascii="Calisto MT" w:hAnsi="Calisto MT" w:cs="Arial"/>
-          <w:color w:val="000000"/>
-          <w:lang w:val="it-IT"/>
-        </w:rPr>
-        <w:t>kai</w:t>
-      </w:r>
-      <w:proofErr w:type="spellEnd"/>
-      <w:r>
-        <w:rPr>
-          <w:rFonts w:ascii="Calisto MT" w:hAnsi="Calisto MT" w:cs="Arial"/>
-          <w:color w:val="000000"/>
-          <w:lang w:val="it-IT"/>
-        </w:rPr>
-        <w:t xml:space="preserve"> </w:t>
-      </w:r>
-      <w:proofErr w:type="spellStart"/>
-      <w:r>
-        <w:rPr>
-          <w:rFonts w:ascii="Calisto MT" w:hAnsi="Calisto MT" w:cs="Arial"/>
-          <w:color w:val="000000"/>
-          <w:lang w:val="it-IT"/>
-        </w:rPr>
-        <w:t>erxetai</w:t>
-      </w:r>
-      <w:proofErr w:type="spellEnd"/>
-      <w:r>
-        <w:rPr>
-          <w:rFonts w:ascii="Calisto MT" w:hAnsi="Calisto MT" w:cs="Arial"/>
-          <w:color w:val="000000"/>
-          <w:lang w:val="it-IT"/>
-        </w:rPr>
-        <w:t xml:space="preserve"> se </w:t>
-      </w:r>
-      <w:proofErr w:type="spellStart"/>
-      <w:r>
-        <w:rPr>
-          <w:rFonts w:ascii="Calisto MT" w:hAnsi="Calisto MT" w:cs="Arial"/>
-          <w:color w:val="000000"/>
-          <w:lang w:val="it-IT"/>
-        </w:rPr>
-        <w:t>antithesi</w:t>
-      </w:r>
-      <w:proofErr w:type="spellEnd"/>
-      <w:r>
-        <w:rPr>
-          <w:rFonts w:ascii="Calisto MT" w:hAnsi="Calisto MT" w:cs="Arial"/>
-          <w:color w:val="000000"/>
-          <w:lang w:val="it-IT"/>
-        </w:rPr>
-        <w:t xml:space="preserve"> me theoria einai afto pou ulopoieitai </w:t>
-      </w:r>
-      <w:proofErr w:type="gramStart"/>
-      <w:r>
-        <w:rPr>
-          <w:rFonts w:ascii="Calisto MT" w:hAnsi="Calisto MT" w:cs="Arial"/>
-          <w:color w:val="000000"/>
-          <w:lang w:val="it-IT"/>
-        </w:rPr>
-        <w:t>sto</w:t>
-      </w:r>
-      <w:proofErr w:type="gramEnd"/>
-      <w:r>
-        <w:rPr>
-          <w:rFonts w:ascii="Calisto MT" w:hAnsi="Calisto MT" w:cs="Arial"/>
-          <w:color w:val="000000"/>
-          <w:lang w:val="it-IT"/>
-        </w:rPr>
-        <w:t xml:space="preserve"> paper. </w:t>
+        <w:t xml:space="preserve">An kai erxetai se antithesi me theoria einai afto pou ulopoieitai sto paper. </w:t>
       </w:r>
       <w:proofErr w:type="spellStart"/>
       <w:r>
@@ -3619,7 +3641,7 @@
           <w:szCs w:val="28"/>
         </w:rPr>
       </w:pPr>
-      <w:bookmarkStart w:id="7" w:name="_Toc185499455"/>
+      <w:bookmarkStart w:id="7" w:name="_Toc185530666"/>
       <w:r>
         <w:rPr>
           <w:rFonts w:ascii="Calisto MT" w:hAnsi="Calisto MT"/>
@@ -3723,7 +3745,7 @@
           <w:szCs w:val="32"/>
         </w:rPr>
       </w:pPr>
-      <w:bookmarkStart w:id="8" w:name="_Toc185499456"/>
+      <w:bookmarkStart w:id="8" w:name="_Toc185530667"/>
       <w:r>
         <w:rPr>
           <w:rFonts w:ascii="Calisto MT" w:hAnsi="Calisto MT"/>
@@ -3754,7 +3776,7 @@
           <w:szCs w:val="28"/>
         </w:rPr>
       </w:pPr>
-      <w:bookmarkStart w:id="9" w:name="_Toc185499457"/>
+      <w:bookmarkStart w:id="9" w:name="_Toc185530668"/>
       <w:r>
         <w:rPr>
           <w:rFonts w:ascii="Calisto MT" w:hAnsi="Calisto MT"/>
@@ -4328,47 +4350,45 @@
           <w:color w:val="000000"/>
           <w:highlight w:val="yellow"/>
         </w:rPr>
-        <w:t xml:space="preserve">SOM, </w:t>
+        <w:t>SOM, DOM and PSE</w:t>
+      </w:r>
+      <w:r>
+        <w:rPr>
+          <w:rFonts w:ascii="Calisto MT" w:hAnsi="Calisto MT" w:cs="Arial"/>
+          <w:color w:val="000000"/>
+        </w:rPr>
+        <w:t xml:space="preserve">) that were derived from the multiple fractal spectrum using the MFDMA method </w:t>
+      </w:r>
+      <w:r>
+        <w:rPr>
+          <w:rFonts w:ascii="Calisto MT" w:hAnsi="Calisto MT" w:cs="Arial"/>
+          <w:color w:val="000000"/>
+          <w:highlight w:val="yellow"/>
+        </w:rPr>
+        <w:t>were statistically significant</w:t>
+      </w:r>
+      <w:r>
+        <w:rPr>
+          <w:rFonts w:ascii="Calisto MT" w:hAnsi="Calisto MT" w:cs="Arial"/>
+          <w:color w:val="000000"/>
+        </w:rPr>
+        <w:t xml:space="preserve"> (P-value 0.01) in determining </w:t>
       </w:r>
       <w:proofErr w:type="gramStart"/>
       <w:r>
         <w:rPr>
           <w:rFonts w:ascii="Calisto MT" w:hAnsi="Calisto MT" w:cs="Arial"/>
           <w:color w:val="000000"/>
-          <w:highlight w:val="yellow"/>
-        </w:rPr>
-        <w:t>DOM</w:t>
+        </w:rPr>
+        <w:t>whether or not</w:t>
       </w:r>
       <w:proofErr w:type="gramEnd"/>
       <w:r>
         <w:rPr>
           <w:rFonts w:ascii="Calisto MT" w:hAnsi="Calisto MT" w:cs="Arial"/>
           <w:color w:val="000000"/>
-          <w:highlight w:val="yellow"/>
-        </w:rPr>
-        <w:t xml:space="preserve"> and PSE</w:t>
-      </w:r>
-      <w:r>
-        <w:rPr>
-          <w:rFonts w:ascii="Calisto MT" w:hAnsi="Calisto MT" w:cs="Arial"/>
-          <w:color w:val="000000"/>
-        </w:rPr>
-        <w:t xml:space="preserve">) that were derived from the multiple fractal spectrum using the MFDMA method </w:t>
-      </w:r>
-      <w:r>
-        <w:rPr>
-          <w:rFonts w:ascii="Calisto MT" w:hAnsi="Calisto MT" w:cs="Arial"/>
-          <w:color w:val="000000"/>
-          <w:highlight w:val="yellow"/>
-        </w:rPr>
-        <w:t>were statistically significant</w:t>
-      </w:r>
-      <w:r>
-        <w:rPr>
-          <w:rFonts w:ascii="Calisto MT" w:hAnsi="Calisto MT" w:cs="Arial"/>
-          <w:color w:val="000000"/>
-        </w:rPr>
-        <w:t xml:space="preserve"> (P-value 0.01) in determining whether or not the muscles were exhausted. </w:t>
+        </w:rPr>
+        <w:t xml:space="preserve"> the muscles were exhausted. </w:t>
       </w:r>
     </w:p>
     <w:p>
@@ -4664,7 +4684,7 @@
           <w:szCs w:val="28"/>
         </w:rPr>
       </w:pPr>
-      <w:bookmarkStart w:id="10" w:name="_Toc185499458"/>
+      <w:bookmarkStart w:id="10" w:name="_Toc185530669"/>
       <w:r>
         <w:rPr>
           <w:rFonts w:ascii="Calisto MT" w:hAnsi="Calisto MT"/>
@@ -4882,7 +4902,7 @@
           <w:szCs w:val="28"/>
         </w:rPr>
       </w:pPr>
-      <w:bookmarkStart w:id="11" w:name="_Toc185499459"/>
+      <w:bookmarkStart w:id="11" w:name="_Toc185530670"/>
       <w:r>
         <w:rPr>
           <w:rFonts w:ascii="Calisto MT" w:hAnsi="Calisto MT"/>
@@ -10499,7 +10519,7 @@
           <w:szCs w:val="32"/>
         </w:rPr>
       </w:pPr>
-      <w:bookmarkStart w:id="12" w:name="_Toc185499460"/>
+      <w:bookmarkStart w:id="12" w:name="_Toc185530671"/>
       <w:r>
         <w:rPr>
           <w:rFonts w:ascii="Calisto MT" w:hAnsi="Calisto MT"/>
@@ -10548,7 +10568,7 @@
           <w:szCs w:val="28"/>
         </w:rPr>
       </w:pPr>
-      <w:bookmarkStart w:id="13" w:name="_Toc185499461"/>
+      <w:bookmarkStart w:id="13" w:name="_Toc185530672"/>
       <w:r>
         <w:rPr>
           <w:rFonts w:ascii="Calisto MT" w:hAnsi="Calisto MT"/>
@@ -10931,7 +10951,7 @@
           <w:szCs w:val="28"/>
         </w:rPr>
       </w:pPr>
-      <w:bookmarkStart w:id="14" w:name="_Toc185499462"/>
+      <w:bookmarkStart w:id="14" w:name="_Toc185530673"/>
       <w:r>
         <w:rPr>
           <w:rFonts w:ascii="Calisto MT" w:hAnsi="Calisto MT"/>
@@ -11092,31 +11112,13 @@
           <w:rFonts w:ascii="Calisto MT" w:hAnsi="Calisto MT"/>
         </w:rPr>
       </w:pPr>
-      <w:bookmarkStart w:id="15" w:name="_Toc185499463"/>
+      <w:bookmarkStart w:id="15" w:name="_Toc185530674"/>
       <w:r>
         <w:rPr>
           <w:rFonts w:ascii="Calisto MT" w:hAnsi="Calisto MT"/>
         </w:rPr>
         <w:lastRenderedPageBreak/>
-        <w:t>Paper #</w:t>
-      </w:r>
-      <w:r>
-        <w:rPr>
-          <w:rFonts w:ascii="Calisto MT" w:hAnsi="Calisto MT"/>
-        </w:rPr>
-        <w:t>5</w:t>
-      </w:r>
-      <w:r>
-        <w:rPr>
-          <w:rFonts w:ascii="Calisto MT" w:hAnsi="Calisto MT"/>
-        </w:rPr>
-        <w:t xml:space="preserve"> (</w:t>
-      </w:r>
-      <w:r>
-        <w:rPr>
-          <w:rFonts w:ascii="Calisto MT" w:hAnsi="Calisto MT"/>
-        </w:rPr>
-        <w:t>EMD,</w:t>
+        <w:t>Paper #5 (EMD,</w:t>
       </w:r>
       <w:r>
         <w:rPr>
@@ -11148,17 +11150,15 @@
     </w:p>
     <w:p>
       <w:pPr>
-        <w:pStyle w:val="Heading2"/>
-        <w:rPr>
-          <w:rFonts w:ascii="Calisto MT" w:hAnsi="Calisto MT"/>
+        <w:pStyle w:val="Heading3"/>
+        <w:rPr>
           <w:i/>
           <w:iCs/>
         </w:rPr>
       </w:pPr>
-      <w:bookmarkStart w:id="16" w:name="_Toc185499464"/>
-      <w:r>
-        <w:rPr>
-          <w:rFonts w:ascii="Calisto MT" w:hAnsi="Calisto MT"/>
+      <w:bookmarkStart w:id="16" w:name="_Toc185530675"/>
+      <w:r>
+        <w:rPr>
           <w:i/>
           <w:iCs/>
         </w:rPr>
@@ -11187,6 +11187,9 @@
         </w:rPr>
       </w:pPr>
       <w:r>
+        <w:rPr>
+          <w:noProof/>
+        </w:rPr>
         <w:drawing>
           <wp:inline distT="0" distB="0" distL="0" distR="0" wp14:anchorId="44B4623F" wp14:editId="075633E7">
             <wp:extent cx="5731510" cy="2806700"/>
@@ -11246,6 +11249,9 @@
         </w:rPr>
       </w:pPr>
       <w:r>
+        <w:rPr>
+          <w:noProof/>
+        </w:rPr>
         <w:drawing>
           <wp:inline distT="0" distB="0" distL="0" distR="0" wp14:anchorId="2AB2FF6F" wp14:editId="3A9BB176">
             <wp:extent cx="5731510" cy="4418965"/>
@@ -11395,6 +11401,9 @@
     <w:p/>
     <w:p>
       <w:r>
+        <w:rPr>
+          <w:noProof/>
+        </w:rPr>
         <w:lastRenderedPageBreak/>
         <w:drawing>
           <wp:inline distT="0" distB="0" distL="0" distR="0" wp14:anchorId="3E348394" wp14:editId="173BECAB">
@@ -11435,6 +11444,9 @@
     </w:p>
     <w:p>
       <w:r>
+        <w:rPr>
+          <w:noProof/>
+        </w:rPr>
         <w:drawing>
           <wp:inline distT="0" distB="0" distL="0" distR="0" wp14:anchorId="41F13399" wp14:editId="2CCBA6EB">
             <wp:extent cx="5731510" cy="3676015"/>
@@ -11474,18 +11486,16 @@
     </w:p>
     <w:p>
       <w:pPr>
-        <w:pStyle w:val="Heading2"/>
-        <w:rPr>
-          <w:rFonts w:ascii="Calisto MT" w:hAnsi="Calisto MT"/>
+        <w:pStyle w:val="Heading3"/>
+        <w:rPr>
           <w:i/>
           <w:iCs/>
           <w:lang w:val="en-US"/>
         </w:rPr>
       </w:pPr>
-      <w:bookmarkStart w:id="17" w:name="_Toc185499465"/>
-      <w:r>
-        <w:rPr>
-          <w:rFonts w:ascii="Calisto MT" w:hAnsi="Calisto MT"/>
+      <w:bookmarkStart w:id="17" w:name="_Toc185530676"/>
+      <w:r>
+        <w:rPr>
           <w:i/>
           <w:iCs/>
           <w:lang w:val="en-US"/>
@@ -11495,7 +11505,6 @@
       <w:bookmarkEnd w:id="17"/>
       <w:r>
         <w:rPr>
-          <w:rFonts w:ascii="Calisto MT" w:hAnsi="Calisto MT"/>
           <w:i/>
           <w:iCs/>
           <w:lang w:val="en-US"/>
@@ -11564,16 +11573,33 @@
     <w:p/>
     <w:p>
       <w:pPr>
+        <w:rPr>
+          <w:rFonts w:ascii="Calisto MT" w:eastAsiaTheme="majorEastAsia" w:hAnsi="Calisto MT" w:cstheme="majorBidi"/>
+          <w:color w:val="2F5496" w:themeColor="accent1" w:themeShade="BF"/>
+          <w:sz w:val="32"/>
+          <w:szCs w:val="32"/>
+        </w:rPr>
+      </w:pPr>
+      <w:r>
+        <w:rPr>
+          <w:rFonts w:ascii="Calisto MT" w:hAnsi="Calisto MT"/>
+        </w:rPr>
+        <w:br w:type="page"/>
+      </w:r>
+    </w:p>
+    <w:p>
+      <w:pPr>
         <w:pStyle w:val="Heading1"/>
         <w:rPr>
           <w:rFonts w:ascii="Calisto MT" w:hAnsi="Calisto MT"/>
         </w:rPr>
       </w:pPr>
-      <w:bookmarkStart w:id="18" w:name="_Toc185499466"/>
-      <w:r>
-        <w:rPr>
-          <w:rFonts w:ascii="Calisto MT" w:hAnsi="Calisto MT"/>
-        </w:rPr>
+      <w:bookmarkStart w:id="18" w:name="_Toc185530677"/>
+      <w:r>
+        <w:rPr>
+          <w:rFonts w:ascii="Calisto MT" w:hAnsi="Calisto MT"/>
+        </w:rPr>
+        <w:lastRenderedPageBreak/>
         <w:t>Conclusions</w:t>
       </w:r>
       <w:bookmarkEnd w:id="18"/>
@@ -11684,41 +11710,46 @@
     </w:p>
     <w:p>
       <w:pPr>
-        <w:rPr>
-          <w:rFonts w:ascii="Calisto MT" w:hAnsi="Calisto MT"/>
-        </w:rPr>
-      </w:pPr>
-      <w:r>
-        <w:rPr>
-          <w:rFonts w:ascii="Calisto MT" w:hAnsi="Calisto MT"/>
-          <w:highlight w:val="cyan"/>
-        </w:rPr>
-        <w:t>So and so:</w:t>
-      </w:r>
-    </w:p>
-    <w:p>
-      <w:pPr>
         <w:pStyle w:val="ListParagraph"/>
         <w:numPr>
           <w:ilvl w:val="0"/>
-          <w:numId w:val="31"/>
+          <w:numId w:val="29"/>
         </w:numPr>
         <w:rPr>
           <w:rFonts w:ascii="Calisto MT" w:hAnsi="Calisto MT"/>
         </w:rPr>
       </w:pPr>
-    </w:p>
-    <w:p>
-      <w:pPr>
-        <w:rPr>
-          <w:rFonts w:ascii="Calisto MT" w:hAnsi="Calisto MT"/>
-        </w:rPr>
-      </w:pPr>
-      <w:r>
-        <w:rPr>
-          <w:rFonts w:ascii="Calisto MT" w:hAnsi="Calisto MT"/>
-        </w:rPr>
-        <w:t>Have yet to see:</w:t>
+      <w:r>
+        <w:rPr>
+          <w:rFonts w:ascii="Calisto MT" w:hAnsi="Calisto MT"/>
+        </w:rPr>
+        <w:t>EMD (1</w:t>
+      </w:r>
+      <w:r>
+        <w:rPr>
+          <w:rFonts w:ascii="Calisto MT" w:hAnsi="Calisto MT"/>
+          <w:vertAlign w:val="superscript"/>
+        </w:rPr>
+        <w:t>st</w:t>
+      </w:r>
+      <w:r>
+        <w:rPr>
+          <w:rFonts w:ascii="Calisto MT" w:hAnsi="Calisto MT"/>
+        </w:rPr>
+        <w:t>/2</w:t>
+      </w:r>
+      <w:r>
+        <w:rPr>
+          <w:rFonts w:ascii="Calisto MT" w:hAnsi="Calisto MT"/>
+          <w:vertAlign w:val="superscript"/>
+        </w:rPr>
+        <w:t>nd</w:t>
+      </w:r>
+      <w:r>
+        <w:rPr>
+          <w:rFonts w:ascii="Calisto MT" w:hAnsi="Calisto MT"/>
+        </w:rPr>
+        <w:t xml:space="preserve"> IMF)</w:t>
       </w:r>
     </w:p>
     <w:p>
@@ -11726,7 +11757,7 @@
         <w:pStyle w:val="ListParagraph"/>
         <w:numPr>
           <w:ilvl w:val="0"/>
-          <w:numId w:val="33"/>
+          <w:numId w:val="29"/>
         </w:numPr>
         <w:rPr>
           <w:rFonts w:ascii="Calisto MT" w:hAnsi="Calisto MT"/>
@@ -11736,7 +11767,7 @@
         <w:rPr>
           <w:rFonts w:ascii="Calisto MT" w:hAnsi="Calisto MT"/>
         </w:rPr>
-        <w:t>IMF</w:t>
+        <w:t>Processed signal metrics</w:t>
       </w:r>
     </w:p>
     <w:p>
@@ -11744,175 +11775,202 @@
         <w:pStyle w:val="ListParagraph"/>
         <w:numPr>
           <w:ilvl w:val="0"/>
-          <w:numId w:val="33"/>
+          <w:numId w:val="29"/>
         </w:numPr>
         <w:rPr>
           <w:rFonts w:ascii="Calisto MT" w:hAnsi="Calisto MT"/>
         </w:rPr>
       </w:pPr>
-      <w:r>
-        <w:rPr>
-          <w:rFonts w:ascii="Calisto MT" w:hAnsi="Calisto MT"/>
-        </w:rPr>
-        <w:t>EEMD</w:t>
-      </w:r>
-    </w:p>
-    <w:p>
-      <w:pPr>
-        <w:rPr>
-          <w:rFonts w:ascii="Calisto MT" w:hAnsi="Calisto MT"/>
-        </w:rPr>
-      </w:pPr>
-    </w:p>
-    <w:p>
-      <w:pPr>
-        <w:rPr>
-          <w:rFonts w:ascii="Calisto MT" w:hAnsi="Calisto MT"/>
-        </w:rPr>
-      </w:pPr>
-    </w:p>
-    <w:p>
-      <w:pPr>
-        <w:rPr>
-          <w:rFonts w:ascii="Calisto MT" w:hAnsi="Calisto MT"/>
-        </w:rPr>
-      </w:pPr>
-    </w:p>
-    <w:p>
-      <w:pPr>
-        <w:rPr>
-          <w:rFonts w:ascii="Calisto MT" w:hAnsi="Calisto MT"/>
-        </w:rPr>
-      </w:pPr>
-    </w:p>
-    <w:p>
-      <w:pPr>
-        <w:rPr>
-          <w:rFonts w:ascii="Calisto MT" w:hAnsi="Calisto MT"/>
-        </w:rPr>
-      </w:pPr>
-    </w:p>
-    <w:p>
-      <w:pPr>
-        <w:rPr>
-          <w:rFonts w:ascii="Calisto MT" w:hAnsi="Calisto MT"/>
-        </w:rPr>
-      </w:pPr>
-    </w:p>
-    <w:p>
-      <w:pPr>
-        <w:rPr>
-          <w:rFonts w:ascii="Calisto MT" w:hAnsi="Calisto MT"/>
-        </w:rPr>
-      </w:pPr>
-    </w:p>
-    <w:p>
-      <w:pPr>
-        <w:rPr>
-          <w:rFonts w:ascii="Calisto MT" w:hAnsi="Calisto MT"/>
-        </w:rPr>
-      </w:pPr>
-    </w:p>
-    <w:p>
-      <w:pPr>
-        <w:rPr>
-          <w:rFonts w:ascii="Calisto MT" w:hAnsi="Calisto MT"/>
-        </w:rPr>
-      </w:pPr>
-    </w:p>
-    <w:p>
-      <w:pPr>
-        <w:rPr>
-          <w:rFonts w:ascii="Calisto MT" w:hAnsi="Calisto MT"/>
-        </w:rPr>
-      </w:pPr>
-    </w:p>
-    <w:p>
-      <w:pPr>
-        <w:rPr>
-          <w:rFonts w:ascii="Calisto MT" w:hAnsi="Calisto MT"/>
-        </w:rPr>
-      </w:pPr>
-    </w:p>
-    <w:p>
-      <w:pPr>
-        <w:rPr>
-          <w:rFonts w:ascii="Calisto MT" w:hAnsi="Calisto MT"/>
-        </w:rPr>
-      </w:pPr>
-    </w:p>
-    <w:p>
-      <w:pPr>
-        <w:rPr>
-          <w:rFonts w:ascii="Calisto MT" w:hAnsi="Calisto MT"/>
-        </w:rPr>
-      </w:pPr>
-    </w:p>
-    <w:p>
-      <w:pPr>
-        <w:rPr>
-          <w:rFonts w:ascii="Calisto MT" w:hAnsi="Calisto MT"/>
-        </w:rPr>
-      </w:pPr>
-    </w:p>
-    <w:p>
-      <w:pPr>
-        <w:rPr>
-          <w:rFonts w:ascii="Calisto MT" w:hAnsi="Calisto MT"/>
-        </w:rPr>
-      </w:pPr>
-    </w:p>
-    <w:p>
-      <w:pPr>
-        <w:rPr>
-          <w:rFonts w:ascii="Calisto MT" w:hAnsi="Calisto MT"/>
-        </w:rPr>
-      </w:pPr>
-    </w:p>
-    <w:p>
-      <w:pPr>
-        <w:rPr>
-          <w:rFonts w:ascii="Calisto MT" w:hAnsi="Calisto MT"/>
-        </w:rPr>
-      </w:pPr>
-    </w:p>
-    <w:p>
-      <w:pPr>
-        <w:rPr>
-          <w:rFonts w:ascii="Calisto MT" w:hAnsi="Calisto MT"/>
-        </w:rPr>
-      </w:pPr>
-    </w:p>
-    <w:p>
-      <w:pPr>
-        <w:rPr>
-          <w:rFonts w:ascii="Calisto MT" w:hAnsi="Calisto MT"/>
-        </w:rPr>
-      </w:pPr>
-    </w:p>
-    <w:p>
-      <w:pPr>
-        <w:rPr>
-          <w:rFonts w:ascii="Calisto MT" w:hAnsi="Calisto MT"/>
-        </w:rPr>
-      </w:pPr>
-    </w:p>
-    <w:p>
-      <w:pPr>
-        <w:rPr>
-          <w:rFonts w:ascii="Calisto MT" w:hAnsi="Calisto MT"/>
-        </w:rPr>
-      </w:pPr>
-    </w:p>
-    <w:p>
-      <w:pPr>
-        <w:rPr>
-          <w:rFonts w:ascii="Calisto MT" w:hAnsi="Calisto MT"/>
-        </w:rPr>
-      </w:pPr>
-    </w:p>
-    <w:p>
-      <w:pPr>
+      <w:proofErr w:type="gramStart"/>
+      <w:r>
+        <w:rPr>
+          <w:rFonts w:ascii="Calisto MT" w:hAnsi="Calisto MT"/>
+        </w:rPr>
+        <w:t>MFDMA ??</w:t>
+      </w:r>
+      <w:proofErr w:type="gramEnd"/>
+    </w:p>
+    <w:p>
+      <w:pPr>
+        <w:rPr>
+          <w:rFonts w:ascii="Calisto MT" w:hAnsi="Calisto MT"/>
+        </w:rPr>
+      </w:pPr>
+    </w:p>
+    <w:p>
+      <w:pPr>
+        <w:rPr>
+          <w:rFonts w:ascii="Calisto MT" w:hAnsi="Calisto MT"/>
+        </w:rPr>
+      </w:pPr>
+    </w:p>
+    <w:p>
+      <w:pPr>
+        <w:rPr>
+          <w:rFonts w:ascii="Calisto MT" w:hAnsi="Calisto MT"/>
+        </w:rPr>
+      </w:pPr>
+      <w:r>
+        <w:rPr>
+          <w:rFonts w:ascii="Calisto MT" w:hAnsi="Calisto MT"/>
+          <w:highlight w:val="red"/>
+        </w:rPr>
+        <w:t>Not Good:</w:t>
+      </w:r>
+    </w:p>
+    <w:p>
+      <w:pPr>
+        <w:pStyle w:val="ListParagraph"/>
+        <w:numPr>
+          <w:ilvl w:val="0"/>
+          <w:numId w:val="35"/>
+        </w:numPr>
+        <w:rPr>
+          <w:rFonts w:ascii="Calisto MT" w:hAnsi="Calisto MT"/>
+        </w:rPr>
+      </w:pPr>
+      <w:r>
+        <w:rPr>
+          <w:rFonts w:ascii="Calisto MT" w:hAnsi="Calisto MT"/>
+        </w:rPr>
+        <w:t>Correlation Coefficient of MNF with ARV</w:t>
+      </w:r>
+    </w:p>
+    <w:p>
+      <w:pPr>
+        <w:pStyle w:val="ListParagraph"/>
+        <w:numPr>
+          <w:ilvl w:val="0"/>
+          <w:numId w:val="35"/>
+        </w:numPr>
+        <w:rPr>
+          <w:rFonts w:ascii="Calisto MT" w:hAnsi="Calisto MT"/>
+        </w:rPr>
+      </w:pPr>
+      <w:r>
+        <w:rPr>
+          <w:rFonts w:ascii="Calisto MT" w:hAnsi="Calisto MT"/>
+        </w:rPr>
+        <w:t xml:space="preserve">DWT Discrete Wavelet Analysis </w:t>
+      </w:r>
+    </w:p>
+    <w:p>
+      <w:pPr>
+        <w:pStyle w:val="ListParagraph"/>
+        <w:numPr>
+          <w:ilvl w:val="0"/>
+          <w:numId w:val="35"/>
+        </w:numPr>
+        <w:rPr>
+          <w:rFonts w:ascii="Calisto MT" w:hAnsi="Calisto MT"/>
+        </w:rPr>
+      </w:pPr>
+      <w:proofErr w:type="gramStart"/>
+      <w:r>
+        <w:rPr>
+          <w:rFonts w:ascii="Calisto MT" w:hAnsi="Calisto MT"/>
+        </w:rPr>
+        <w:t>EEMD ??</w:t>
+      </w:r>
+      <w:proofErr w:type="gramEnd"/>
+    </w:p>
+    <w:p>
+      <w:pPr>
+        <w:pStyle w:val="ListParagraph"/>
+        <w:numPr>
+          <w:ilvl w:val="0"/>
+          <w:numId w:val="35"/>
+        </w:numPr>
+        <w:rPr>
+          <w:rFonts w:ascii="Calisto MT" w:hAnsi="Calisto MT"/>
+        </w:rPr>
+      </w:pPr>
+      <w:r>
+        <w:rPr>
+          <w:rFonts w:ascii="Calisto MT" w:hAnsi="Calisto MT"/>
+        </w:rPr>
+        <w:t xml:space="preserve">RMS, IEMG, ARV, </w:t>
+      </w:r>
+      <w:proofErr w:type="spellStart"/>
+      <w:r>
+        <w:rPr>
+          <w:rFonts w:ascii="Calisto MT" w:hAnsi="Calisto MT"/>
+        </w:rPr>
+        <w:t>ZeroCrossing</w:t>
+      </w:r>
+      <w:proofErr w:type="spellEnd"/>
+      <w:r>
+        <w:rPr>
+          <w:rFonts w:ascii="Calisto MT" w:hAnsi="Calisto MT"/>
+        </w:rPr>
+        <w:t xml:space="preserve"> </w:t>
+      </w:r>
+    </w:p>
+    <w:p>
+      <w:pPr>
+        <w:pStyle w:val="ListParagraph"/>
+        <w:numPr>
+          <w:ilvl w:val="0"/>
+          <w:numId w:val="35"/>
+        </w:numPr>
+        <w:rPr>
+          <w:rFonts w:ascii="Calisto MT" w:hAnsi="Calisto MT"/>
+        </w:rPr>
+      </w:pPr>
+      <w:r>
+        <w:rPr>
+          <w:rFonts w:ascii="Calisto MT" w:hAnsi="Calisto MT"/>
+        </w:rPr>
+        <w:t>MPF, MNF, MDF, SMR, IMNF, IMFB</w:t>
+      </w:r>
+    </w:p>
+    <w:p>
+      <w:pPr>
+        <w:pStyle w:val="ListParagraph"/>
+        <w:numPr>
+          <w:ilvl w:val="0"/>
+          <w:numId w:val="35"/>
+        </w:numPr>
+        <w:rPr>
+          <w:rFonts w:ascii="Calisto MT" w:hAnsi="Calisto MT"/>
+        </w:rPr>
+      </w:pPr>
+      <w:r>
+        <w:rPr>
+          <w:rFonts w:ascii="Calisto MT" w:hAnsi="Calisto MT"/>
+        </w:rPr>
+        <w:t xml:space="preserve">LZC, </w:t>
+      </w:r>
+      <w:proofErr w:type="spellStart"/>
+      <w:r>
+        <w:rPr>
+          <w:rFonts w:ascii="Calisto MT" w:hAnsi="Calisto MT"/>
+        </w:rPr>
+        <w:t>BandSpectralEntropy</w:t>
+      </w:r>
+      <w:proofErr w:type="spellEnd"/>
+      <w:r>
+        <w:rPr>
+          <w:rFonts w:ascii="Calisto MT" w:hAnsi="Calisto MT"/>
+        </w:rPr>
+        <w:t xml:space="preserve">, </w:t>
+      </w:r>
+      <w:proofErr w:type="spellStart"/>
+      <w:r>
+        <w:rPr>
+          <w:rFonts w:ascii="Calisto MT" w:hAnsi="Calisto MT"/>
+        </w:rPr>
+        <w:t>WaveletEntropy</w:t>
+      </w:r>
+      <w:proofErr w:type="spellEnd"/>
+    </w:p>
+    <w:p>
+      <w:pPr>
+        <w:pStyle w:val="ListParagraph"/>
+        <w:numPr>
+          <w:ilvl w:val="0"/>
+          <w:numId w:val="35"/>
+        </w:numPr>
         <w:rPr>
           <w:rFonts w:ascii="Calisto MT" w:hAnsi="Calisto MT"/>
         </w:rPr>
@@ -11929,7 +11987,7 @@
 </file>
 
 <file path=word/endnotes.xml><?xml version="1.0" encoding="utf-8"?>
-<w:endnotes xmlns:wpc="http://schemas.microsoft.com/office/word/2010/wordprocessingCanvas" xmlns:cx="http://schemas.microsoft.com/office/drawing/2014/chartex" xmlns:cx1="http://schemas.microsoft.com/office/drawing/2015/9/8/chartex" xmlns:cx2="http://schemas.microsoft.com/office/drawing/2015/10/21/chartex" xmlns:cx3="http://schemas.microsoft.com/office/drawing/2016/5/9/chartex" xmlns:cx4="http://schemas.microsoft.com/office/drawing/2016/5/10/chartex" xmlns:cx5="http://schemas.microsoft.com/office/drawing/2016/5/11/chartex" xmlns:cx6="http://schemas.microsoft.com/office/drawing/2016/5/12/chartex" xmlns:cx7="http://schemas.microsoft.com/office/drawing/2016/5/13/chartex" xmlns:cx8="http://schemas.microsoft.com/office/drawing/2016/5/14/chartex" xmlns:mc="http://schemas.openxmlformats.org/markup-compatibility/2006" xmlns:aink="http://schemas.microsoft.com/office/drawing/2016/ink" xmlns:am3d="http://schemas.microsoft.com/office/drawing/2017/model3d" xmlns:o="urn:schemas-microsoft-com:office:office" xmlns:oel="http://schemas.microsoft.com/office/2019/extlst" xmlns:r="http://schemas.openxmlformats.org/officeDocument/2006/relationships" xmlns:m="http://schemas.openxmlformats.org/officeDocument/2006/math" xmlns:v="urn:schemas-microsoft-com:vml" xmlns:wp14="http://schemas.microsoft.com/office/word/2010/wordprocessingDrawing" xmlns:wp="http://schemas.openxmlformats.org/drawingml/2006/wordprocessingDrawing" xmlns:w10="urn:schemas-microsoft-com:office:word" xmlns:w="http://schemas.openxmlformats.org/wordprocessingml/2006/main" xmlns:w14="http://schemas.microsoft.com/office/word/2010/wordml" xmlns:w15="http://schemas.microsoft.com/office/word/2012/wordml" xmlns:w16cex="http://schemas.microsoft.com/office/word/2018/wordml/cex" xmlns:w16cid="http://schemas.microsoft.com/office/word/2016/wordml/cid" xmlns:w16="http://schemas.microsoft.com/office/word/2018/wordml" xmlns:w16sdtdh="http://schemas.microsoft.com/office/word/2020/wordml/sdtdatahash" xmlns:w16se="http://schemas.microsoft.com/office/word/2015/wordml/symex" xmlns:wpg="http://schemas.microsoft.com/office/word/2010/wordprocessingGroup" xmlns:wpi="http://schemas.microsoft.com/office/word/2010/wordprocessingInk" xmlns:wne="http://schemas.microsoft.com/office/word/2006/wordml" xmlns:wps="http://schemas.microsoft.com/office/word/2010/wordprocessingShape" mc:Ignorable="w14 w15 w16se w16cid w16 w16cex w16sdtdh wp14">
+<w:endnotes xmlns:wpc="http://schemas.microsoft.com/office/word/2010/wordprocessingCanvas" xmlns:cx="http://schemas.microsoft.com/office/drawing/2014/chartex" xmlns:cx1="http://schemas.microsoft.com/office/drawing/2015/9/8/chartex" xmlns:cx2="http://schemas.microsoft.com/office/drawing/2015/10/21/chartex" xmlns:cx3="http://schemas.microsoft.com/office/drawing/2016/5/9/chartex" xmlns:cx4="http://schemas.microsoft.com/office/drawing/2016/5/10/chartex" xmlns:cx5="http://schemas.microsoft.com/office/drawing/2016/5/11/chartex" xmlns:cx6="http://schemas.microsoft.com/office/drawing/2016/5/12/chartex" xmlns:cx7="http://schemas.microsoft.com/office/drawing/2016/5/13/chartex" xmlns:cx8="http://schemas.microsoft.com/office/drawing/2016/5/14/chartex" xmlns:mc="http://schemas.openxmlformats.org/markup-compatibility/2006" xmlns:aink="http://schemas.microsoft.com/office/drawing/2016/ink" xmlns:am3d="http://schemas.microsoft.com/office/drawing/2017/model3d" xmlns:o="urn:schemas-microsoft-com:office:office" xmlns:oel="http://schemas.microsoft.com/office/2019/extlst" xmlns:r="http://schemas.openxmlformats.org/officeDocument/2006/relationships" xmlns:m="http://schemas.openxmlformats.org/officeDocument/2006/math" xmlns:v="urn:schemas-microsoft-com:vml" xmlns:wp14="http://schemas.microsoft.com/office/word/2010/wordprocessingDrawing" xmlns:wp="http://schemas.openxmlformats.org/drawingml/2006/wordprocessingDrawing" xmlns:w10="urn:schemas-microsoft-com:office:word" xmlns:w="http://schemas.openxmlformats.org/wordprocessingml/2006/main" xmlns:w14="http://schemas.microsoft.com/office/word/2010/wordml" xmlns:w15="http://schemas.microsoft.com/office/word/2012/wordml" xmlns:w16cex="http://schemas.microsoft.com/office/word/2018/wordml/cex" xmlns:w16cid="http://schemas.microsoft.com/office/word/2016/wordml/cid" xmlns:w16="http://schemas.microsoft.com/office/word/2018/wordml" xmlns:w16du="http://schemas.microsoft.com/office/word/2023/wordml/word16du" xmlns:w16sdtdh="http://schemas.microsoft.com/office/word/2020/wordml/sdtdatahash" xmlns:w16se="http://schemas.microsoft.com/office/word/2015/wordml/symex" xmlns:wpg="http://schemas.microsoft.com/office/word/2010/wordprocessingGroup" xmlns:wpi="http://schemas.microsoft.com/office/word/2010/wordprocessingInk" xmlns:wne="http://schemas.microsoft.com/office/word/2006/wordml" xmlns:wps="http://schemas.microsoft.com/office/word/2010/wordprocessingShape" mc:Ignorable="w14 w15 w16se w16cid w16 w16cex w16sdtdh w16du wp14">
   <w:endnote w:type="separator" w:id="-1">
     <w:p>
       <w:pPr>
@@ -11954,7 +12012,7 @@
 </file>
 
 <file path=word/footnotes.xml><?xml version="1.0" encoding="utf-8"?>
-<w:footnotes xmlns:wpc="http://schemas.microsoft.com/office/word/2010/wordprocessingCanvas" xmlns:cx="http://schemas.microsoft.com/office/drawing/2014/chartex" xmlns:cx1="http://schemas.microsoft.com/office/drawing/2015/9/8/chartex" xmlns:cx2="http://schemas.microsoft.com/office/drawing/2015/10/21/chartex" xmlns:cx3="http://schemas.microsoft.com/office/drawing/2016/5/9/chartex" xmlns:cx4="http://schemas.microsoft.com/office/drawing/2016/5/10/chartex" xmlns:cx5="http://schemas.microsoft.com/office/drawing/2016/5/11/chartex" xmlns:cx6="http://schemas.microsoft.com/office/drawing/2016/5/12/chartex" xmlns:cx7="http://schemas.microsoft.com/office/drawing/2016/5/13/chartex" xmlns:cx8="http://schemas.microsoft.com/office/drawing/2016/5/14/chartex" xmlns:mc="http://schemas.openxmlformats.org/markup-compatibility/2006" xmlns:aink="http://schemas.microsoft.com/office/drawing/2016/ink" xmlns:am3d="http://schemas.microsoft.com/office/drawing/2017/model3d" xmlns:o="urn:schemas-microsoft-com:office:office" xmlns:oel="http://schemas.microsoft.com/office/2019/extlst" xmlns:r="http://schemas.openxmlformats.org/officeDocument/2006/relationships" xmlns:m="http://schemas.openxmlformats.org/officeDocument/2006/math" xmlns:v="urn:schemas-microsoft-com:vml" xmlns:wp14="http://schemas.microsoft.com/office/word/2010/wordprocessingDrawing" xmlns:wp="http://schemas.openxmlformats.org/drawingml/2006/wordprocessingDrawing" xmlns:w10="urn:schemas-microsoft-com:office:word" xmlns:w="http://schemas.openxmlformats.org/wordprocessingml/2006/main" xmlns:w14="http://schemas.microsoft.com/office/word/2010/wordml" xmlns:w15="http://schemas.microsoft.com/office/word/2012/wordml" xmlns:w16cex="http://schemas.microsoft.com/office/word/2018/wordml/cex" xmlns:w16cid="http://schemas.microsoft.com/office/word/2016/wordml/cid" xmlns:w16="http://schemas.microsoft.com/office/word/2018/wordml" xmlns:w16sdtdh="http://schemas.microsoft.com/office/word/2020/wordml/sdtdatahash" xmlns:w16se="http://schemas.microsoft.com/office/word/2015/wordml/symex" xmlns:wpg="http://schemas.microsoft.com/office/word/2010/wordprocessingGroup" xmlns:wpi="http://schemas.microsoft.com/office/word/2010/wordprocessingInk" xmlns:wne="http://schemas.microsoft.com/office/word/2006/wordml" xmlns:wps="http://schemas.microsoft.com/office/word/2010/wordprocessingShape" mc:Ignorable="w14 w15 w16se w16cid w16 w16cex w16sdtdh wp14">
+<w:footnotes xmlns:wpc="http://schemas.microsoft.com/office/word/2010/wordprocessingCanvas" xmlns:cx="http://schemas.microsoft.com/office/drawing/2014/chartex" xmlns:cx1="http://schemas.microsoft.com/office/drawing/2015/9/8/chartex" xmlns:cx2="http://schemas.microsoft.com/office/drawing/2015/10/21/chartex" xmlns:cx3="http://schemas.microsoft.com/office/drawing/2016/5/9/chartex" xmlns:cx4="http://schemas.microsoft.com/office/drawing/2016/5/10/chartex" xmlns:cx5="http://schemas.microsoft.com/office/drawing/2016/5/11/chartex" xmlns:cx6="http://schemas.microsoft.com/office/drawing/2016/5/12/chartex" xmlns:cx7="http://schemas.microsoft.com/office/drawing/2016/5/13/chartex" xmlns:cx8="http://schemas.microsoft.com/office/drawing/2016/5/14/chartex" xmlns:mc="http://schemas.openxmlformats.org/markup-compatibility/2006" xmlns:aink="http://schemas.microsoft.com/office/drawing/2016/ink" xmlns:am3d="http://schemas.microsoft.com/office/drawing/2017/model3d" xmlns:o="urn:schemas-microsoft-com:office:office" xmlns:oel="http://schemas.microsoft.com/office/2019/extlst" xmlns:r="http://schemas.openxmlformats.org/officeDocument/2006/relationships" xmlns:m="http://schemas.openxmlformats.org/officeDocument/2006/math" xmlns:v="urn:schemas-microsoft-com:vml" xmlns:wp14="http://schemas.microsoft.com/office/word/2010/wordprocessingDrawing" xmlns:wp="http://schemas.openxmlformats.org/drawingml/2006/wordprocessingDrawing" xmlns:w10="urn:schemas-microsoft-com:office:word" xmlns:w="http://schemas.openxmlformats.org/wordprocessingml/2006/main" xmlns:w14="http://schemas.microsoft.com/office/word/2010/wordml" xmlns:w15="http://schemas.microsoft.com/office/word/2012/wordml" xmlns:w16cex="http://schemas.microsoft.com/office/word/2018/wordml/cex" xmlns:w16cid="http://schemas.microsoft.com/office/word/2016/wordml/cid" xmlns:w16="http://schemas.microsoft.com/office/word/2018/wordml" xmlns:w16du="http://schemas.microsoft.com/office/word/2023/wordml/word16du" xmlns:w16sdtdh="http://schemas.microsoft.com/office/word/2020/wordml/sdtdatahash" xmlns:w16se="http://schemas.microsoft.com/office/word/2015/wordml/symex" xmlns:wpg="http://schemas.microsoft.com/office/word/2010/wordprocessingGroup" xmlns:wpi="http://schemas.microsoft.com/office/word/2010/wordprocessingInk" xmlns:wne="http://schemas.microsoft.com/office/word/2006/wordml" xmlns:wps="http://schemas.microsoft.com/office/word/2010/wordprocessingShape" mc:Ignorable="w14 w15 w16se w16cid w16 w16cex w16sdtdh w16du wp14">
   <w:footnote w:type="separator" w:id="-1">
     <w:p>
       <w:pPr>
@@ -11979,7 +12037,7 @@
 </file>
 
 <file path=word/numbering.xml><?xml version="1.0" encoding="utf-8"?>
-<w:numbering xmlns:wpc="http://schemas.microsoft.com/office/word/2010/wordprocessingCanvas" xmlns:cx="http://schemas.microsoft.com/office/drawing/2014/chartex" xmlns:cx1="http://schemas.microsoft.com/office/drawing/2015/9/8/chartex" xmlns:cx2="http://schemas.microsoft.com/office/drawing/2015/10/21/chartex" xmlns:cx3="http://schemas.microsoft.com/office/drawing/2016/5/9/chartex" xmlns:cx4="http://schemas.microsoft.com/office/drawing/2016/5/10/chartex" xmlns:cx5="http://schemas.microsoft.com/office/drawing/2016/5/11/chartex" xmlns:cx6="http://schemas.microsoft.com/office/drawing/2016/5/12/chartex" xmlns:cx7="http://schemas.microsoft.com/office/drawing/2016/5/13/chartex" xmlns:cx8="http://schemas.microsoft.com/office/drawing/2016/5/14/chartex" xmlns:mc="http://schemas.openxmlformats.org/markup-compatibility/2006" xmlns:aink="http://schemas.microsoft.com/office/drawing/2016/ink" xmlns:am3d="http://schemas.microsoft.com/office/drawing/2017/model3d" xmlns:o="urn:schemas-microsoft-com:office:office" xmlns:oel="http://schemas.microsoft.com/office/2019/extlst" xmlns:r="http://schemas.openxmlformats.org/officeDocument/2006/relationships" xmlns:m="http://schemas.openxmlformats.org/officeDocument/2006/math" xmlns:v="urn:schemas-microsoft-com:vml" xmlns:wp14="http://schemas.microsoft.com/office/word/2010/wordprocessingDrawing" xmlns:wp="http://schemas.openxmlformats.org/drawingml/2006/wordprocessingDrawing" xmlns:w10="urn:schemas-microsoft-com:office:word" xmlns:w="http://schemas.openxmlformats.org/wordprocessingml/2006/main" xmlns:w14="http://schemas.microsoft.com/office/word/2010/wordml" xmlns:w15="http://schemas.microsoft.com/office/word/2012/wordml" xmlns:w16cex="http://schemas.microsoft.com/office/word/2018/wordml/cex" xmlns:w16cid="http://schemas.microsoft.com/office/word/2016/wordml/cid" xmlns:w16="http://schemas.microsoft.com/office/word/2018/wordml" xmlns:w16sdtdh="http://schemas.microsoft.com/office/word/2020/wordml/sdtdatahash" xmlns:w16se="http://schemas.microsoft.com/office/word/2015/wordml/symex" xmlns:wpg="http://schemas.microsoft.com/office/word/2010/wordprocessingGroup" xmlns:wpi="http://schemas.microsoft.com/office/word/2010/wordprocessingInk" xmlns:wne="http://schemas.microsoft.com/office/word/2006/wordml" xmlns:wps="http://schemas.microsoft.com/office/word/2010/wordprocessingShape" mc:Ignorable="w14 w15 w16se w16cid w16 w16cex w16sdtdh wp14">
+<w:numbering xmlns:wpc="http://schemas.microsoft.com/office/word/2010/wordprocessingCanvas" xmlns:cx="http://schemas.microsoft.com/office/drawing/2014/chartex" xmlns:cx1="http://schemas.microsoft.com/office/drawing/2015/9/8/chartex" xmlns:cx2="http://schemas.microsoft.com/office/drawing/2015/10/21/chartex" xmlns:cx3="http://schemas.microsoft.com/office/drawing/2016/5/9/chartex" xmlns:cx4="http://schemas.microsoft.com/office/drawing/2016/5/10/chartex" xmlns:cx5="http://schemas.microsoft.com/office/drawing/2016/5/11/chartex" xmlns:cx6="http://schemas.microsoft.com/office/drawing/2016/5/12/chartex" xmlns:cx7="http://schemas.microsoft.com/office/drawing/2016/5/13/chartex" xmlns:cx8="http://schemas.microsoft.com/office/drawing/2016/5/14/chartex" xmlns:mc="http://schemas.openxmlformats.org/markup-compatibility/2006" xmlns:aink="http://schemas.microsoft.com/office/drawing/2016/ink" xmlns:am3d="http://schemas.microsoft.com/office/drawing/2017/model3d" xmlns:o="urn:schemas-microsoft-com:office:office" xmlns:oel="http://schemas.microsoft.com/office/2019/extlst" xmlns:r="http://schemas.openxmlformats.org/officeDocument/2006/relationships" xmlns:m="http://schemas.openxmlformats.org/officeDocument/2006/math" xmlns:v="urn:schemas-microsoft-com:vml" xmlns:wp14="http://schemas.microsoft.com/office/word/2010/wordprocessingDrawing" xmlns:wp="http://schemas.openxmlformats.org/drawingml/2006/wordprocessingDrawing" xmlns:w10="urn:schemas-microsoft-com:office:word" xmlns:w="http://schemas.openxmlformats.org/wordprocessingml/2006/main" xmlns:w14="http://schemas.microsoft.com/office/word/2010/wordml" xmlns:w15="http://schemas.microsoft.com/office/word/2012/wordml" xmlns:w16cex="http://schemas.microsoft.com/office/word/2018/wordml/cex" xmlns:w16cid="http://schemas.microsoft.com/office/word/2016/wordml/cid" xmlns:w16="http://schemas.microsoft.com/office/word/2018/wordml" xmlns:w16du="http://schemas.microsoft.com/office/word/2023/wordml/word16du" xmlns:w16sdtdh="http://schemas.microsoft.com/office/word/2020/wordml/sdtdatahash" xmlns:w16se="http://schemas.microsoft.com/office/word/2015/wordml/symex" xmlns:wpg="http://schemas.microsoft.com/office/word/2010/wordprocessingGroup" xmlns:wpi="http://schemas.microsoft.com/office/word/2010/wordprocessingInk" xmlns:wne="http://schemas.microsoft.com/office/word/2006/wordml" xmlns:wps="http://schemas.microsoft.com/office/word/2010/wordprocessingShape" mc:Ignorable="w14 w15 w16se w16cid w16 w16cex w16sdtdh w16du wp14">
   <w:numPicBullet w:numPicBulletId="0">
     <w:pict>
       <v:shapetype id="_x0000_t75" coordsize="21600,21600" o:spt="75" o:preferrelative="t" path="m@4@5l@4@11@9@11@9@5xe" filled="f" stroked="f">
@@ -12001,7 +12059,7 @@
         <v:path o:extrusionok="f" gradientshapeok="t" o:connecttype="rect"/>
         <o:lock v:ext="edit" aspectratio="t"/>
       </v:shapetype>
-      <v:shape id="_x0000_i1057" type="#_x0000_t75" style="width:11.55pt;height:11.55pt" o:bullet="t">
+      <v:shape id="_x0000_i1041" type="#_x0000_t75" style="width:11.7pt;height:11.7pt" o:bullet="t">
         <v:imagedata r:id="rId1" o:title="msoC02B"/>
       </v:shape>
     </w:pict>
@@ -15473,6 +15531,95 @@
     </w:lvl>
   </w:abstractNum>
   <w:abstractNum w:abstractNumId="33" w15:restartNumberingAfterBreak="0">
+    <w:nsid w:val="78EF35A2"/>
+    <w:multiLevelType w:val="hybridMultilevel"/>
+    <w:tmpl w:val="0712ADCC"/>
+    <w:lvl w:ilvl="0" w:tplc="0409000F">
+      <w:start w:val="1"/>
+      <w:numFmt w:val="decimal"/>
+      <w:lvlText w:val="%1."/>
+      <w:lvlJc w:val="left"/>
+      <w:pPr>
+        <w:ind w:left="720" w:hanging="360"/>
+      </w:pPr>
+      <w:rPr>
+        <w:rFonts w:hint="default"/>
+      </w:rPr>
+    </w:lvl>
+    <w:lvl w:ilvl="1" w:tplc="04090019" w:tentative="1">
+      <w:start w:val="1"/>
+      <w:numFmt w:val="lowerLetter"/>
+      <w:lvlText w:val="%2."/>
+      <w:lvlJc w:val="left"/>
+      <w:pPr>
+        <w:ind w:left="1440" w:hanging="360"/>
+      </w:pPr>
+    </w:lvl>
+    <w:lvl w:ilvl="2" w:tplc="0409001B" w:tentative="1">
+      <w:start w:val="1"/>
+      <w:numFmt w:val="lowerRoman"/>
+      <w:lvlText w:val="%3."/>
+      <w:lvlJc w:val="right"/>
+      <w:pPr>
+        <w:ind w:left="2160" w:hanging="180"/>
+      </w:pPr>
+    </w:lvl>
+    <w:lvl w:ilvl="3" w:tplc="0409000F" w:tentative="1">
+      <w:start w:val="1"/>
+      <w:numFmt w:val="decimal"/>
+      <w:lvlText w:val="%4."/>
+      <w:lvlJc w:val="left"/>
+      <w:pPr>
+        <w:ind w:left="2880" w:hanging="360"/>
+      </w:pPr>
+    </w:lvl>
+    <w:lvl w:ilvl="4" w:tplc="04090019" w:tentative="1">
+      <w:start w:val="1"/>
+      <w:numFmt w:val="lowerLetter"/>
+      <w:lvlText w:val="%5."/>
+      <w:lvlJc w:val="left"/>
+      <w:pPr>
+        <w:ind w:left="3600" w:hanging="360"/>
+      </w:pPr>
+    </w:lvl>
+    <w:lvl w:ilvl="5" w:tplc="0409001B" w:tentative="1">
+      <w:start w:val="1"/>
+      <w:numFmt w:val="lowerRoman"/>
+      <w:lvlText w:val="%6."/>
+      <w:lvlJc w:val="right"/>
+      <w:pPr>
+        <w:ind w:left="4320" w:hanging="180"/>
+      </w:pPr>
+    </w:lvl>
+    <w:lvl w:ilvl="6" w:tplc="0409000F" w:tentative="1">
+      <w:start w:val="1"/>
+      <w:numFmt w:val="decimal"/>
+      <w:lvlText w:val="%7."/>
+      <w:lvlJc w:val="left"/>
+      <w:pPr>
+        <w:ind w:left="5040" w:hanging="360"/>
+      </w:pPr>
+    </w:lvl>
+    <w:lvl w:ilvl="7" w:tplc="04090019" w:tentative="1">
+      <w:start w:val="1"/>
+      <w:numFmt w:val="lowerLetter"/>
+      <w:lvlText w:val="%8."/>
+      <w:lvlJc w:val="left"/>
+      <w:pPr>
+        <w:ind w:left="5760" w:hanging="360"/>
+      </w:pPr>
+    </w:lvl>
+    <w:lvl w:ilvl="8" w:tplc="0409001B" w:tentative="1">
+      <w:start w:val="1"/>
+      <w:numFmt w:val="lowerRoman"/>
+      <w:lvlText w:val="%9."/>
+      <w:lvlJc w:val="right"/>
+      <w:pPr>
+        <w:ind w:left="6480" w:hanging="180"/>
+      </w:pPr>
+    </w:lvl>
+  </w:abstractNum>
+  <w:abstractNum w:abstractNumId="34" w15:restartNumberingAfterBreak="0">
     <w:nsid w:val="7BD6236F"/>
     <w:multiLevelType w:val="hybridMultilevel"/>
     <w:tmpl w:val="27460140"/>
@@ -15589,7 +15736,7 @@
     <w:abstractNumId w:val="30"/>
   </w:num>
   <w:num w:numId="2" w16cid:durableId="487870635">
-    <w:abstractNumId w:val="33"/>
+    <w:abstractNumId w:val="34"/>
   </w:num>
   <w:num w:numId="3" w16cid:durableId="556280682">
     <w:abstractNumId w:val="20"/>
@@ -15687,11 +15834,14 @@
   <w:num w:numId="34" w16cid:durableId="1935939182">
     <w:abstractNumId w:val="1"/>
   </w:num>
+  <w:num w:numId="35" w16cid:durableId="972444977">
+    <w:abstractNumId w:val="33"/>
+  </w:num>
 </w:numbering>
 </file>
 
 <file path=word/styles.xml><?xml version="1.0" encoding="utf-8"?>
-<w:styles xmlns:mc="http://schemas.openxmlformats.org/markup-compatibility/2006" xmlns:r="http://schemas.openxmlformats.org/officeDocument/2006/relationships" xmlns:w="http://schemas.openxmlformats.org/wordprocessingml/2006/main" xmlns:w14="http://schemas.microsoft.com/office/word/2010/wordml" xmlns:w15="http://schemas.microsoft.com/office/word/2012/wordml" xmlns:w16cex="http://schemas.microsoft.com/office/word/2018/wordml/cex" xmlns:w16cid="http://schemas.microsoft.com/office/word/2016/wordml/cid" xmlns:w16="http://schemas.microsoft.com/office/word/2018/wordml" xmlns:w16sdtdh="http://schemas.microsoft.com/office/word/2020/wordml/sdtdatahash" xmlns:w16se="http://schemas.microsoft.com/office/word/2015/wordml/symex" mc:Ignorable="w14 w15 w16se w16cid w16 w16cex w16sdtdh">
+<w:styles xmlns:mc="http://schemas.openxmlformats.org/markup-compatibility/2006" xmlns:r="http://schemas.openxmlformats.org/officeDocument/2006/relationships" xmlns:w="http://schemas.openxmlformats.org/wordprocessingml/2006/main" xmlns:w14="http://schemas.microsoft.com/office/word/2010/wordml" xmlns:w15="http://schemas.microsoft.com/office/word/2012/wordml" xmlns:w16cex="http://schemas.microsoft.com/office/word/2018/wordml/cex" xmlns:w16cid="http://schemas.microsoft.com/office/word/2016/wordml/cid" xmlns:w16="http://schemas.microsoft.com/office/word/2018/wordml" xmlns:w16du="http://schemas.microsoft.com/office/word/2023/wordml/word16du" xmlns:w16sdtdh="http://schemas.microsoft.com/office/word/2020/wordml/sdtdatahash" xmlns:w16se="http://schemas.microsoft.com/office/word/2015/wordml/symex" mc:Ignorable="w14 w15 w16se w16cid w16 w16cex w16sdtdh w16du">
   <w:docDefaults>
     <w:rPrDefault>
       <w:rPr>

</xml_diff>